<commit_message>
Relatório Final (Incompleto com Conclusão 07-01-2016 17H)
Relatório Final (Incompleto com Conclusão 07-01-2016 17H)
</commit_message>
<xml_diff>
--- a/Relatório-Final (Incompleto).docx
+++ b/Relatório-Final (Incompleto).docx
@@ -2469,7 +2469,13 @@
         <w:rPr>
           <w:lang w:val="en-US"/>
         </w:rPr>
-        <w:t>LTS - Long Time Suport</w:t>
+        <w:t xml:space="preserve">LTS - Long Time </w:t>
+      </w:r>
+      <w:r>
+        <w:rPr>
+          <w:lang w:val="en-US"/>
+        </w:rPr>
+        <w:t>Support</w:t>
       </w:r>
     </w:p>
     <w:p>
@@ -2555,15 +2561,29 @@
         </w:rPr>
         <w:t>SSH - Secure Shell</w:t>
       </w:r>
-      <w:bookmarkStart w:id="1" w:name="_GoBack"/>
-      <w:bookmarkEnd w:id="1"/>
     </w:p>
     <w:p>
       <w:pPr>
         <w:jc w:val="both"/>
       </w:pPr>
       <w:r>
-        <w:t>WWW - World Wide Web</w:t>
+        <w:t xml:space="preserve">WWW - </w:t>
+      </w:r>
+      <w:proofErr w:type="spellStart"/>
+      <w:r>
+        <w:t>World</w:t>
+      </w:r>
+      <w:proofErr w:type="spellEnd"/>
+      <w:r>
+        <w:t xml:space="preserve"> </w:t>
+      </w:r>
+      <w:proofErr w:type="spellStart"/>
+      <w:r>
+        <w:t>Wide</w:t>
+      </w:r>
+      <w:proofErr w:type="spellEnd"/>
+      <w:r>
+        <w:t xml:space="preserve"> Web</w:t>
       </w:r>
       <w:r>
         <w:br w:type="page"/>
@@ -2574,12 +2594,17 @@
         <w:pStyle w:val="Cabealhodondice"/>
         <w:outlineLvl w:val="0"/>
       </w:pPr>
-      <w:bookmarkStart w:id="2" w:name="_Toc439932642"/>
+      <w:bookmarkStart w:id="1" w:name="_Toc439932642"/>
       <w:r>
         <w:lastRenderedPageBreak/>
         <w:t>Capítulo 1: Introdução</w:t>
       </w:r>
-      <w:bookmarkEnd w:id="2"/>
+      <w:bookmarkEnd w:id="1"/>
+    </w:p>
+    <w:p>
+      <w:pPr>
+        <w:spacing w:line="276" w:lineRule="auto"/>
+      </w:pPr>
     </w:p>
     <w:p>
       <w:pPr>
@@ -2594,6 +2619,9 @@
         </w:rPr>
       </w:pPr>
       <w:r>
+        <w:tab/>
+      </w:r>
+      <w:r>
         <w:br w:type="page"/>
       </w:r>
     </w:p>
@@ -2602,7 +2630,7 @@
         <w:pStyle w:val="Cabealhodondice"/>
         <w:outlineLvl w:val="0"/>
       </w:pPr>
-      <w:bookmarkStart w:id="3" w:name="_Toc439932643"/>
+      <w:bookmarkStart w:id="2" w:name="_Toc439932643"/>
       <w:r>
         <w:lastRenderedPageBreak/>
         <w:t>Capítulo 2</w:t>
@@ -2613,7 +2641,7 @@
       <w:r>
         <w:t>Cenário e configuração da Rede</w:t>
       </w:r>
-      <w:bookmarkEnd w:id="3"/>
+      <w:bookmarkEnd w:id="2"/>
     </w:p>
     <w:p/>
     <w:p>
@@ -2859,19 +2887,76 @@
           <w:szCs w:val="24"/>
         </w:rPr>
       </w:pPr>
+      <w:proofErr w:type="spellStart"/>
       <w:r>
         <w:rPr>
           <w:sz w:val="24"/>
           <w:szCs w:val="24"/>
         </w:rPr>
-        <w:t>moodle servers - suportam serviços mood</w:t>
-      </w:r>
+        <w:t>moodle</w:t>
+      </w:r>
+      <w:proofErr w:type="spellEnd"/>
       <w:r>
         <w:rPr>
           <w:sz w:val="24"/>
           <w:szCs w:val="24"/>
         </w:rPr>
-        <w:t>le (Apache, Moodle, PostgreSQL)</w:t>
+        <w:t xml:space="preserve"> servers - suportam serviços </w:t>
+      </w:r>
+      <w:proofErr w:type="spellStart"/>
+      <w:r>
+        <w:rPr>
+          <w:sz w:val="24"/>
+          <w:szCs w:val="24"/>
+        </w:rPr>
+        <w:t>mood</w:t>
+      </w:r>
+      <w:r>
+        <w:rPr>
+          <w:sz w:val="24"/>
+          <w:szCs w:val="24"/>
+        </w:rPr>
+        <w:t>le</w:t>
+      </w:r>
+      <w:proofErr w:type="spellEnd"/>
+      <w:r>
+        <w:rPr>
+          <w:sz w:val="24"/>
+          <w:szCs w:val="24"/>
+        </w:rPr>
+        <w:t xml:space="preserve"> (Apache, </w:t>
+      </w:r>
+      <w:proofErr w:type="spellStart"/>
+      <w:r>
+        <w:rPr>
+          <w:sz w:val="24"/>
+          <w:szCs w:val="24"/>
+        </w:rPr>
+        <w:t>Moodle</w:t>
+      </w:r>
+      <w:proofErr w:type="spellEnd"/>
+      <w:r>
+        <w:rPr>
+          <w:sz w:val="24"/>
+          <w:szCs w:val="24"/>
+        </w:rPr>
+        <w:t xml:space="preserve">, </w:t>
+      </w:r>
+      <w:proofErr w:type="spellStart"/>
+      <w:r>
+        <w:rPr>
+          <w:sz w:val="24"/>
+          <w:szCs w:val="24"/>
+        </w:rPr>
+        <w:t>PostgreSQL</w:t>
+      </w:r>
+      <w:proofErr w:type="spellEnd"/>
+      <w:r>
+        <w:rPr>
+          <w:sz w:val="24"/>
+          <w:szCs w:val="24"/>
+        </w:rPr>
+        <w:t>)</w:t>
       </w:r>
     </w:p>
     <w:p>
@@ -2895,8 +2980,17 @@
           <w:sz w:val="24"/>
           <w:szCs w:val="24"/>
         </w:rPr>
-        <w:t>riódica sincronização via rSync</w:t>
-      </w:r>
+        <w:t xml:space="preserve">riódica sincronização via </w:t>
+      </w:r>
+      <w:proofErr w:type="spellStart"/>
+      <w:r>
+        <w:rPr>
+          <w:sz w:val="24"/>
+          <w:szCs w:val="24"/>
+        </w:rPr>
+        <w:t>rSync</w:t>
+      </w:r>
+      <w:proofErr w:type="spellEnd"/>
     </w:p>
     <w:p>
       <w:pPr>
@@ -2912,7 +3006,23 @@
           <w:sz w:val="24"/>
           <w:szCs w:val="24"/>
         </w:rPr>
-        <w:t xml:space="preserve">Todas máquinas utilizam Ubuntu Server 14.04.3 LTS e possuem serviços em comum, um cliente NTP e acesso NFS, e a virtualização aloca um total de 500 MB </w:t>
+        <w:t xml:space="preserve">Todas máquinas utilizam </w:t>
+      </w:r>
+      <w:proofErr w:type="spellStart"/>
+      <w:r>
+        <w:rPr>
+          <w:sz w:val="24"/>
+          <w:szCs w:val="24"/>
+        </w:rPr>
+        <w:t>Ubuntu</w:t>
+      </w:r>
+      <w:proofErr w:type="spellEnd"/>
+      <w:r>
+        <w:rPr>
+          <w:sz w:val="24"/>
+          <w:szCs w:val="24"/>
+        </w:rPr>
+        <w:t xml:space="preserve"> Server 14.04.3 LTS e possuem serviços em comum, um cliente NTP e acesso NFS, e a virtualização aloca um total de 500 MB </w:t>
       </w:r>
       <w:r>
         <w:rPr>
@@ -2936,7 +3046,71 @@
           <w:sz w:val="24"/>
           <w:szCs w:val="24"/>
         </w:rPr>
-        <w:t>(Situação não é realista; num cenário prático duma empresa, há sempre distribuição dos conteúdos disponibilizados em conjuntos de discos (RAID - Redundant Array of Independent Drives)</w:t>
+        <w:t xml:space="preserve">(Situação não é realista; num cenário prático duma empresa, há sempre distribuição dos conteúdos disponibilizados em conjuntos de discos (RAID - </w:t>
+      </w:r>
+      <w:proofErr w:type="spellStart"/>
+      <w:r>
+        <w:rPr>
+          <w:sz w:val="24"/>
+          <w:szCs w:val="24"/>
+        </w:rPr>
+        <w:t>Redundant</w:t>
+      </w:r>
+      <w:proofErr w:type="spellEnd"/>
+      <w:r>
+        <w:rPr>
+          <w:sz w:val="24"/>
+          <w:szCs w:val="24"/>
+        </w:rPr>
+        <w:t xml:space="preserve"> </w:t>
+      </w:r>
+      <w:proofErr w:type="spellStart"/>
+      <w:r>
+        <w:rPr>
+          <w:sz w:val="24"/>
+          <w:szCs w:val="24"/>
+        </w:rPr>
+        <w:t>Array</w:t>
+      </w:r>
+      <w:proofErr w:type="spellEnd"/>
+      <w:r>
+        <w:rPr>
+          <w:sz w:val="24"/>
+          <w:szCs w:val="24"/>
+        </w:rPr>
+        <w:t xml:space="preserve"> </w:t>
+      </w:r>
+      <w:proofErr w:type="spellStart"/>
+      <w:r>
+        <w:rPr>
+          <w:sz w:val="24"/>
+          <w:szCs w:val="24"/>
+        </w:rPr>
+        <w:t>of</w:t>
+      </w:r>
+      <w:proofErr w:type="spellEnd"/>
+      <w:r>
+        <w:rPr>
+          <w:sz w:val="24"/>
+          <w:szCs w:val="24"/>
+        </w:rPr>
+        <w:t xml:space="preserve"> </w:t>
+      </w:r>
+      <w:proofErr w:type="spellStart"/>
+      <w:r>
+        <w:rPr>
+          <w:sz w:val="24"/>
+          <w:szCs w:val="24"/>
+        </w:rPr>
+        <w:t>Independent</w:t>
+      </w:r>
+      <w:proofErr w:type="spellEnd"/>
+      <w:r>
+        <w:rPr>
+          <w:sz w:val="24"/>
+          <w:szCs w:val="24"/>
+        </w:rPr>
+        <w:t xml:space="preserve"> Drives)</w:t>
       </w:r>
     </w:p>
     <w:p>
@@ -2960,7 +3134,7 @@
         <w:pStyle w:val="Cabealhodondice"/>
         <w:outlineLvl w:val="0"/>
       </w:pPr>
-      <w:bookmarkStart w:id="4" w:name="_Toc439932644"/>
+      <w:bookmarkStart w:id="3" w:name="_Toc439932644"/>
       <w:r>
         <w:lastRenderedPageBreak/>
         <w:t>Capítulo 3</w:t>
@@ -2971,7 +3145,7 @@
       <w:r>
         <w:t>Configuração de Serviços</w:t>
       </w:r>
-      <w:bookmarkEnd w:id="4"/>
+      <w:bookmarkEnd w:id="3"/>
     </w:p>
     <w:p/>
     <w:p>
@@ -2999,7 +3173,7 @@
           <w:sz w:val="28"/>
         </w:rPr>
       </w:pPr>
-      <w:bookmarkStart w:id="5" w:name="_Toc439932645"/>
+      <w:bookmarkStart w:id="4" w:name="_Toc439932645"/>
       <w:r>
         <w:rPr>
           <w:sz w:val="28"/>
@@ -3007,7 +3181,7 @@
         <w:lastRenderedPageBreak/>
         <w:t>3.1. Serviços Pressupostos</w:t>
       </w:r>
-      <w:bookmarkEnd w:id="5"/>
+      <w:bookmarkEnd w:id="4"/>
       <w:r>
         <w:rPr>
           <w:sz w:val="28"/>
@@ -3023,7 +3197,7 @@
           <w:sz w:val="24"/>
         </w:rPr>
       </w:pPr>
-      <w:bookmarkStart w:id="6" w:name="_Toc439932646"/>
+      <w:bookmarkStart w:id="5" w:name="_Toc439932646"/>
       <w:r>
         <w:rPr>
           <w:sz w:val="24"/>
@@ -3036,7 +3210,7 @@
         </w:rPr>
         <w:t xml:space="preserve"> – Serviço DNS</w:t>
       </w:r>
-      <w:bookmarkEnd w:id="6"/>
+      <w:bookmarkEnd w:id="5"/>
     </w:p>
     <w:p/>
     <w:p>
@@ -3054,7 +3228,55 @@
           <w:sz w:val="24"/>
           <w:szCs w:val="24"/>
         </w:rPr>
-        <w:t>O DNS (Domain Name Service - Serviço de Nomes de Domínio) é um serviço de resolução de nomes em endereços IP implementado em servidor. Ao efetuar ligação a qualquer página da Internet, ou a configurar dispositivos numa rede de média ou larga escala, é impensável a necessidade de memorizar todos os endereços de recursos com que se quer comunicar.  Assim sendo surgiu a necessidade de desenvolver este serviço, em que ao endereço de uma máquina é atribuído um nome (por exemplo, é possível aceder alternativamente à página da Google Portugal www.google.pt, através da ligação direta ao endereço de um dos servidores da Google que responde a este pedido de acesso, como o 216.58.210.99).</w:t>
+        <w:t>O DNS (</w:t>
+      </w:r>
+      <w:proofErr w:type="spellStart"/>
+      <w:r>
+        <w:rPr>
+          <w:sz w:val="24"/>
+          <w:szCs w:val="24"/>
+        </w:rPr>
+        <w:t>Domain</w:t>
+      </w:r>
+      <w:proofErr w:type="spellEnd"/>
+      <w:r>
+        <w:rPr>
+          <w:sz w:val="24"/>
+          <w:szCs w:val="24"/>
+        </w:rPr>
+        <w:t xml:space="preserve"> </w:t>
+      </w:r>
+      <w:proofErr w:type="spellStart"/>
+      <w:r>
+        <w:rPr>
+          <w:sz w:val="24"/>
+          <w:szCs w:val="24"/>
+        </w:rPr>
+        <w:t>Name</w:t>
+      </w:r>
+      <w:proofErr w:type="spellEnd"/>
+      <w:r>
+        <w:rPr>
+          <w:sz w:val="24"/>
+          <w:szCs w:val="24"/>
+        </w:rPr>
+        <w:t xml:space="preserve"> </w:t>
+      </w:r>
+      <w:proofErr w:type="spellStart"/>
+      <w:r>
+        <w:rPr>
+          <w:sz w:val="24"/>
+          <w:szCs w:val="24"/>
+        </w:rPr>
+        <w:t>Service</w:t>
+      </w:r>
+      <w:proofErr w:type="spellEnd"/>
+      <w:r>
+        <w:rPr>
+          <w:sz w:val="24"/>
+          <w:szCs w:val="24"/>
+        </w:rPr>
+        <w:t xml:space="preserve"> - Serviço de Nomes de Domínio) é um serviço de resolução de nomes em endereços IP implementado em servidor. Ao efetuar ligação a qualquer página da Internet, ou a configurar dispositivos numa rede de média ou larga escala, é impensável a necessidade de memorizar todos os endereços de recursos com que se quer comunicar.  Assim sendo surgiu a necessidade de desenvolver este serviço, em que ao endereço de uma máquina é atribuído um nome (por exemplo, é possível aceder alternativamente à página da Google Portugal www.google.pt, através da ligação direta ao endereço de um dos servidores da Google que responde a este pedido de acesso, como o 216.58.210.99).</w:t>
       </w:r>
     </w:p>
     <w:p>
@@ -3072,7 +3294,23 @@
           <w:szCs w:val="24"/>
         </w:rPr>
         <w:tab/>
-        <w:t>Este pode também funcionar de forma inversa, em que a partir de um endereço IP se faz uma pesquisa por nomes associados (chamada de pesquisa inversa - Reverse Lookup).</w:t>
+        <w:t xml:space="preserve">Este pode também funcionar de forma inversa, em que a partir de um endereço IP se faz uma pesquisa por nomes associados (chamada de pesquisa inversa - Reverse </w:t>
+      </w:r>
+      <w:proofErr w:type="spellStart"/>
+      <w:r>
+        <w:rPr>
+          <w:sz w:val="24"/>
+          <w:szCs w:val="24"/>
+        </w:rPr>
+        <w:t>Lookup</w:t>
+      </w:r>
+      <w:proofErr w:type="spellEnd"/>
+      <w:r>
+        <w:rPr>
+          <w:sz w:val="24"/>
+          <w:szCs w:val="24"/>
+        </w:rPr>
+        <w:t>).</w:t>
       </w:r>
     </w:p>
     <w:p>
@@ -3090,7 +3328,39 @@
           <w:szCs w:val="24"/>
         </w:rPr>
         <w:tab/>
-        <w:t>Um servidor de DNS pode em qualquer momento passar simultaneamente por cliente, visto que conforme disponibiliza as resoluções de nomes, pode também fazer consultas de nomes ou endereços, questionando outros servidores. Exemplos de aplicações são o Dig (em Linux), nslookup (Windows e Linux), ou qualquer navegador da Internet</w:t>
+        <w:t xml:space="preserve">Um servidor de DNS pode em qualquer momento passar simultaneamente por cliente, visto que conforme disponibiliza as resoluções de nomes, pode também fazer consultas de nomes ou endereços, questionando outros servidores. Exemplos de aplicações são o </w:t>
+      </w:r>
+      <w:proofErr w:type="spellStart"/>
+      <w:r>
+        <w:rPr>
+          <w:sz w:val="24"/>
+          <w:szCs w:val="24"/>
+        </w:rPr>
+        <w:t>Dig</w:t>
+      </w:r>
+      <w:proofErr w:type="spellEnd"/>
+      <w:r>
+        <w:rPr>
+          <w:sz w:val="24"/>
+          <w:szCs w:val="24"/>
+        </w:rPr>
+        <w:t xml:space="preserve"> (em Linux), </w:t>
+      </w:r>
+      <w:proofErr w:type="spellStart"/>
+      <w:r>
+        <w:rPr>
+          <w:sz w:val="24"/>
+          <w:szCs w:val="24"/>
+        </w:rPr>
+        <w:t>nslookup</w:t>
+      </w:r>
+      <w:proofErr w:type="spellEnd"/>
+      <w:r>
+        <w:rPr>
+          <w:sz w:val="24"/>
+          <w:szCs w:val="24"/>
+        </w:rPr>
+        <w:t xml:space="preserve"> (Windows e Linux), ou qualquer navegador da Internet</w:t>
       </w:r>
     </w:p>
     <w:p>
@@ -3108,7 +3378,71 @@
           <w:szCs w:val="24"/>
         </w:rPr>
         <w:tab/>
-        <w:t>As informações dos servidores de DNS podem ser atribuídas às máquinas de uma rede de forma dinâmica (sendo fornecidas pelo protocolo DHCP) ou então, como configurado neste cenário estudado, de forma estática. É possível verificar no Ubuntu a que servidor uma máquina está a recorrer, através da visualização do ficheiro /etc/resolv.conf, no campo "nameserver" (servidor de nomes).</w:t>
+        <w:t xml:space="preserve">As informações dos servidores de DNS podem ser atribuídas às máquinas de uma rede de forma dinâmica (sendo fornecidas pelo protocolo DHCP) ou então, como configurado neste cenário estudado, de forma estática. É possível verificar no </w:t>
+      </w:r>
+      <w:proofErr w:type="spellStart"/>
+      <w:r>
+        <w:rPr>
+          <w:sz w:val="24"/>
+          <w:szCs w:val="24"/>
+        </w:rPr>
+        <w:t>Ubuntu</w:t>
+      </w:r>
+      <w:proofErr w:type="spellEnd"/>
+      <w:r>
+        <w:rPr>
+          <w:sz w:val="24"/>
+          <w:szCs w:val="24"/>
+        </w:rPr>
+        <w:t xml:space="preserve"> a que servidor uma máquina está a recorrer, através da visualização do ficheiro /</w:t>
+      </w:r>
+      <w:proofErr w:type="spellStart"/>
+      <w:r>
+        <w:rPr>
+          <w:sz w:val="24"/>
+          <w:szCs w:val="24"/>
+        </w:rPr>
+        <w:t>etc</w:t>
+      </w:r>
+      <w:proofErr w:type="spellEnd"/>
+      <w:r>
+        <w:rPr>
+          <w:sz w:val="24"/>
+          <w:szCs w:val="24"/>
+        </w:rPr>
+        <w:t>/</w:t>
+      </w:r>
+      <w:proofErr w:type="spellStart"/>
+      <w:r>
+        <w:rPr>
+          <w:sz w:val="24"/>
+          <w:szCs w:val="24"/>
+        </w:rPr>
+        <w:t>resolv.conf</w:t>
+      </w:r>
+      <w:proofErr w:type="spellEnd"/>
+      <w:r>
+        <w:rPr>
+          <w:sz w:val="24"/>
+          <w:szCs w:val="24"/>
+        </w:rPr>
+        <w:t>, no campo "</w:t>
+      </w:r>
+      <w:proofErr w:type="spellStart"/>
+      <w:r>
+        <w:rPr>
+          <w:sz w:val="24"/>
+          <w:szCs w:val="24"/>
+        </w:rPr>
+        <w:t>nameserver</w:t>
+      </w:r>
+      <w:proofErr w:type="spellEnd"/>
+      <w:r>
+        <w:rPr>
+          <w:sz w:val="24"/>
+          <w:szCs w:val="24"/>
+        </w:rPr>
+        <w:t>" (servidor de nomes).</w:t>
       </w:r>
     </w:p>
     <w:p>
@@ -3126,7 +3460,39 @@
           <w:szCs w:val="24"/>
         </w:rPr>
         <w:tab/>
-        <w:t xml:space="preserve">Neste trabalho de investigação, foi implementado um domínio local que permite um acesso facilitado à plataforma Moodle do sistema, demominado agrsmoodle.pt, com respetivas associações de nomes de máquinas aos respetivos endereços IP   </w:t>
+        <w:t xml:space="preserve">Neste trabalho de investigação, foi implementado um domínio local que permite um acesso facilitado à plataforma </w:t>
+      </w:r>
+      <w:proofErr w:type="spellStart"/>
+      <w:r>
+        <w:rPr>
+          <w:sz w:val="24"/>
+          <w:szCs w:val="24"/>
+        </w:rPr>
+        <w:t>Moodle</w:t>
+      </w:r>
+      <w:proofErr w:type="spellEnd"/>
+      <w:r>
+        <w:rPr>
+          <w:sz w:val="24"/>
+          <w:szCs w:val="24"/>
+        </w:rPr>
+        <w:t xml:space="preserve"> do sistema, </w:t>
+      </w:r>
+      <w:proofErr w:type="spellStart"/>
+      <w:r>
+        <w:rPr>
+          <w:sz w:val="24"/>
+          <w:szCs w:val="24"/>
+        </w:rPr>
+        <w:t>demominado</w:t>
+      </w:r>
+      <w:proofErr w:type="spellEnd"/>
+      <w:r>
+        <w:rPr>
+          <w:sz w:val="24"/>
+          <w:szCs w:val="24"/>
+        </w:rPr>
+        <w:t xml:space="preserve"> agrsmoodle.pt, com respetivas associações de nomes de máquinas aos respetivos endereços IP   </w:t>
       </w:r>
     </w:p>
     <w:p>
@@ -3164,7 +3530,7 @@
           <w:sz w:val="24"/>
         </w:rPr>
       </w:pPr>
-      <w:bookmarkStart w:id="7" w:name="_Toc439932647"/>
+      <w:bookmarkStart w:id="6" w:name="_Toc439932647"/>
       <w:r>
         <w:rPr>
           <w:sz w:val="24"/>
@@ -3172,7 +3538,7 @@
         <w:lastRenderedPageBreak/>
         <w:t>3.1.2 – Serviço NFS</w:t>
       </w:r>
-      <w:bookmarkEnd w:id="7"/>
+      <w:bookmarkEnd w:id="6"/>
     </w:p>
     <w:p/>
     <w:p/>
@@ -3197,7 +3563,7 @@
           <w:sz w:val="24"/>
         </w:rPr>
       </w:pPr>
-      <w:bookmarkStart w:id="8" w:name="_Toc439932648"/>
+      <w:bookmarkStart w:id="7" w:name="_Toc439932648"/>
       <w:r>
         <w:rPr>
           <w:sz w:val="24"/>
@@ -3205,7 +3571,7 @@
         <w:lastRenderedPageBreak/>
         <w:t>3.1.3 – Serviço NTP</w:t>
       </w:r>
-      <w:bookmarkEnd w:id="8"/>
+      <w:bookmarkEnd w:id="7"/>
     </w:p>
     <w:p/>
     <w:p>
@@ -3224,7 +3590,7 @@
           <w:sz w:val="24"/>
         </w:rPr>
       </w:pPr>
-      <w:bookmarkStart w:id="9" w:name="_Toc439932649"/>
+      <w:bookmarkStart w:id="8" w:name="_Toc439932649"/>
       <w:r>
         <w:rPr>
           <w:sz w:val="24"/>
@@ -3232,7 +3598,7 @@
         <w:lastRenderedPageBreak/>
         <w:t>3.1.4 – Serviço SSH</w:t>
       </w:r>
-      <w:bookmarkEnd w:id="9"/>
+      <w:bookmarkEnd w:id="8"/>
     </w:p>
     <w:p/>
     <w:p>
@@ -3250,7 +3616,7 @@
           <w:sz w:val="28"/>
         </w:rPr>
       </w:pPr>
-      <w:bookmarkStart w:id="10" w:name="_Toc439932650"/>
+      <w:bookmarkStart w:id="9" w:name="_Toc439932650"/>
       <w:r>
         <w:rPr>
           <w:sz w:val="28"/>
@@ -3258,14 +3624,14 @@
         <w:lastRenderedPageBreak/>
         <w:t>3.2. Serviços Estudados</w:t>
       </w:r>
-      <w:bookmarkEnd w:id="10"/>
+      <w:bookmarkEnd w:id="9"/>
     </w:p>
     <w:p>
       <w:r>
         <w:br w:type="page"/>
       </w:r>
     </w:p>
-    <w:bookmarkStart w:id="11" w:name="_Toc439932651"/>
+    <w:bookmarkStart w:id="10" w:name="_Toc439932651"/>
     <w:p>
       <w:pPr>
         <w:pStyle w:val="Cabealho3"/>
@@ -3527,7 +3893,27 @@
                                 <w:sz w:val="24"/>
                                 <w:szCs w:val="24"/>
                               </w:rPr>
-                              <w:t>Open-source Software</w:t>
+                              <w:t>Open-</w:t>
+                            </w:r>
+                            <w:proofErr w:type="spellStart"/>
+                            <w:r>
+                              <w:rPr>
+                                <w:i/>
+                                <w:color w:val="FFFFFF" w:themeColor="background1"/>
+                                <w:sz w:val="24"/>
+                                <w:szCs w:val="24"/>
+                              </w:rPr>
+                              <w:t>source</w:t>
+                            </w:r>
+                            <w:proofErr w:type="spellEnd"/>
+                            <w:r>
+                              <w:rPr>
+                                <w:i/>
+                                <w:color w:val="FFFFFF" w:themeColor="background1"/>
+                                <w:sz w:val="24"/>
+                                <w:szCs w:val="24"/>
+                              </w:rPr>
+                              <w:t xml:space="preserve"> Software</w:t>
                             </w:r>
                             <w:r>
                               <w:rPr>
@@ -4010,7 +4396,7 @@
         </w:rPr>
         <w:t>Configuração do Apache</w:t>
       </w:r>
-      <w:bookmarkEnd w:id="11"/>
+      <w:bookmarkEnd w:id="10"/>
     </w:p>
     <w:p>
       <w:pPr>
@@ -4196,12 +4582,21 @@
                                 <w:lang w:val="en-US"/>
                               </w:rPr>
                             </w:pPr>
+                            <w:proofErr w:type="spellStart"/>
                             <w:r>
                               <w:rPr>
                                 <w:color w:val="000000" w:themeColor="text1"/>
                                 <w:lang w:val="en-US"/>
                               </w:rPr>
-                              <w:t xml:space="preserve">sudo apt-get install </w:t>
+                              <w:t>sudo</w:t>
+                            </w:r>
+                            <w:proofErr w:type="spellEnd"/>
+                            <w:r>
+                              <w:rPr>
+                                <w:color w:val="000000" w:themeColor="text1"/>
+                                <w:lang w:val="en-US"/>
+                              </w:rPr>
+                              <w:t xml:space="preserve"> apt-get install </w:t>
                             </w:r>
                             <w:r>
                               <w:rPr>
@@ -4446,7 +4841,7 @@
         <w:br w:type="page"/>
       </w:r>
     </w:p>
-    <w:bookmarkStart w:id="12" w:name="_Toc439932652"/>
+    <w:bookmarkStart w:id="11" w:name="_Toc439932652"/>
     <w:p>
       <w:pPr>
         <w:pStyle w:val="Cabealho3"/>
@@ -4658,7 +5053,27 @@
                                 <w:sz w:val="24"/>
                                 <w:szCs w:val="24"/>
                               </w:rPr>
-                              <w:t>Open-source Software</w:t>
+                              <w:t>Open-</w:t>
+                            </w:r>
+                            <w:proofErr w:type="spellStart"/>
+                            <w:r>
+                              <w:rPr>
+                                <w:i/>
+                                <w:color w:val="FFFFFF" w:themeColor="background1"/>
+                                <w:sz w:val="24"/>
+                                <w:szCs w:val="24"/>
+                              </w:rPr>
+                              <w:t>source</w:t>
+                            </w:r>
+                            <w:proofErr w:type="spellEnd"/>
+                            <w:r>
+                              <w:rPr>
+                                <w:i/>
+                                <w:color w:val="FFFFFF" w:themeColor="background1"/>
+                                <w:sz w:val="24"/>
+                                <w:szCs w:val="24"/>
+                              </w:rPr>
+                              <w:t xml:space="preserve"> Software</w:t>
                             </w:r>
                             <w:r>
                               <w:rPr>
@@ -5038,7 +5453,7 @@
         </w:rPr>
         <w:t>3.2.2 – Configuração do HAProxy</w:t>
       </w:r>
-      <w:bookmarkEnd w:id="12"/>
+      <w:bookmarkEnd w:id="11"/>
     </w:p>
     <w:p>
       <w:pPr>
@@ -5048,7 +5463,7 @@
         <w:br w:type="page"/>
       </w:r>
     </w:p>
-    <w:bookmarkStart w:id="13" w:name="_Toc439932653"/>
+    <w:bookmarkStart w:id="12" w:name="_Toc439932653"/>
     <w:p>
       <w:pPr>
         <w:pStyle w:val="Cabealho3"/>
@@ -5160,12 +5575,53 @@
                                 <w:sz w:val="24"/>
                               </w:rPr>
                             </w:pPr>
+                            <w:proofErr w:type="spellStart"/>
                             <w:r>
                               <w:rPr>
                                 <w:color w:val="FFFFFF" w:themeColor="background1"/>
                                 <w:sz w:val="24"/>
                               </w:rPr>
-                              <w:t>PostgreSQL é uma poderosa ferramenta open source de gestão de base de dados. É uma das muitas alternativas ao MySQL.</w:t>
+                              <w:t>PostgreSQL</w:t>
+                            </w:r>
+                            <w:proofErr w:type="spellEnd"/>
+                            <w:r>
+                              <w:rPr>
+                                <w:color w:val="FFFFFF" w:themeColor="background1"/>
+                                <w:sz w:val="24"/>
+                              </w:rPr>
+                              <w:t xml:space="preserve"> é uma poderosa ferramenta open </w:t>
+                            </w:r>
+                            <w:proofErr w:type="spellStart"/>
+                            <w:r>
+                              <w:rPr>
+                                <w:color w:val="FFFFFF" w:themeColor="background1"/>
+                                <w:sz w:val="24"/>
+                              </w:rPr>
+                              <w:t>source</w:t>
+                            </w:r>
+                            <w:proofErr w:type="spellEnd"/>
+                            <w:r>
+                              <w:rPr>
+                                <w:color w:val="FFFFFF" w:themeColor="background1"/>
+                                <w:sz w:val="24"/>
+                              </w:rPr>
+                              <w:t xml:space="preserve"> de gestão de base de dados. É uma das muitas alternativas ao </w:t>
+                            </w:r>
+                            <w:proofErr w:type="spellStart"/>
+                            <w:r>
+                              <w:rPr>
+                                <w:color w:val="FFFFFF" w:themeColor="background1"/>
+                                <w:sz w:val="24"/>
+                              </w:rPr>
+                              <w:t>MySQL</w:t>
+                            </w:r>
+                            <w:proofErr w:type="spellEnd"/>
+                            <w:r>
+                              <w:rPr>
+                                <w:color w:val="FFFFFF" w:themeColor="background1"/>
+                                <w:sz w:val="24"/>
+                              </w:rPr>
+                              <w:t>.</w:t>
                             </w:r>
                           </w:p>
                           <w:p>
@@ -5182,7 +5638,87 @@
                                 <w:color w:val="FFFFFF" w:themeColor="background1"/>
                                 <w:sz w:val="24"/>
                               </w:rPr>
-                              <w:t>Já o PHP, na sua versão 5 é uma linguagem de scripting utilizada em aplicações que utilizam bases de dados como MediaWiki, Facebook, Wordpress, Joomla, entre outras.</w:t>
+                              <w:t xml:space="preserve">Já o PHP, na sua versão 5 é uma linguagem de </w:t>
+                            </w:r>
+                            <w:proofErr w:type="spellStart"/>
+                            <w:r>
+                              <w:rPr>
+                                <w:color w:val="FFFFFF" w:themeColor="background1"/>
+                                <w:sz w:val="24"/>
+                              </w:rPr>
+                              <w:t>scripting</w:t>
+                            </w:r>
+                            <w:proofErr w:type="spellEnd"/>
+                            <w:r>
+                              <w:rPr>
+                                <w:color w:val="FFFFFF" w:themeColor="background1"/>
+                                <w:sz w:val="24"/>
+                              </w:rPr>
+                              <w:t xml:space="preserve"> utilizada em aplicações que utilizam bases de dados como </w:t>
+                            </w:r>
+                            <w:proofErr w:type="spellStart"/>
+                            <w:r>
+                              <w:rPr>
+                                <w:color w:val="FFFFFF" w:themeColor="background1"/>
+                                <w:sz w:val="24"/>
+                              </w:rPr>
+                              <w:t>MediaWiki</w:t>
+                            </w:r>
+                            <w:proofErr w:type="spellEnd"/>
+                            <w:r>
+                              <w:rPr>
+                                <w:color w:val="FFFFFF" w:themeColor="background1"/>
+                                <w:sz w:val="24"/>
+                              </w:rPr>
+                              <w:t xml:space="preserve">, </w:t>
+                            </w:r>
+                            <w:proofErr w:type="spellStart"/>
+                            <w:r>
+                              <w:rPr>
+                                <w:color w:val="FFFFFF" w:themeColor="background1"/>
+                                <w:sz w:val="24"/>
+                              </w:rPr>
+                              <w:t>Facebook</w:t>
+                            </w:r>
+                            <w:proofErr w:type="spellEnd"/>
+                            <w:r>
+                              <w:rPr>
+                                <w:color w:val="FFFFFF" w:themeColor="background1"/>
+                                <w:sz w:val="24"/>
+                              </w:rPr>
+                              <w:t xml:space="preserve">, </w:t>
+                            </w:r>
+                            <w:proofErr w:type="spellStart"/>
+                            <w:r>
+                              <w:rPr>
+                                <w:color w:val="FFFFFF" w:themeColor="background1"/>
+                                <w:sz w:val="24"/>
+                              </w:rPr>
+                              <w:t>Wordpress</w:t>
+                            </w:r>
+                            <w:proofErr w:type="spellEnd"/>
+                            <w:r>
+                              <w:rPr>
+                                <w:color w:val="FFFFFF" w:themeColor="background1"/>
+                                <w:sz w:val="24"/>
+                              </w:rPr>
+                              <w:t xml:space="preserve">, </w:t>
+                            </w:r>
+                            <w:proofErr w:type="spellStart"/>
+                            <w:r>
+                              <w:rPr>
+                                <w:color w:val="FFFFFF" w:themeColor="background1"/>
+                                <w:sz w:val="24"/>
+                              </w:rPr>
+                              <w:t>Joomla</w:t>
+                            </w:r>
+                            <w:proofErr w:type="spellEnd"/>
+                            <w:r>
+                              <w:rPr>
+                                <w:color w:val="FFFFFF" w:themeColor="background1"/>
+                                <w:sz w:val="24"/>
+                              </w:rPr>
+                              <w:t>, entre outras.</w:t>
                             </w:r>
                           </w:p>
                           <w:p>
@@ -5503,7 +6039,7 @@
         </w:rPr>
         <w:t xml:space="preserve"> PostgreSQL e PHP5</w:t>
       </w:r>
-      <w:bookmarkEnd w:id="13"/>
+      <w:bookmarkEnd w:id="12"/>
     </w:p>
     <w:p>
       <w:pPr>
@@ -5705,7 +6241,55 @@
           <w:sz w:val="24"/>
           <w:szCs w:val="44"/>
         </w:rPr>
-        <w:t>De modo a possibilitar uma correta configuração do Moodle, o servidor necessitará de ter instalado a linguagem de scripting PHP versão 5 e a base de dados PostgreSQL.</w:t>
+        <w:t xml:space="preserve">De modo a possibilitar uma correta configuração do </w:t>
+      </w:r>
+      <w:proofErr w:type="spellStart"/>
+      <w:r>
+        <w:rPr>
+          <w:sz w:val="24"/>
+          <w:szCs w:val="44"/>
+        </w:rPr>
+        <w:t>Moodle</w:t>
+      </w:r>
+      <w:proofErr w:type="spellEnd"/>
+      <w:r>
+        <w:rPr>
+          <w:sz w:val="24"/>
+          <w:szCs w:val="44"/>
+        </w:rPr>
+        <w:t xml:space="preserve">, o servidor necessitará de ter instalado a linguagem de </w:t>
+      </w:r>
+      <w:proofErr w:type="spellStart"/>
+      <w:r>
+        <w:rPr>
+          <w:sz w:val="24"/>
+          <w:szCs w:val="44"/>
+        </w:rPr>
+        <w:t>scripting</w:t>
+      </w:r>
+      <w:proofErr w:type="spellEnd"/>
+      <w:r>
+        <w:rPr>
+          <w:sz w:val="24"/>
+          <w:szCs w:val="44"/>
+        </w:rPr>
+        <w:t xml:space="preserve"> PHP versão 5 e a base de dados </w:t>
+      </w:r>
+      <w:proofErr w:type="spellStart"/>
+      <w:r>
+        <w:rPr>
+          <w:sz w:val="24"/>
+          <w:szCs w:val="44"/>
+        </w:rPr>
+        <w:t>PostgreSQL</w:t>
+      </w:r>
+      <w:proofErr w:type="spellEnd"/>
+      <w:r>
+        <w:rPr>
+          <w:sz w:val="24"/>
+          <w:szCs w:val="44"/>
+        </w:rPr>
+        <w:t>.</w:t>
       </w:r>
     </w:p>
     <w:p>
@@ -5787,12 +6371,37 @@
                               </w:rPr>
                               <w:t xml:space="preserve"> </w:t>
                             </w:r>
+                            <w:proofErr w:type="spellStart"/>
                             <w:r>
                               <w:rPr>
                                 <w:color w:val="000000" w:themeColor="text1"/>
                                 <w:lang w:val="en-US"/>
                               </w:rPr>
-                              <w:t>sudo apt-get install php5-fpm php-apc php5-curl php5-gd php5-xmlrpc php5-intl</w:t>
+                              <w:t>sudo</w:t>
+                            </w:r>
+                            <w:proofErr w:type="spellEnd"/>
+                            <w:r>
+                              <w:rPr>
+                                <w:color w:val="000000" w:themeColor="text1"/>
+                                <w:lang w:val="en-US"/>
+                              </w:rPr>
+                              <w:t xml:space="preserve"> apt-get install php5-fpm </w:t>
+                            </w:r>
+                            <w:proofErr w:type="spellStart"/>
+                            <w:r>
+                              <w:rPr>
+                                <w:color w:val="000000" w:themeColor="text1"/>
+                                <w:lang w:val="en-US"/>
+                              </w:rPr>
+                              <w:t>php-apc</w:t>
+                            </w:r>
+                            <w:proofErr w:type="spellEnd"/>
+                            <w:r>
+                              <w:rPr>
+                                <w:color w:val="000000" w:themeColor="text1"/>
+                                <w:lang w:val="en-US"/>
+                              </w:rPr>
+                              <w:t xml:space="preserve"> php5-curl php5-gd php5-xmlrpc php5-intl</w:t>
                             </w:r>
                           </w:p>
                         </w:txbxContent>
@@ -5963,12 +6572,53 @@
                               </w:rPr>
                               <w:t xml:space="preserve"> </w:t>
                             </w:r>
+                            <w:proofErr w:type="spellStart"/>
                             <w:r>
                               <w:rPr>
                                 <w:color w:val="000000" w:themeColor="text1"/>
                                 <w:lang w:val="en-US"/>
                               </w:rPr>
-                              <w:t>sudo apt-get install postgresql postgresql-contrib php5-pgsql</w:t>
+                              <w:t>sudo</w:t>
+                            </w:r>
+                            <w:proofErr w:type="spellEnd"/>
+                            <w:r>
+                              <w:rPr>
+                                <w:color w:val="000000" w:themeColor="text1"/>
+                                <w:lang w:val="en-US"/>
+                              </w:rPr>
+                              <w:t xml:space="preserve"> apt-get install </w:t>
+                            </w:r>
+                            <w:proofErr w:type="spellStart"/>
+                            <w:r>
+                              <w:rPr>
+                                <w:color w:val="000000" w:themeColor="text1"/>
+                                <w:lang w:val="en-US"/>
+                              </w:rPr>
+                              <w:t>postgresql</w:t>
+                            </w:r>
+                            <w:proofErr w:type="spellEnd"/>
+                            <w:r>
+                              <w:rPr>
+                                <w:color w:val="000000" w:themeColor="text1"/>
+                                <w:lang w:val="en-US"/>
+                              </w:rPr>
+                              <w:t xml:space="preserve"> </w:t>
+                            </w:r>
+                            <w:proofErr w:type="spellStart"/>
+                            <w:r>
+                              <w:rPr>
+                                <w:color w:val="000000" w:themeColor="text1"/>
+                                <w:lang w:val="en-US"/>
+                              </w:rPr>
+                              <w:t>postgresql-contrib</w:t>
+                            </w:r>
+                            <w:proofErr w:type="spellEnd"/>
+                            <w:r>
+                              <w:rPr>
+                                <w:color w:val="000000" w:themeColor="text1"/>
+                                <w:lang w:val="en-US"/>
+                              </w:rPr>
+                              <w:t xml:space="preserve"> php5-pgsql</w:t>
                             </w:r>
                           </w:p>
                         </w:txbxContent>
@@ -6074,7 +6724,23 @@
           <w:sz w:val="24"/>
           <w:szCs w:val="44"/>
         </w:rPr>
-        <w:t>Já a instalação do PostgreSQL necessitará destas:</w:t>
+        <w:t xml:space="preserve">Já a instalação do </w:t>
+      </w:r>
+      <w:proofErr w:type="spellStart"/>
+      <w:r>
+        <w:rPr>
+          <w:sz w:val="24"/>
+          <w:szCs w:val="44"/>
+        </w:rPr>
+        <w:t>PostgreSQL</w:t>
+      </w:r>
+      <w:proofErr w:type="spellEnd"/>
+      <w:r>
+        <w:rPr>
+          <w:sz w:val="24"/>
+          <w:szCs w:val="44"/>
+        </w:rPr>
+        <w:t xml:space="preserve"> necessitará destas:</w:t>
       </w:r>
     </w:p>
     <w:p>
@@ -6162,12 +6828,42 @@
                               <w:spacing w:after="0"/>
                               <w:jc w:val="center"/>
                             </w:pPr>
+                            <w:proofErr w:type="spellStart"/>
                             <w:r>
                               <w:rPr>
                                 <w:color w:val="000000" w:themeColor="text1"/>
                               </w:rPr>
-                              <w:t>sudo -u postgres psql</w:t>
-                            </w:r>
+                              <w:t>sudo</w:t>
+                            </w:r>
+                            <w:proofErr w:type="spellEnd"/>
+                            <w:r>
+                              <w:rPr>
+                                <w:color w:val="000000" w:themeColor="text1"/>
+                              </w:rPr>
+                              <w:t xml:space="preserve"> -u </w:t>
+                            </w:r>
+                            <w:proofErr w:type="spellStart"/>
+                            <w:r>
+                              <w:rPr>
+                                <w:color w:val="000000" w:themeColor="text1"/>
+                              </w:rPr>
+                              <w:t>postgres</w:t>
+                            </w:r>
+                            <w:proofErr w:type="spellEnd"/>
+                            <w:r>
+                              <w:rPr>
+                                <w:color w:val="000000" w:themeColor="text1"/>
+                              </w:rPr>
+                              <w:t xml:space="preserve"> </w:t>
+                            </w:r>
+                            <w:proofErr w:type="spellStart"/>
+                            <w:r>
+                              <w:rPr>
+                                <w:color w:val="000000" w:themeColor="text1"/>
+                              </w:rPr>
+                              <w:t>psql</w:t>
+                            </w:r>
+                            <w:proofErr w:type="spellEnd"/>
                           </w:p>
                           <w:p/>
                         </w:txbxContent>
@@ -6446,7 +7142,23 @@
                                 <w:color w:val="000000" w:themeColor="text1"/>
                                 <w:lang w:val="en-US"/>
                               </w:rPr>
-                              <w:t>CREATE USER moodleadmin WITH PASSWORD ‘1’;</w:t>
+                              <w:t xml:space="preserve">CREATE USER </w:t>
+                            </w:r>
+                            <w:proofErr w:type="spellStart"/>
+                            <w:r>
+                              <w:rPr>
+                                <w:color w:val="000000" w:themeColor="text1"/>
+                                <w:lang w:val="en-US"/>
+                              </w:rPr>
+                              <w:t>moodleadmin</w:t>
+                            </w:r>
+                            <w:proofErr w:type="spellEnd"/>
+                            <w:r>
+                              <w:rPr>
+                                <w:color w:val="000000" w:themeColor="text1"/>
+                                <w:lang w:val="en-US"/>
+                              </w:rPr>
+                              <w:t xml:space="preserve"> WITH PASSWORD ‘1’;</w:t>
                             </w:r>
                           </w:p>
                         </w:txbxContent>
@@ -6527,7 +7239,39 @@
           <w:sz w:val="24"/>
           <w:szCs w:val="44"/>
         </w:rPr>
-        <w:t>O Administrador deve agora criar uma conta de utilizador dentro da prompt do postgres:</w:t>
+        <w:t xml:space="preserve">O Administrador deve agora criar uma conta de utilizador dentro da </w:t>
+      </w:r>
+      <w:proofErr w:type="spellStart"/>
+      <w:r>
+        <w:rPr>
+          <w:sz w:val="24"/>
+          <w:szCs w:val="44"/>
+        </w:rPr>
+        <w:t>prompt</w:t>
+      </w:r>
+      <w:proofErr w:type="spellEnd"/>
+      <w:r>
+        <w:rPr>
+          <w:sz w:val="24"/>
+          <w:szCs w:val="44"/>
+        </w:rPr>
+        <w:t xml:space="preserve"> do </w:t>
+      </w:r>
+      <w:proofErr w:type="spellStart"/>
+      <w:r>
+        <w:rPr>
+          <w:sz w:val="24"/>
+          <w:szCs w:val="44"/>
+        </w:rPr>
+        <w:t>postgres</w:t>
+      </w:r>
+      <w:proofErr w:type="spellEnd"/>
+      <w:r>
+        <w:rPr>
+          <w:sz w:val="24"/>
+          <w:szCs w:val="44"/>
+        </w:rPr>
+        <w:t>:</w:t>
       </w:r>
     </w:p>
     <w:p>
@@ -6675,7 +7419,23 @@
           <w:sz w:val="24"/>
           <w:szCs w:val="44"/>
         </w:rPr>
-        <w:t>É criada agora a base de dados para o utilizador ‘moodleadmin’</w:t>
+        <w:t>É criada agora a base de dados para o utilizador ‘</w:t>
+      </w:r>
+      <w:proofErr w:type="spellStart"/>
+      <w:r>
+        <w:rPr>
+          <w:sz w:val="24"/>
+          <w:szCs w:val="44"/>
+        </w:rPr>
+        <w:t>moodleadmin</w:t>
+      </w:r>
+      <w:proofErr w:type="spellEnd"/>
+      <w:r>
+        <w:rPr>
+          <w:sz w:val="24"/>
+          <w:szCs w:val="44"/>
+        </w:rPr>
+        <w:t>’</w:t>
       </w:r>
     </w:p>
     <w:p>
@@ -6776,12 +7536,53 @@
                                 <w:lang w:val="en-US"/>
                               </w:rPr>
                             </w:pPr>
+                            <w:proofErr w:type="spellStart"/>
                             <w:r>
                               <w:rPr>
                                 <w:color w:val="000000" w:themeColor="text1"/>
                                 <w:lang w:val="en-US"/>
                               </w:rPr>
-                              <w:t>sudo -u postgres psql template1</w:t>
+                              <w:t>sudo</w:t>
+                            </w:r>
+                            <w:proofErr w:type="spellEnd"/>
+                            <w:r>
+                              <w:rPr>
+                                <w:color w:val="000000" w:themeColor="text1"/>
+                                <w:lang w:val="en-US"/>
+                              </w:rPr>
+                              <w:t xml:space="preserve"> -u </w:t>
+                            </w:r>
+                            <w:proofErr w:type="spellStart"/>
+                            <w:r>
+                              <w:rPr>
+                                <w:color w:val="000000" w:themeColor="text1"/>
+                                <w:lang w:val="en-US"/>
+                              </w:rPr>
+                              <w:t>postgres</w:t>
+                            </w:r>
+                            <w:proofErr w:type="spellEnd"/>
+                            <w:r>
+                              <w:rPr>
+                                <w:color w:val="000000" w:themeColor="text1"/>
+                                <w:lang w:val="en-US"/>
+                              </w:rPr>
+                              <w:t xml:space="preserve"> </w:t>
+                            </w:r>
+                            <w:proofErr w:type="spellStart"/>
+                            <w:r>
+                              <w:rPr>
+                                <w:color w:val="000000" w:themeColor="text1"/>
+                                <w:lang w:val="en-US"/>
+                              </w:rPr>
+                              <w:t>psql</w:t>
+                            </w:r>
+                            <w:proofErr w:type="spellEnd"/>
+                            <w:r>
+                              <w:rPr>
+                                <w:color w:val="000000" w:themeColor="text1"/>
+                                <w:lang w:val="en-US"/>
+                              </w:rPr>
+                              <w:t xml:space="preserve"> template1</w:t>
                             </w:r>
                           </w:p>
                           <w:p>
@@ -6795,7 +7596,21 @@
                               <w:rPr>
                                 <w:lang w:val="en-US"/>
                               </w:rPr>
-                              <w:t># ALTER USER postgres WITH PASSWORD ‘1’;</w:t>
+                              <w:t xml:space="preserve"># ALTER USER </w:t>
+                            </w:r>
+                            <w:proofErr w:type="spellStart"/>
+                            <w:r>
+                              <w:rPr>
+                                <w:lang w:val="en-US"/>
+                              </w:rPr>
+                              <w:t>postgres</w:t>
+                            </w:r>
+                            <w:proofErr w:type="spellEnd"/>
+                            <w:r>
+                              <w:rPr>
+                                <w:lang w:val="en-US"/>
+                              </w:rPr>
+                              <w:t xml:space="preserve"> WITH PASSWORD ‘1’;</w:t>
                             </w:r>
                           </w:p>
                           <w:p>
@@ -7018,13 +7833,63 @@
                               </w:rPr>
                               <w:t xml:space="preserve"> </w:t>
                             </w:r>
+                            <w:proofErr w:type="spellStart"/>
                             <w:r>
                               <w:rPr>
                                 <w:color w:val="000000" w:themeColor="text1"/>
                                 <w:lang w:val="en-US"/>
                               </w:rPr>
-                              <w:t>sudo -u postgres created -E utf8 -O moodleadmin moodle</w:t>
-                            </w:r>
+                              <w:t>sudo</w:t>
+                            </w:r>
+                            <w:proofErr w:type="spellEnd"/>
+                            <w:r>
+                              <w:rPr>
+                                <w:color w:val="000000" w:themeColor="text1"/>
+                                <w:lang w:val="en-US"/>
+                              </w:rPr>
+                              <w:t xml:space="preserve"> -u </w:t>
+                            </w:r>
+                            <w:proofErr w:type="spellStart"/>
+                            <w:r>
+                              <w:rPr>
+                                <w:color w:val="000000" w:themeColor="text1"/>
+                                <w:lang w:val="en-US"/>
+                              </w:rPr>
+                              <w:t>postgres</w:t>
+                            </w:r>
+                            <w:proofErr w:type="spellEnd"/>
+                            <w:r>
+                              <w:rPr>
+                                <w:color w:val="000000" w:themeColor="text1"/>
+                                <w:lang w:val="en-US"/>
+                              </w:rPr>
+                              <w:t xml:space="preserve"> created -E utf8 -O </w:t>
+                            </w:r>
+                            <w:proofErr w:type="spellStart"/>
+                            <w:r>
+                              <w:rPr>
+                                <w:color w:val="000000" w:themeColor="text1"/>
+                                <w:lang w:val="en-US"/>
+                              </w:rPr>
+                              <w:t>moodleadmin</w:t>
+                            </w:r>
+                            <w:proofErr w:type="spellEnd"/>
+                            <w:r>
+                              <w:rPr>
+                                <w:color w:val="000000" w:themeColor="text1"/>
+                                <w:lang w:val="en-US"/>
+                              </w:rPr>
+                              <w:t xml:space="preserve"> </w:t>
+                            </w:r>
+                            <w:proofErr w:type="spellStart"/>
+                            <w:r>
+                              <w:rPr>
+                                <w:color w:val="000000" w:themeColor="text1"/>
+                                <w:lang w:val="en-US"/>
+                              </w:rPr>
+                              <w:t>moodle</w:t>
+                            </w:r>
+                            <w:proofErr w:type="spellEnd"/>
                           </w:p>
                         </w:txbxContent>
                       </wps:txbx>
@@ -7138,7 +8003,23 @@
           <w:sz w:val="24"/>
           <w:szCs w:val="44"/>
         </w:rPr>
-        <w:t>É protegido o acesso à base de dados com uma password de admin, neste caso ‘1’.</w:t>
+        <w:t xml:space="preserve">É protegido o acesso à base de dados com uma password de </w:t>
+      </w:r>
+      <w:proofErr w:type="spellStart"/>
+      <w:r>
+        <w:rPr>
+          <w:sz w:val="24"/>
+          <w:szCs w:val="44"/>
+        </w:rPr>
+        <w:t>admin</w:t>
+      </w:r>
+      <w:proofErr w:type="spellEnd"/>
+      <w:r>
+        <w:rPr>
+          <w:sz w:val="24"/>
+          <w:szCs w:val="44"/>
+        </w:rPr>
+        <w:t>, neste caso ‘1’.</w:t>
       </w:r>
     </w:p>
     <w:p>
@@ -7189,7 +8070,39 @@
           <w:sz w:val="24"/>
           <w:szCs w:val="44"/>
         </w:rPr>
-        <w:t>Após a criação bem-sucedida do utilizador e da base de dados, o administrador pode agora sair da prompt do postgres com o comando \q + tecla ENTER.</w:t>
+        <w:t xml:space="preserve">Após a criação bem-sucedida do utilizador e da base de dados, o administrador pode agora sair da </w:t>
+      </w:r>
+      <w:proofErr w:type="spellStart"/>
+      <w:r>
+        <w:rPr>
+          <w:sz w:val="24"/>
+          <w:szCs w:val="44"/>
+        </w:rPr>
+        <w:t>prompt</w:t>
+      </w:r>
+      <w:proofErr w:type="spellEnd"/>
+      <w:r>
+        <w:rPr>
+          <w:sz w:val="24"/>
+          <w:szCs w:val="44"/>
+        </w:rPr>
+        <w:t xml:space="preserve"> do </w:t>
+      </w:r>
+      <w:proofErr w:type="spellStart"/>
+      <w:r>
+        <w:rPr>
+          <w:sz w:val="24"/>
+          <w:szCs w:val="44"/>
+        </w:rPr>
+        <w:t>postgres</w:t>
+      </w:r>
+      <w:proofErr w:type="spellEnd"/>
+      <w:r>
+        <w:rPr>
+          <w:sz w:val="24"/>
+          <w:szCs w:val="44"/>
+        </w:rPr>
+        <w:t xml:space="preserve"> com o comando \q + tecla ENTER.</w:t>
       </w:r>
     </w:p>
     <w:p>
@@ -7266,12 +8179,84 @@
                             <w:r>
                               <w:t xml:space="preserve"> </w:t>
                             </w:r>
+                            <w:proofErr w:type="spellStart"/>
                             <w:r>
                               <w:rPr>
                                 <w:color w:val="000000" w:themeColor="text1"/>
                               </w:rPr>
-                              <w:t>sudo apt-get install graphviz aspell php5-pspell php5-curl php5-gd php5-intl php5-mysql php5-xmlrpc php5-ldap clamav</w:t>
-                            </w:r>
+                              <w:t>sudo</w:t>
+                            </w:r>
+                            <w:proofErr w:type="spellEnd"/>
+                            <w:r>
+                              <w:rPr>
+                                <w:color w:val="000000" w:themeColor="text1"/>
+                              </w:rPr>
+                              <w:t xml:space="preserve"> </w:t>
+                            </w:r>
+                            <w:proofErr w:type="spellStart"/>
+                            <w:r>
+                              <w:rPr>
+                                <w:color w:val="000000" w:themeColor="text1"/>
+                              </w:rPr>
+                              <w:t>apt-get</w:t>
+                            </w:r>
+                            <w:proofErr w:type="spellEnd"/>
+                            <w:r>
+                              <w:rPr>
+                                <w:color w:val="000000" w:themeColor="text1"/>
+                              </w:rPr>
+                              <w:t xml:space="preserve"> </w:t>
+                            </w:r>
+                            <w:proofErr w:type="spellStart"/>
+                            <w:r>
+                              <w:rPr>
+                                <w:color w:val="000000" w:themeColor="text1"/>
+                              </w:rPr>
+                              <w:t>install</w:t>
+                            </w:r>
+                            <w:proofErr w:type="spellEnd"/>
+                            <w:r>
+                              <w:rPr>
+                                <w:color w:val="000000" w:themeColor="text1"/>
+                              </w:rPr>
+                              <w:t xml:space="preserve"> </w:t>
+                            </w:r>
+                            <w:proofErr w:type="spellStart"/>
+                            <w:r>
+                              <w:rPr>
+                                <w:color w:val="000000" w:themeColor="text1"/>
+                              </w:rPr>
+                              <w:t>graphviz</w:t>
+                            </w:r>
+                            <w:proofErr w:type="spellEnd"/>
+                            <w:r>
+                              <w:rPr>
+                                <w:color w:val="000000" w:themeColor="text1"/>
+                              </w:rPr>
+                              <w:t xml:space="preserve"> </w:t>
+                            </w:r>
+                            <w:proofErr w:type="spellStart"/>
+                            <w:r>
+                              <w:rPr>
+                                <w:color w:val="000000" w:themeColor="text1"/>
+                              </w:rPr>
+                              <w:t>aspell</w:t>
+                            </w:r>
+                            <w:proofErr w:type="spellEnd"/>
+                            <w:r>
+                              <w:rPr>
+                                <w:color w:val="000000" w:themeColor="text1"/>
+                              </w:rPr>
+                              <w:t xml:space="preserve"> php5-pspell php5-curl php5-gd php5-intl php5-mysql php5-xmlrpc php5-ldap </w:t>
+                            </w:r>
+                            <w:proofErr w:type="spellStart"/>
+                            <w:r>
+                              <w:rPr>
+                                <w:color w:val="000000" w:themeColor="text1"/>
+                              </w:rPr>
+                              <w:t>clamav</w:t>
+                            </w:r>
+                            <w:proofErr w:type="spellEnd"/>
                           </w:p>
                         </w:txbxContent>
                       </wps:txbx>
@@ -7513,12 +8498,70 @@
                             <w:r>
                               <w:t xml:space="preserve"> </w:t>
                             </w:r>
+                            <w:proofErr w:type="spellStart"/>
                             <w:r>
                               <w:rPr>
                                 <w:color w:val="000000" w:themeColor="text1"/>
                               </w:rPr>
-                              <w:t>sudo /etc/init.d/postgresql-x.x restart</w:t>
-                            </w:r>
+                              <w:t>sudo</w:t>
+                            </w:r>
+                            <w:proofErr w:type="spellEnd"/>
+                            <w:r>
+                              <w:rPr>
+                                <w:color w:val="000000" w:themeColor="text1"/>
+                              </w:rPr>
+                              <w:t xml:space="preserve"> /</w:t>
+                            </w:r>
+                            <w:proofErr w:type="spellStart"/>
+                            <w:r>
+                              <w:rPr>
+                                <w:color w:val="000000" w:themeColor="text1"/>
+                              </w:rPr>
+                              <w:t>etc</w:t>
+                            </w:r>
+                            <w:proofErr w:type="spellEnd"/>
+                            <w:r>
+                              <w:rPr>
+                                <w:color w:val="000000" w:themeColor="text1"/>
+                              </w:rPr>
+                              <w:t>/</w:t>
+                            </w:r>
+                            <w:proofErr w:type="spellStart"/>
+                            <w:r>
+                              <w:rPr>
+                                <w:color w:val="000000" w:themeColor="text1"/>
+                              </w:rPr>
+                              <w:t>init.d</w:t>
+                            </w:r>
+                            <w:proofErr w:type="spellEnd"/>
+                            <w:r>
+                              <w:rPr>
+                                <w:color w:val="000000" w:themeColor="text1"/>
+                              </w:rPr>
+                              <w:t>/</w:t>
+                            </w:r>
+                            <w:proofErr w:type="spellStart"/>
+                            <w:r>
+                              <w:rPr>
+                                <w:color w:val="000000" w:themeColor="text1"/>
+                              </w:rPr>
+                              <w:t>postgresql-x.x</w:t>
+                            </w:r>
+                            <w:proofErr w:type="spellEnd"/>
+                            <w:r>
+                              <w:rPr>
+                                <w:color w:val="000000" w:themeColor="text1"/>
+                              </w:rPr>
+                              <w:t xml:space="preserve"> </w:t>
+                            </w:r>
+                            <w:proofErr w:type="spellStart"/>
+                            <w:r>
+                              <w:rPr>
+                                <w:color w:val="000000" w:themeColor="text1"/>
+                              </w:rPr>
+                              <w:t>restart</w:t>
+                            </w:r>
+                            <w:proofErr w:type="spellEnd"/>
                           </w:p>
                         </w:txbxContent>
                       </wps:txbx>
@@ -7657,7 +8700,23 @@
           <w:sz w:val="24"/>
           <w:szCs w:val="44"/>
         </w:rPr>
-        <w:t>(é inserido o valor da versão atual do postgresql que esteja a ser utilizada no lugar dos ‘x’ aqui representados).</w:t>
+        <w:t xml:space="preserve">(é inserido o valor da versão atual do </w:t>
+      </w:r>
+      <w:proofErr w:type="spellStart"/>
+      <w:r>
+        <w:rPr>
+          <w:sz w:val="24"/>
+          <w:szCs w:val="44"/>
+        </w:rPr>
+        <w:t>postgresql</w:t>
+      </w:r>
+      <w:proofErr w:type="spellEnd"/>
+      <w:r>
+        <w:rPr>
+          <w:sz w:val="24"/>
+          <w:szCs w:val="44"/>
+        </w:rPr>
+        <w:t xml:space="preserve"> que esteja a ser utilizada no lugar dos ‘x’ aqui representados).</w:t>
       </w:r>
     </w:p>
     <w:p>
@@ -7676,7 +8735,23 @@
           <w:szCs w:val="44"/>
         </w:rPr>
         <w:lastRenderedPageBreak/>
-        <w:t>Com a configuração inicial do PostgreSQL, do PHP5 e com a criação de um utilizador dá-se por concluída a instalação destes serviços.</w:t>
+        <w:t xml:space="preserve">Com a configuração inicial do </w:t>
+      </w:r>
+      <w:proofErr w:type="spellStart"/>
+      <w:r>
+        <w:rPr>
+          <w:sz w:val="24"/>
+          <w:szCs w:val="44"/>
+        </w:rPr>
+        <w:t>PostgreSQL</w:t>
+      </w:r>
+      <w:proofErr w:type="spellEnd"/>
+      <w:r>
+        <w:rPr>
+          <w:sz w:val="24"/>
+          <w:szCs w:val="44"/>
+        </w:rPr>
+        <w:t>, do PHP5 e com a criação de um utilizador dá-se por concluída a instalação destes serviços.</w:t>
       </w:r>
     </w:p>
     <w:p>
@@ -7694,13 +8769,45 @@
           <w:sz w:val="24"/>
           <w:szCs w:val="44"/>
         </w:rPr>
-        <w:t xml:space="preserve">Prossegue-se então à instalação do serviço de controlo Git para obter a versão mais recente do Moodle a partir dos repositórios oficiais no </w:t>
-      </w:r>
+        <w:t xml:space="preserve">Prossegue-se então à instalação do serviço de controlo </w:t>
+      </w:r>
+      <w:proofErr w:type="spellStart"/>
       <w:r>
         <w:rPr>
           <w:sz w:val="24"/>
           <w:szCs w:val="44"/>
         </w:rPr>
+        <w:t>Git</w:t>
+      </w:r>
+      <w:proofErr w:type="spellEnd"/>
+      <w:r>
+        <w:rPr>
+          <w:sz w:val="24"/>
+          <w:szCs w:val="44"/>
+        </w:rPr>
+        <w:t xml:space="preserve"> para obter a versão mais recente do </w:t>
+      </w:r>
+      <w:proofErr w:type="spellStart"/>
+      <w:r>
+        <w:rPr>
+          <w:sz w:val="24"/>
+          <w:szCs w:val="44"/>
+        </w:rPr>
+        <w:t>Moodle</w:t>
+      </w:r>
+      <w:proofErr w:type="spellEnd"/>
+      <w:r>
+        <w:rPr>
+          <w:sz w:val="24"/>
+          <w:szCs w:val="44"/>
+        </w:rPr>
+        <w:t xml:space="preserve"> a partir dos repositórios oficiais no </w:t>
+      </w:r>
+      <w:r>
+        <w:rPr>
+          <w:sz w:val="24"/>
+          <w:szCs w:val="44"/>
+        </w:rPr>
         <w:t>subcapítulo</w:t>
       </w:r>
       <w:r>
@@ -7716,6 +8823,7 @@
         <w:spacing w:line="276" w:lineRule="auto"/>
       </w:pPr>
     </w:p>
+    <w:bookmarkStart w:id="13" w:name="_Toc439932654"/>
     <w:p>
       <w:pPr>
         <w:pStyle w:val="Cabealho3"/>
@@ -7725,7 +8833,6 @@
           <w:sz w:val="24"/>
         </w:rPr>
       </w:pPr>
-      <w:bookmarkStart w:id="14" w:name="_Toc439932654"/>
       <w:r>
         <w:rPr>
           <w:noProof/>
@@ -7828,12 +8935,37 @@
                                 <w:sz w:val="24"/>
                               </w:rPr>
                             </w:pPr>
+                            <w:proofErr w:type="spellStart"/>
                             <w:r>
                               <w:rPr>
                                 <w:color w:val="FFFFFF" w:themeColor="background1"/>
                                 <w:sz w:val="24"/>
                               </w:rPr>
-                              <w:t>Git é um sistema de controlo de versões focado na rapidez e na integração de dados. É um software Open Source.</w:t>
+                              <w:t>Git</w:t>
+                            </w:r>
+                            <w:proofErr w:type="spellEnd"/>
+                            <w:r>
+                              <w:rPr>
+                                <w:color w:val="FFFFFF" w:themeColor="background1"/>
+                                <w:sz w:val="24"/>
+                              </w:rPr>
+                              <w:t xml:space="preserve"> é um sistema de controlo de versões focado na rapidez e na integração de dados. É um software Open </w:t>
+                            </w:r>
+                            <w:proofErr w:type="spellStart"/>
+                            <w:r>
+                              <w:rPr>
+                                <w:color w:val="FFFFFF" w:themeColor="background1"/>
+                                <w:sz w:val="24"/>
+                              </w:rPr>
+                              <w:t>Source</w:t>
+                            </w:r>
+                            <w:proofErr w:type="spellEnd"/>
+                            <w:r>
+                              <w:rPr>
+                                <w:color w:val="FFFFFF" w:themeColor="background1"/>
+                                <w:sz w:val="24"/>
+                              </w:rPr>
+                              <w:t>.</w:t>
                             </w:r>
                           </w:p>
                           <w:p>
@@ -7850,7 +8982,39 @@
                                 <w:color w:val="FFFFFF" w:themeColor="background1"/>
                                 <w:sz w:val="24"/>
                               </w:rPr>
-                              <w:t>O Moodle é um serviço Web criado a pensar nas necessidades dos estudantes e das entidades de Ensino. Pretende disponibilizar uma plataforma onde o conteúdo pode ser partilhado entre professores e alunos. O Moodle possibilita ainda a capacidade de ensino à distância, sendo possível a disponibilização de aulas e de testes na plataforma.</w:t>
+                              <w:t xml:space="preserve">O </w:t>
+                            </w:r>
+                            <w:proofErr w:type="spellStart"/>
+                            <w:r>
+                              <w:rPr>
+                                <w:color w:val="FFFFFF" w:themeColor="background1"/>
+                                <w:sz w:val="24"/>
+                              </w:rPr>
+                              <w:t>Moodle</w:t>
+                            </w:r>
+                            <w:proofErr w:type="spellEnd"/>
+                            <w:r>
+                              <w:rPr>
+                                <w:color w:val="FFFFFF" w:themeColor="background1"/>
+                                <w:sz w:val="24"/>
+                              </w:rPr>
+                              <w:t xml:space="preserve"> é um serviço Web criado a pensar nas necessidades dos estudantes e das entidades de Ensino. Pretende disponibilizar uma plataforma onde o conteúdo pode ser partilhado entre professores e alunos. O </w:t>
+                            </w:r>
+                            <w:proofErr w:type="spellStart"/>
+                            <w:r>
+                              <w:rPr>
+                                <w:color w:val="FFFFFF" w:themeColor="background1"/>
+                                <w:sz w:val="24"/>
+                              </w:rPr>
+                              <w:t>Moodle</w:t>
+                            </w:r>
+                            <w:proofErr w:type="spellEnd"/>
+                            <w:r>
+                              <w:rPr>
+                                <w:color w:val="FFFFFF" w:themeColor="background1"/>
+                                <w:sz w:val="24"/>
+                              </w:rPr>
+                              <w:t xml:space="preserve"> possibilita ainda a capacidade de ensino à distância, sendo possível a disponibilização de aulas e de testes na plataforma.</w:t>
                             </w:r>
                           </w:p>
                           <w:p>
@@ -8054,7 +9218,7 @@
         </w:rPr>
         <w:t xml:space="preserve"> e GIT</w:t>
       </w:r>
-      <w:bookmarkEnd w:id="14"/>
+      <w:bookmarkEnd w:id="13"/>
     </w:p>
     <w:p>
       <w:pPr>
@@ -8314,12 +9478,37 @@
                                 <w:lang w:val="en-US"/>
                               </w:rPr>
                             </w:pPr>
+                            <w:proofErr w:type="spellStart"/>
                             <w:r>
                               <w:rPr>
                                 <w:color w:val="000000" w:themeColor="text1"/>
                                 <w:lang w:val="en-US"/>
                               </w:rPr>
-                              <w:t>sudo apt-get install git-core</w:t>
+                              <w:t>sudo</w:t>
+                            </w:r>
+                            <w:proofErr w:type="spellEnd"/>
+                            <w:r>
+                              <w:rPr>
+                                <w:color w:val="000000" w:themeColor="text1"/>
+                                <w:lang w:val="en-US"/>
+                              </w:rPr>
+                              <w:t xml:space="preserve"> apt-get install </w:t>
+                            </w:r>
+                            <w:proofErr w:type="spellStart"/>
+                            <w:r>
+                              <w:rPr>
+                                <w:color w:val="000000" w:themeColor="text1"/>
+                                <w:lang w:val="en-US"/>
+                              </w:rPr>
+                              <w:t>git</w:t>
+                            </w:r>
+                            <w:proofErr w:type="spellEnd"/>
+                            <w:r>
+                              <w:rPr>
+                                <w:color w:val="000000" w:themeColor="text1"/>
+                                <w:lang w:val="en-US"/>
+                              </w:rPr>
+                              <w:t>-core</w:t>
                             </w:r>
                           </w:p>
                         </w:txbxContent>
@@ -8403,7 +9592,21 @@
         <w:rPr>
           <w:sz w:val="24"/>
         </w:rPr>
-        <w:t>Para iniciar a instalação do software Git, procedemos à seguinte inserção na linha de comandos:</w:t>
+        <w:t xml:space="preserve">Para iniciar a instalação do software </w:t>
+      </w:r>
+      <w:proofErr w:type="spellStart"/>
+      <w:r>
+        <w:rPr>
+          <w:sz w:val="24"/>
+        </w:rPr>
+        <w:t>Git</w:t>
+      </w:r>
+      <w:proofErr w:type="spellEnd"/>
+      <w:r>
+        <w:rPr>
+          <w:sz w:val="24"/>
+        </w:rPr>
+        <w:t>, procedemos à seguinte inserção na linha de comandos:</w:t>
       </w:r>
     </w:p>
     <w:p>
@@ -8417,7 +9620,35 @@
         <w:rPr>
           <w:sz w:val="24"/>
         </w:rPr>
-        <w:t>Após a instalação, prossegue-se à configuração do repositório local do administrador. Ao utilizar o Git está a facilitar o seu trabalho futuramente no que diz respeito à forma como atualiza a aplicação do Moodle.</w:t>
+        <w:t xml:space="preserve">Após a instalação, prossegue-se à configuração do repositório local do administrador. Ao utilizar o </w:t>
+      </w:r>
+      <w:proofErr w:type="spellStart"/>
+      <w:r>
+        <w:rPr>
+          <w:sz w:val="24"/>
+        </w:rPr>
+        <w:t>Git</w:t>
+      </w:r>
+      <w:proofErr w:type="spellEnd"/>
+      <w:r>
+        <w:rPr>
+          <w:sz w:val="24"/>
+        </w:rPr>
+        <w:t xml:space="preserve"> está a facilitar o seu trabalho futuramente no que diz respeito à forma como atualiza a aplicação do </w:t>
+      </w:r>
+      <w:proofErr w:type="spellStart"/>
+      <w:r>
+        <w:rPr>
+          <w:sz w:val="24"/>
+        </w:rPr>
+        <w:t>Moodle</w:t>
+      </w:r>
+      <w:proofErr w:type="spellEnd"/>
+      <w:r>
+        <w:rPr>
+          <w:sz w:val="24"/>
+        </w:rPr>
+        <w:t>.</w:t>
       </w:r>
     </w:p>
     <w:p>
@@ -8555,7 +9786,35 @@
         <w:rPr>
           <w:sz w:val="24"/>
         </w:rPr>
-        <w:t>Da localização onde está na bash, dirija-se à diretoria /opt através do comando:</w:t>
+        <w:t xml:space="preserve">Da localização onde está na </w:t>
+      </w:r>
+      <w:proofErr w:type="spellStart"/>
+      <w:r>
+        <w:rPr>
+          <w:sz w:val="24"/>
+        </w:rPr>
+        <w:t>bash</w:t>
+      </w:r>
+      <w:proofErr w:type="spellEnd"/>
+      <w:r>
+        <w:rPr>
+          <w:sz w:val="24"/>
+        </w:rPr>
+        <w:t>, dirija-se à diretoria /</w:t>
+      </w:r>
+      <w:proofErr w:type="spellStart"/>
+      <w:r>
+        <w:rPr>
+          <w:sz w:val="24"/>
+        </w:rPr>
+        <w:t>opt</w:t>
+      </w:r>
+      <w:proofErr w:type="spellEnd"/>
+      <w:r>
+        <w:rPr>
+          <w:sz w:val="24"/>
+        </w:rPr>
+        <w:t xml:space="preserve"> através do comando:</w:t>
       </w:r>
     </w:p>
     <w:p>
@@ -8702,12 +9961,37 @@
                                 <w:lang w:val="en-US"/>
                               </w:rPr>
                             </w:pPr>
+                            <w:proofErr w:type="spellStart"/>
                             <w:r>
                               <w:rPr>
                                 <w:color w:val="000000" w:themeColor="text1"/>
                                 <w:lang w:val="en-US"/>
                               </w:rPr>
-                              <w:t>sudo git clone git://git.moodle.org/moodle.git</w:t>
+                              <w:t>sudo</w:t>
+                            </w:r>
+                            <w:proofErr w:type="spellEnd"/>
+                            <w:r>
+                              <w:rPr>
+                                <w:color w:val="000000" w:themeColor="text1"/>
+                                <w:lang w:val="en-US"/>
+                              </w:rPr>
+                              <w:t xml:space="preserve"> </w:t>
+                            </w:r>
+                            <w:proofErr w:type="spellStart"/>
+                            <w:r>
+                              <w:rPr>
+                                <w:color w:val="000000" w:themeColor="text1"/>
+                                <w:lang w:val="en-US"/>
+                              </w:rPr>
+                              <w:t>git</w:t>
+                            </w:r>
+                            <w:proofErr w:type="spellEnd"/>
+                            <w:r>
+                              <w:rPr>
+                                <w:color w:val="000000" w:themeColor="text1"/>
+                                <w:lang w:val="en-US"/>
+                              </w:rPr>
+                              <w:t xml:space="preserve"> clone git://git.moodle.org/moodle.git</w:t>
                             </w:r>
                           </w:p>
                         </w:txbxContent>
@@ -8791,7 +10075,35 @@
         <w:rPr>
           <w:sz w:val="24"/>
         </w:rPr>
-        <w:t>Faça download do código fonte do Moodle e do seu índex através de uma clonagem aos repositórios oficiais do Moodle:</w:t>
+        <w:t xml:space="preserve">Faça download do código fonte do </w:t>
+      </w:r>
+      <w:proofErr w:type="spellStart"/>
+      <w:r>
+        <w:rPr>
+          <w:sz w:val="24"/>
+        </w:rPr>
+        <w:t>Moodle</w:t>
+      </w:r>
+      <w:proofErr w:type="spellEnd"/>
+      <w:r>
+        <w:rPr>
+          <w:sz w:val="24"/>
+        </w:rPr>
+        <w:t xml:space="preserve"> e do seu índex através de uma clonagem aos repositórios oficiais do </w:t>
+      </w:r>
+      <w:proofErr w:type="spellStart"/>
+      <w:r>
+        <w:rPr>
+          <w:sz w:val="24"/>
+        </w:rPr>
+        <w:t>Moodle</w:t>
+      </w:r>
+      <w:proofErr w:type="spellEnd"/>
+      <w:r>
+        <w:rPr>
+          <w:sz w:val="24"/>
+        </w:rPr>
+        <w:t>:</w:t>
       </w:r>
     </w:p>
     <w:p>
@@ -8867,8 +10179,17 @@
                                 <w:color w:val="000000" w:themeColor="text1"/>
                                 <w:lang w:val="en-US"/>
                               </w:rPr>
-                              <w:t>cd moodle</w:t>
-                            </w:r>
+                              <w:t xml:space="preserve">cd </w:t>
+                            </w:r>
+                            <w:proofErr w:type="spellStart"/>
+                            <w:r>
+                              <w:rPr>
+                                <w:color w:val="000000" w:themeColor="text1"/>
+                                <w:lang w:val="en-US"/>
+                              </w:rPr>
+                              <w:t>moodle</w:t>
+                            </w:r>
+                            <w:proofErr w:type="spellEnd"/>
                           </w:p>
                         </w:txbxContent>
                       </wps:txbx>
@@ -8935,7 +10256,21 @@
         <w:rPr>
           <w:sz w:val="24"/>
         </w:rPr>
-        <w:t>Mude de diretoria para a pasta onde transferiu o Moodle:</w:t>
+        <w:t xml:space="preserve">Mude de diretoria para a pasta onde transferiu o </w:t>
+      </w:r>
+      <w:proofErr w:type="spellStart"/>
+      <w:r>
+        <w:rPr>
+          <w:sz w:val="24"/>
+        </w:rPr>
+        <w:t>Moodle</w:t>
+      </w:r>
+      <w:proofErr w:type="spellEnd"/>
+      <w:r>
+        <w:rPr>
+          <w:sz w:val="24"/>
+        </w:rPr>
+        <w:t>:</w:t>
       </w:r>
     </w:p>
     <w:p>
@@ -8953,7 +10288,21 @@
           <w:sz w:val="24"/>
         </w:rPr>
         <w:lastRenderedPageBreak/>
-        <w:t>Faça uma recolha de todos os “branches” disponíveis no repositório:</w:t>
+        <w:t>Faça uma recolha de todos os “</w:t>
+      </w:r>
+      <w:proofErr w:type="spellStart"/>
+      <w:r>
+        <w:rPr>
+          <w:sz w:val="24"/>
+        </w:rPr>
+        <w:t>branches</w:t>
+      </w:r>
+      <w:proofErr w:type="spellEnd"/>
+      <w:r>
+        <w:rPr>
+          <w:sz w:val="24"/>
+        </w:rPr>
+        <w:t>” disponíveis no repositório:</w:t>
       </w:r>
     </w:p>
     <w:p>
@@ -9023,12 +10372,37 @@
                                 <w:lang w:val="en-US"/>
                               </w:rPr>
                             </w:pPr>
+                            <w:proofErr w:type="spellStart"/>
                             <w:r>
                               <w:rPr>
                                 <w:color w:val="000000" w:themeColor="text1"/>
                                 <w:lang w:val="en-US"/>
                               </w:rPr>
-                              <w:t>sudo git branch -a</w:t>
+                              <w:t>sudo</w:t>
+                            </w:r>
+                            <w:proofErr w:type="spellEnd"/>
+                            <w:r>
+                              <w:rPr>
+                                <w:color w:val="000000" w:themeColor="text1"/>
+                                <w:lang w:val="en-US"/>
+                              </w:rPr>
+                              <w:t xml:space="preserve"> </w:t>
+                            </w:r>
+                            <w:proofErr w:type="spellStart"/>
+                            <w:r>
+                              <w:rPr>
+                                <w:color w:val="000000" w:themeColor="text1"/>
+                                <w:lang w:val="en-US"/>
+                              </w:rPr>
+                              <w:t>git</w:t>
+                            </w:r>
+                            <w:proofErr w:type="spellEnd"/>
+                            <w:r>
+                              <w:rPr>
+                                <w:color w:val="000000" w:themeColor="text1"/>
+                                <w:lang w:val="en-US"/>
+                              </w:rPr>
+                              <w:t xml:space="preserve"> branch -a</w:t>
                             </w:r>
                           </w:p>
                         </w:txbxContent>
@@ -9269,12 +10643,37 @@
                                 <w:lang w:val="en-US"/>
                               </w:rPr>
                             </w:pPr>
+                            <w:proofErr w:type="spellStart"/>
                             <w:r>
                               <w:rPr>
                                 <w:color w:val="000000" w:themeColor="text1"/>
                                 <w:lang w:val="en-US"/>
                               </w:rPr>
-                              <w:t>sudo git branch --track MOODLE_30_STABLE origin/MOODLE_30_STABLE</w:t>
+                              <w:t>sudo</w:t>
+                            </w:r>
+                            <w:proofErr w:type="spellEnd"/>
+                            <w:r>
+                              <w:rPr>
+                                <w:color w:val="000000" w:themeColor="text1"/>
+                                <w:lang w:val="en-US"/>
+                              </w:rPr>
+                              <w:t xml:space="preserve"> </w:t>
+                            </w:r>
+                            <w:proofErr w:type="spellStart"/>
+                            <w:r>
+                              <w:rPr>
+                                <w:color w:val="000000" w:themeColor="text1"/>
+                                <w:lang w:val="en-US"/>
+                              </w:rPr>
+                              <w:t>git</w:t>
+                            </w:r>
+                            <w:proofErr w:type="spellEnd"/>
+                            <w:r>
+                              <w:rPr>
+                                <w:color w:val="000000" w:themeColor="text1"/>
+                                <w:lang w:val="en-US"/>
+                              </w:rPr>
+                              <w:t xml:space="preserve"> branch --track MOODLE_30_STABLE origin/MOODLE_30_STABLE</w:t>
                             </w:r>
                           </w:p>
                         </w:txbxContent>
@@ -9357,7 +10756,49 @@
         <w:rPr>
           <w:sz w:val="24"/>
         </w:rPr>
-        <w:t>Diga ao Git que “branch” pretende utilizar (Neste caso foi utilizada a versão 3.0 do Moodle):</w:t>
+        <w:t xml:space="preserve">Diga ao </w:t>
+      </w:r>
+      <w:proofErr w:type="spellStart"/>
+      <w:r>
+        <w:rPr>
+          <w:sz w:val="24"/>
+        </w:rPr>
+        <w:t>Git</w:t>
+      </w:r>
+      <w:proofErr w:type="spellEnd"/>
+      <w:r>
+        <w:rPr>
+          <w:sz w:val="24"/>
+        </w:rPr>
+        <w:t xml:space="preserve"> que “</w:t>
+      </w:r>
+      <w:proofErr w:type="spellStart"/>
+      <w:r>
+        <w:rPr>
+          <w:sz w:val="24"/>
+        </w:rPr>
+        <w:t>branch</w:t>
+      </w:r>
+      <w:proofErr w:type="spellEnd"/>
+      <w:r>
+        <w:rPr>
+          <w:sz w:val="24"/>
+        </w:rPr>
+        <w:t xml:space="preserve">” pretende utilizar (Neste caso foi utilizada a versão 3.0 do </w:t>
+      </w:r>
+      <w:proofErr w:type="spellStart"/>
+      <w:r>
+        <w:rPr>
+          <w:sz w:val="24"/>
+        </w:rPr>
+        <w:t>Moodle</w:t>
+      </w:r>
+      <w:proofErr w:type="spellEnd"/>
+      <w:r>
+        <w:rPr>
+          <w:sz w:val="24"/>
+        </w:rPr>
+        <w:t>):</w:t>
       </w:r>
     </w:p>
     <w:p>
@@ -9477,11 +10918,33 @@
                               <w:spacing w:after="0"/>
                               <w:jc w:val="center"/>
                             </w:pPr>
+                            <w:proofErr w:type="spellStart"/>
                             <w:r>
                               <w:rPr>
                                 <w:color w:val="000000" w:themeColor="text1"/>
                               </w:rPr>
-                              <w:t>sudo git checkout MOODLE_30_STABLE</w:t>
+                              <w:t>sudo</w:t>
+                            </w:r>
+                            <w:proofErr w:type="spellEnd"/>
+                            <w:r>
+                              <w:rPr>
+                                <w:color w:val="000000" w:themeColor="text1"/>
+                              </w:rPr>
+                              <w:t xml:space="preserve"> </w:t>
+                            </w:r>
+                            <w:proofErr w:type="spellStart"/>
+                            <w:r>
+                              <w:rPr>
+                                <w:color w:val="000000" w:themeColor="text1"/>
+                              </w:rPr>
+                              <w:t>git</w:t>
+                            </w:r>
+                            <w:proofErr w:type="spellEnd"/>
+                            <w:r>
+                              <w:rPr>
+                                <w:color w:val="000000" w:themeColor="text1"/>
+                              </w:rPr>
+                              <w:t xml:space="preserve"> checkout MOODLE_30_STABLE</w:t>
                             </w:r>
                           </w:p>
                         </w:txbxContent>
@@ -9558,7 +11021,21 @@
         <w:rPr>
           <w:sz w:val="24"/>
         </w:rPr>
-        <w:t>Verifique qual é a mais recente versão do Moodle:</w:t>
+        <w:t xml:space="preserve">Verifique qual é a mais recente versão do </w:t>
+      </w:r>
+      <w:proofErr w:type="spellStart"/>
+      <w:r>
+        <w:rPr>
+          <w:sz w:val="24"/>
+        </w:rPr>
+        <w:t>Moodle</w:t>
+      </w:r>
+      <w:proofErr w:type="spellEnd"/>
+      <w:r>
+        <w:rPr>
+          <w:sz w:val="24"/>
+        </w:rPr>
+        <w:t>:</w:t>
       </w:r>
     </w:p>
     <w:p/>
@@ -9646,7 +11123,35 @@
           <w:sz w:val="24"/>
         </w:rPr>
         <w:lastRenderedPageBreak/>
-        <w:t>Copie o repositório local para a diretoria /var/www/html/</w:t>
+        <w:t>Copie o repositório local para a diretoria /var/</w:t>
+      </w:r>
+      <w:proofErr w:type="spellStart"/>
+      <w:r>
+        <w:rPr>
+          <w:sz w:val="24"/>
+        </w:rPr>
+        <w:t>www</w:t>
+      </w:r>
+      <w:proofErr w:type="spellEnd"/>
+      <w:r>
+        <w:rPr>
+          <w:sz w:val="24"/>
+        </w:rPr>
+        <w:t>/</w:t>
+      </w:r>
+      <w:proofErr w:type="spellStart"/>
+      <w:r>
+        <w:rPr>
+          <w:sz w:val="24"/>
+        </w:rPr>
+        <w:t>html</w:t>
+      </w:r>
+      <w:proofErr w:type="spellEnd"/>
+      <w:r>
+        <w:rPr>
+          <w:sz w:val="24"/>
+        </w:rPr>
+        <w:t>/</w:t>
       </w:r>
     </w:p>
     <w:p/>
@@ -9786,12 +11291,70 @@
                             <w:r>
                               <w:t xml:space="preserve"> </w:t>
                             </w:r>
+                            <w:proofErr w:type="spellStart"/>
                             <w:r>
                               <w:rPr>
                                 <w:color w:val="000000" w:themeColor="text1"/>
                               </w:rPr>
-                              <w:t>sudo chmod -R 0755 /var/www/html/moodle</w:t>
-                            </w:r>
+                              <w:t>sudo</w:t>
+                            </w:r>
+                            <w:proofErr w:type="spellEnd"/>
+                            <w:r>
+                              <w:rPr>
+                                <w:color w:val="000000" w:themeColor="text1"/>
+                              </w:rPr>
+                              <w:t xml:space="preserve"> </w:t>
+                            </w:r>
+                            <w:proofErr w:type="spellStart"/>
+                            <w:r>
+                              <w:rPr>
+                                <w:color w:val="000000" w:themeColor="text1"/>
+                              </w:rPr>
+                              <w:t>chmod</w:t>
+                            </w:r>
+                            <w:proofErr w:type="spellEnd"/>
+                            <w:r>
+                              <w:rPr>
+                                <w:color w:val="000000" w:themeColor="text1"/>
+                              </w:rPr>
+                              <w:t xml:space="preserve"> -R 0755 /var/</w:t>
+                            </w:r>
+                            <w:proofErr w:type="spellStart"/>
+                            <w:r>
+                              <w:rPr>
+                                <w:color w:val="000000" w:themeColor="text1"/>
+                              </w:rPr>
+                              <w:t>www</w:t>
+                            </w:r>
+                            <w:proofErr w:type="spellEnd"/>
+                            <w:r>
+                              <w:rPr>
+                                <w:color w:val="000000" w:themeColor="text1"/>
+                              </w:rPr>
+                              <w:t>/</w:t>
+                            </w:r>
+                            <w:proofErr w:type="spellStart"/>
+                            <w:r>
+                              <w:rPr>
+                                <w:color w:val="000000" w:themeColor="text1"/>
+                              </w:rPr>
+                              <w:t>html</w:t>
+                            </w:r>
+                            <w:proofErr w:type="spellEnd"/>
+                            <w:r>
+                              <w:rPr>
+                                <w:color w:val="000000" w:themeColor="text1"/>
+                              </w:rPr>
+                              <w:t>/</w:t>
+                            </w:r>
+                            <w:proofErr w:type="spellStart"/>
+                            <w:r>
+                              <w:rPr>
+                                <w:color w:val="000000" w:themeColor="text1"/>
+                              </w:rPr>
+                              <w:t>moodle</w:t>
+                            </w:r>
+                            <w:proofErr w:type="spellEnd"/>
                           </w:p>
                           <w:p>
                             <w:r>
@@ -9980,12 +11543,42 @@
                             <w:r>
                               <w:t xml:space="preserve"> </w:t>
                             </w:r>
+                            <w:proofErr w:type="spellStart"/>
                             <w:r>
                               <w:rPr>
                                 <w:color w:val="000000" w:themeColor="text1"/>
                               </w:rPr>
-                              <w:t>sudo chmod -R 777 /var/moodledata</w:t>
-                            </w:r>
+                              <w:t>sudo</w:t>
+                            </w:r>
+                            <w:proofErr w:type="spellEnd"/>
+                            <w:r>
+                              <w:rPr>
+                                <w:color w:val="000000" w:themeColor="text1"/>
+                              </w:rPr>
+                              <w:t xml:space="preserve"> </w:t>
+                            </w:r>
+                            <w:proofErr w:type="spellStart"/>
+                            <w:r>
+                              <w:rPr>
+                                <w:color w:val="000000" w:themeColor="text1"/>
+                              </w:rPr>
+                              <w:t>chmod</w:t>
+                            </w:r>
+                            <w:proofErr w:type="spellEnd"/>
+                            <w:r>
+                              <w:rPr>
+                                <w:color w:val="000000" w:themeColor="text1"/>
+                              </w:rPr>
+                              <w:t xml:space="preserve"> -R 777 /var/</w:t>
+                            </w:r>
+                            <w:proofErr w:type="spellStart"/>
+                            <w:r>
+                              <w:rPr>
+                                <w:color w:val="000000" w:themeColor="text1"/>
+                              </w:rPr>
+                              <w:t>moodledata</w:t>
+                            </w:r>
+                            <w:proofErr w:type="spellEnd"/>
                           </w:p>
                           <w:p>
                             <w:r>
@@ -10146,12 +11739,56 @@
                             <w:r>
                               <w:t xml:space="preserve"> </w:t>
                             </w:r>
+                            <w:proofErr w:type="spellStart"/>
                             <w:r>
                               <w:rPr>
                                 <w:color w:val="000000" w:themeColor="text1"/>
                               </w:rPr>
-                              <w:t>sudo chown -R www-data /var/moodledata</w:t>
-                            </w:r>
+                              <w:t>sudo</w:t>
+                            </w:r>
+                            <w:proofErr w:type="spellEnd"/>
+                            <w:r>
+                              <w:rPr>
+                                <w:color w:val="000000" w:themeColor="text1"/>
+                              </w:rPr>
+                              <w:t xml:space="preserve"> </w:t>
+                            </w:r>
+                            <w:proofErr w:type="spellStart"/>
+                            <w:r>
+                              <w:rPr>
+                                <w:color w:val="000000" w:themeColor="text1"/>
+                              </w:rPr>
+                              <w:t>chown</w:t>
+                            </w:r>
+                            <w:proofErr w:type="spellEnd"/>
+                            <w:r>
+                              <w:rPr>
+                                <w:color w:val="000000" w:themeColor="text1"/>
+                              </w:rPr>
+                              <w:t xml:space="preserve"> -R </w:t>
+                            </w:r>
+                            <w:proofErr w:type="spellStart"/>
+                            <w:r>
+                              <w:rPr>
+                                <w:color w:val="000000" w:themeColor="text1"/>
+                              </w:rPr>
+                              <w:t>www</w:t>
+                            </w:r>
+                            <w:proofErr w:type="spellEnd"/>
+                            <w:r>
+                              <w:rPr>
+                                <w:color w:val="000000" w:themeColor="text1"/>
+                              </w:rPr>
+                              <w:t>-data /var/</w:t>
+                            </w:r>
+                            <w:proofErr w:type="spellStart"/>
+                            <w:r>
+                              <w:rPr>
+                                <w:color w:val="000000" w:themeColor="text1"/>
+                              </w:rPr>
+                              <w:t>moodledata</w:t>
+                            </w:r>
+                            <w:proofErr w:type="spellEnd"/>
                           </w:p>
                         </w:txbxContent>
                       </wps:txbx>
@@ -10316,12 +11953,42 @@
                             <w:r>
                               <w:t xml:space="preserve"> </w:t>
                             </w:r>
+                            <w:proofErr w:type="spellStart"/>
                             <w:r>
                               <w:rPr>
                                 <w:color w:val="000000" w:themeColor="text1"/>
                               </w:rPr>
-                              <w:t>sudo mkdir /var/moodledata</w:t>
-                            </w:r>
+                              <w:t>sudo</w:t>
+                            </w:r>
+                            <w:proofErr w:type="spellEnd"/>
+                            <w:r>
+                              <w:rPr>
+                                <w:color w:val="000000" w:themeColor="text1"/>
+                              </w:rPr>
+                              <w:t xml:space="preserve"> </w:t>
+                            </w:r>
+                            <w:proofErr w:type="spellStart"/>
+                            <w:r>
+                              <w:rPr>
+                                <w:color w:val="000000" w:themeColor="text1"/>
+                              </w:rPr>
+                              <w:t>mkdir</w:t>
+                            </w:r>
+                            <w:proofErr w:type="spellEnd"/>
+                            <w:r>
+                              <w:rPr>
+                                <w:color w:val="000000" w:themeColor="text1"/>
+                              </w:rPr>
+                              <w:t xml:space="preserve"> /var/</w:t>
+                            </w:r>
+                            <w:proofErr w:type="spellStart"/>
+                            <w:r>
+                              <w:rPr>
+                                <w:color w:val="000000" w:themeColor="text1"/>
+                              </w:rPr>
+                              <w:t>moodledata</w:t>
+                            </w:r>
+                            <w:proofErr w:type="spellEnd"/>
                           </w:p>
                         </w:txbxContent>
                       </wps:txbx>
@@ -10472,11 +12139,89 @@
                             <w:r>
                               <w:t xml:space="preserve"> </w:t>
                             </w:r>
+                            <w:proofErr w:type="spellStart"/>
                             <w:r>
                               <w:rPr>
                                 <w:color w:val="000000" w:themeColor="text1"/>
                               </w:rPr>
-                              <w:t>sudo cp -R /opt/moodle /var/www/html/</w:t>
+                              <w:t>sudo</w:t>
+                            </w:r>
+                            <w:proofErr w:type="spellEnd"/>
+                            <w:r>
+                              <w:rPr>
+                                <w:color w:val="000000" w:themeColor="text1"/>
+                              </w:rPr>
+                              <w:t xml:space="preserve"> </w:t>
+                            </w:r>
+                            <w:proofErr w:type="spellStart"/>
+                            <w:r>
+                              <w:rPr>
+                                <w:color w:val="000000" w:themeColor="text1"/>
+                              </w:rPr>
+                              <w:t>cp</w:t>
+                            </w:r>
+                            <w:proofErr w:type="spellEnd"/>
+                            <w:r>
+                              <w:rPr>
+                                <w:color w:val="000000" w:themeColor="text1"/>
+                              </w:rPr>
+                              <w:t xml:space="preserve"> -R /</w:t>
+                            </w:r>
+                            <w:proofErr w:type="spellStart"/>
+                            <w:r>
+                              <w:rPr>
+                                <w:color w:val="000000" w:themeColor="text1"/>
+                              </w:rPr>
+                              <w:t>opt</w:t>
+                            </w:r>
+                            <w:proofErr w:type="spellEnd"/>
+                            <w:r>
+                              <w:rPr>
+                                <w:color w:val="000000" w:themeColor="text1"/>
+                              </w:rPr>
+                              <w:t>/</w:t>
+                            </w:r>
+                            <w:proofErr w:type="spellStart"/>
+                            <w:r>
+                              <w:rPr>
+                                <w:color w:val="000000" w:themeColor="text1"/>
+                              </w:rPr>
+                              <w:t>moodle</w:t>
+                            </w:r>
+                            <w:proofErr w:type="spellEnd"/>
+                            <w:r>
+                              <w:rPr>
+                                <w:color w:val="000000" w:themeColor="text1"/>
+                              </w:rPr>
+                              <w:t xml:space="preserve"> /var/</w:t>
+                            </w:r>
+                            <w:proofErr w:type="spellStart"/>
+                            <w:r>
+                              <w:rPr>
+                                <w:color w:val="000000" w:themeColor="text1"/>
+                              </w:rPr>
+                              <w:t>www</w:t>
+                            </w:r>
+                            <w:proofErr w:type="spellEnd"/>
+                            <w:r>
+                              <w:rPr>
+                                <w:color w:val="000000" w:themeColor="text1"/>
+                              </w:rPr>
+                              <w:t>/</w:t>
+                            </w:r>
+                            <w:proofErr w:type="spellStart"/>
+                            <w:r>
+                              <w:rPr>
+                                <w:color w:val="000000" w:themeColor="text1"/>
+                              </w:rPr>
+                              <w:t>html</w:t>
+                            </w:r>
+                            <w:proofErr w:type="spellEnd"/>
+                            <w:r>
+                              <w:rPr>
+                                <w:color w:val="000000" w:themeColor="text1"/>
+                              </w:rPr>
+                              <w:t>/</w:t>
                             </w:r>
                           </w:p>
                         </w:txbxContent>
@@ -10615,7 +12360,295 @@
           <w:sz w:val="24"/>
           <w:highlight w:val="yellow"/>
         </w:rPr>
-        <w:t>Explicação sucinta: Como se configurou um repositório local no passo anterior, este irá ser copiado para o webroot após quaisquer updates ou alterações que tenham sido feitos. Ter o repositório local fora do webroot, tal como foi feito na diretoria /opt, permite que os upgrades ao Moodle sejam realizados de uma forma mais eficiente. Por exemplo, quando se instalam plugins, normalmente, é transferido o plugin e este é copiado para o repositório local do Moodle. Possivelmente, terá depois de editar o ficheiro localizado na diretoria /opt/moodle/.git/info/exclude. Dentro desse ficheio, serão configuradas as pastas que devem ser excluídas pelo git quando este faz um “pull” aos updates do repositório quando é efetuado o comando “sudo git pull”.</w:t>
+        <w:t xml:space="preserve">Explicação sucinta: Como se configurou um repositório local no passo anterior, este irá ser copiado para o </w:t>
+      </w:r>
+      <w:proofErr w:type="spellStart"/>
+      <w:r>
+        <w:rPr>
+          <w:sz w:val="24"/>
+          <w:highlight w:val="yellow"/>
+        </w:rPr>
+        <w:t>webroot</w:t>
+      </w:r>
+      <w:proofErr w:type="spellEnd"/>
+      <w:r>
+        <w:rPr>
+          <w:sz w:val="24"/>
+          <w:highlight w:val="yellow"/>
+        </w:rPr>
+        <w:t xml:space="preserve"> após quaisquer </w:t>
+      </w:r>
+      <w:proofErr w:type="spellStart"/>
+      <w:r>
+        <w:rPr>
+          <w:sz w:val="24"/>
+          <w:highlight w:val="yellow"/>
+        </w:rPr>
+        <w:t>updates</w:t>
+      </w:r>
+      <w:proofErr w:type="spellEnd"/>
+      <w:r>
+        <w:rPr>
+          <w:sz w:val="24"/>
+          <w:highlight w:val="yellow"/>
+        </w:rPr>
+        <w:t xml:space="preserve"> ou alterações que tenham sido feitos. Ter o repositório local fora do </w:t>
+      </w:r>
+      <w:proofErr w:type="spellStart"/>
+      <w:r>
+        <w:rPr>
+          <w:sz w:val="24"/>
+          <w:highlight w:val="yellow"/>
+        </w:rPr>
+        <w:t>webroot</w:t>
+      </w:r>
+      <w:proofErr w:type="spellEnd"/>
+      <w:r>
+        <w:rPr>
+          <w:sz w:val="24"/>
+          <w:highlight w:val="yellow"/>
+        </w:rPr>
+        <w:t>, tal como foi feito na diretoria /</w:t>
+      </w:r>
+      <w:proofErr w:type="spellStart"/>
+      <w:r>
+        <w:rPr>
+          <w:sz w:val="24"/>
+          <w:highlight w:val="yellow"/>
+        </w:rPr>
+        <w:t>opt</w:t>
+      </w:r>
+      <w:proofErr w:type="spellEnd"/>
+      <w:r>
+        <w:rPr>
+          <w:sz w:val="24"/>
+          <w:highlight w:val="yellow"/>
+        </w:rPr>
+        <w:t xml:space="preserve">, permite que os upgrades ao </w:t>
+      </w:r>
+      <w:proofErr w:type="spellStart"/>
+      <w:r>
+        <w:rPr>
+          <w:sz w:val="24"/>
+          <w:highlight w:val="yellow"/>
+        </w:rPr>
+        <w:t>Moodle</w:t>
+      </w:r>
+      <w:proofErr w:type="spellEnd"/>
+      <w:r>
+        <w:rPr>
+          <w:sz w:val="24"/>
+          <w:highlight w:val="yellow"/>
+        </w:rPr>
+        <w:t xml:space="preserve"> sejam realizados de uma forma mais eficiente. Por exemplo, quando se instalam </w:t>
+      </w:r>
+      <w:proofErr w:type="spellStart"/>
+      <w:r>
+        <w:rPr>
+          <w:sz w:val="24"/>
+          <w:highlight w:val="yellow"/>
+        </w:rPr>
+        <w:t>plugins</w:t>
+      </w:r>
+      <w:proofErr w:type="spellEnd"/>
+      <w:r>
+        <w:rPr>
+          <w:sz w:val="24"/>
+          <w:highlight w:val="yellow"/>
+        </w:rPr>
+        <w:t xml:space="preserve">, normalmente, é transferido o </w:t>
+      </w:r>
+      <w:proofErr w:type="spellStart"/>
+      <w:r>
+        <w:rPr>
+          <w:sz w:val="24"/>
+          <w:highlight w:val="yellow"/>
+        </w:rPr>
+        <w:t>plugin</w:t>
+      </w:r>
+      <w:proofErr w:type="spellEnd"/>
+      <w:r>
+        <w:rPr>
+          <w:sz w:val="24"/>
+          <w:highlight w:val="yellow"/>
+        </w:rPr>
+        <w:t xml:space="preserve"> e este é copiado para o repositório local do </w:t>
+      </w:r>
+      <w:proofErr w:type="spellStart"/>
+      <w:r>
+        <w:rPr>
+          <w:sz w:val="24"/>
+          <w:highlight w:val="yellow"/>
+        </w:rPr>
+        <w:t>Moodle</w:t>
+      </w:r>
+      <w:proofErr w:type="spellEnd"/>
+      <w:r>
+        <w:rPr>
+          <w:sz w:val="24"/>
+          <w:highlight w:val="yellow"/>
+        </w:rPr>
+        <w:t>. Possivelmente, terá depois de editar o ficheiro localizado na diretoria /</w:t>
+      </w:r>
+      <w:proofErr w:type="spellStart"/>
+      <w:r>
+        <w:rPr>
+          <w:sz w:val="24"/>
+          <w:highlight w:val="yellow"/>
+        </w:rPr>
+        <w:t>opt</w:t>
+      </w:r>
+      <w:proofErr w:type="spellEnd"/>
+      <w:r>
+        <w:rPr>
+          <w:sz w:val="24"/>
+          <w:highlight w:val="yellow"/>
+        </w:rPr>
+        <w:t>/</w:t>
+      </w:r>
+      <w:proofErr w:type="spellStart"/>
+      <w:r>
+        <w:rPr>
+          <w:sz w:val="24"/>
+          <w:highlight w:val="yellow"/>
+        </w:rPr>
+        <w:t>moodle</w:t>
+      </w:r>
+      <w:proofErr w:type="spellEnd"/>
+      <w:r>
+        <w:rPr>
+          <w:sz w:val="24"/>
+          <w:highlight w:val="yellow"/>
+        </w:rPr>
+        <w:t>/.</w:t>
+      </w:r>
+      <w:proofErr w:type="spellStart"/>
+      <w:r>
+        <w:rPr>
+          <w:sz w:val="24"/>
+          <w:highlight w:val="yellow"/>
+        </w:rPr>
+        <w:t>git</w:t>
+      </w:r>
+      <w:proofErr w:type="spellEnd"/>
+      <w:r>
+        <w:rPr>
+          <w:sz w:val="24"/>
+          <w:highlight w:val="yellow"/>
+        </w:rPr>
+        <w:t>/</w:t>
+      </w:r>
+      <w:proofErr w:type="spellStart"/>
+      <w:r>
+        <w:rPr>
+          <w:sz w:val="24"/>
+          <w:highlight w:val="yellow"/>
+        </w:rPr>
+        <w:t>info</w:t>
+      </w:r>
+      <w:proofErr w:type="spellEnd"/>
+      <w:r>
+        <w:rPr>
+          <w:sz w:val="24"/>
+          <w:highlight w:val="yellow"/>
+        </w:rPr>
+        <w:t>/</w:t>
+      </w:r>
+      <w:proofErr w:type="spellStart"/>
+      <w:r>
+        <w:rPr>
+          <w:sz w:val="24"/>
+          <w:highlight w:val="yellow"/>
+        </w:rPr>
+        <w:t>exclude</w:t>
+      </w:r>
+      <w:proofErr w:type="spellEnd"/>
+      <w:r>
+        <w:rPr>
+          <w:sz w:val="24"/>
+          <w:highlight w:val="yellow"/>
+        </w:rPr>
+        <w:t xml:space="preserve">. Dentro desse </w:t>
+      </w:r>
+      <w:proofErr w:type="spellStart"/>
+      <w:r>
+        <w:rPr>
+          <w:sz w:val="24"/>
+          <w:highlight w:val="yellow"/>
+        </w:rPr>
+        <w:t>ficheio</w:t>
+      </w:r>
+      <w:proofErr w:type="spellEnd"/>
+      <w:r>
+        <w:rPr>
+          <w:sz w:val="24"/>
+          <w:highlight w:val="yellow"/>
+        </w:rPr>
+        <w:t xml:space="preserve">, serão configuradas as pastas que devem ser excluídas pelo </w:t>
+      </w:r>
+      <w:proofErr w:type="spellStart"/>
+      <w:r>
+        <w:rPr>
+          <w:sz w:val="24"/>
+          <w:highlight w:val="yellow"/>
+        </w:rPr>
+        <w:t>git</w:t>
+      </w:r>
+      <w:proofErr w:type="spellEnd"/>
+      <w:r>
+        <w:rPr>
+          <w:sz w:val="24"/>
+          <w:highlight w:val="yellow"/>
+        </w:rPr>
+        <w:t xml:space="preserve"> quando este faz um “pull” aos </w:t>
+      </w:r>
+      <w:proofErr w:type="spellStart"/>
+      <w:r>
+        <w:rPr>
+          <w:sz w:val="24"/>
+          <w:highlight w:val="yellow"/>
+        </w:rPr>
+        <w:t>updates</w:t>
+      </w:r>
+      <w:proofErr w:type="spellEnd"/>
+      <w:r>
+        <w:rPr>
+          <w:sz w:val="24"/>
+          <w:highlight w:val="yellow"/>
+        </w:rPr>
+        <w:t xml:space="preserve"> do repositório quando é efetuado o comando “</w:t>
+      </w:r>
+      <w:proofErr w:type="spellStart"/>
+      <w:r>
+        <w:rPr>
+          <w:sz w:val="24"/>
+          <w:highlight w:val="yellow"/>
+        </w:rPr>
+        <w:t>sudo</w:t>
+      </w:r>
+      <w:proofErr w:type="spellEnd"/>
+      <w:r>
+        <w:rPr>
+          <w:sz w:val="24"/>
+          <w:highlight w:val="yellow"/>
+        </w:rPr>
+        <w:t xml:space="preserve"> </w:t>
+      </w:r>
+      <w:proofErr w:type="spellStart"/>
+      <w:r>
+        <w:rPr>
+          <w:sz w:val="24"/>
+          <w:highlight w:val="yellow"/>
+        </w:rPr>
+        <w:t>git</w:t>
+      </w:r>
+      <w:proofErr w:type="spellEnd"/>
+      <w:r>
+        <w:rPr>
+          <w:sz w:val="24"/>
+          <w:highlight w:val="yellow"/>
+        </w:rPr>
+        <w:t xml:space="preserve"> pull”.</w:t>
       </w:r>
       <w:r>
         <w:rPr>
@@ -10704,7 +12737,21 @@
           <w:sz w:val="24"/>
         </w:rPr>
         <w:tab/>
-        <w:t xml:space="preserve">Por fim, através de um browser é possível finalizar a instalação do Moodle 3.0 através do endereço </w:t>
+        <w:t xml:space="preserve">Por fim, através de um browser é possível finalizar a instalação do </w:t>
+      </w:r>
+      <w:proofErr w:type="spellStart"/>
+      <w:r>
+        <w:rPr>
+          <w:sz w:val="24"/>
+        </w:rPr>
+        <w:t>Moodle</w:t>
+      </w:r>
+      <w:proofErr w:type="spellEnd"/>
+      <w:r>
+        <w:rPr>
+          <w:sz w:val="24"/>
+        </w:rPr>
+        <w:t xml:space="preserve"> 3.0 através do endereço </w:t>
       </w:r>
       <w:hyperlink r:id="rId24" w:history="1">
         <w:r>
@@ -10719,7 +12766,35 @@
         <w:rPr>
           <w:sz w:val="24"/>
         </w:rPr>
-        <w:t xml:space="preserve"> (em que o localhost é o ip definido na máquina do servidor).</w:t>
+        <w:t xml:space="preserve"> (em que o </w:t>
+      </w:r>
+      <w:proofErr w:type="spellStart"/>
+      <w:r>
+        <w:rPr>
+          <w:sz w:val="24"/>
+        </w:rPr>
+        <w:t>localhost</w:t>
+      </w:r>
+      <w:proofErr w:type="spellEnd"/>
+      <w:r>
+        <w:rPr>
+          <w:sz w:val="24"/>
+        </w:rPr>
+        <w:t xml:space="preserve"> é o </w:t>
+      </w:r>
+      <w:proofErr w:type="spellStart"/>
+      <w:r>
+        <w:rPr>
+          <w:sz w:val="24"/>
+        </w:rPr>
+        <w:t>ip</w:t>
+      </w:r>
+      <w:proofErr w:type="spellEnd"/>
+      <w:r>
+        <w:rPr>
+          <w:sz w:val="24"/>
+        </w:rPr>
+        <w:t xml:space="preserve"> definido na máquina do servidor).</w:t>
       </w:r>
     </w:p>
     <w:p>
@@ -10763,7 +12838,7 @@
         <w:ind w:left="2948"/>
       </w:pPr>
     </w:p>
-    <w:bookmarkStart w:id="15" w:name="_Toc439932655"/>
+    <w:bookmarkStart w:id="14" w:name="_Toc439932655"/>
     <w:p>
       <w:pPr>
         <w:pStyle w:val="Cabealho3"/>
@@ -10872,12 +12947,37 @@
                                 <w:sz w:val="24"/>
                               </w:rPr>
                             </w:pPr>
+                            <w:proofErr w:type="spellStart"/>
                             <w:r>
                               <w:rPr>
                                 <w:color w:val="FFFFFF" w:themeColor="background1"/>
                                 <w:sz w:val="24"/>
                               </w:rPr>
-                              <w:t>Webmin é uma ferramenta de administração gráfica web-based que facilita a administração de um sistema operativo Linux/Unix através de um simples browser.</w:t>
+                              <w:t>Webmin</w:t>
+                            </w:r>
+                            <w:proofErr w:type="spellEnd"/>
+                            <w:r>
+                              <w:rPr>
+                                <w:color w:val="FFFFFF" w:themeColor="background1"/>
+                                <w:sz w:val="24"/>
+                              </w:rPr>
+                              <w:t xml:space="preserve"> é uma ferramenta de administração gráfica web-</w:t>
+                            </w:r>
+                            <w:proofErr w:type="spellStart"/>
+                            <w:r>
+                              <w:rPr>
+                                <w:color w:val="FFFFFF" w:themeColor="background1"/>
+                                <w:sz w:val="24"/>
+                              </w:rPr>
+                              <w:t>based</w:t>
+                            </w:r>
+                            <w:proofErr w:type="spellEnd"/>
+                            <w:r>
+                              <w:rPr>
+                                <w:color w:val="FFFFFF" w:themeColor="background1"/>
+                                <w:sz w:val="24"/>
+                              </w:rPr>
+                              <w:t xml:space="preserve"> que facilita a administração de um sistema operativo Linux/Unix através de um simples browser.</w:t>
                             </w:r>
                           </w:p>
                           <w:p>
@@ -11070,7 +13170,7 @@
       <w:r>
         <w:t>3.2.5 – Configuração do Webmin</w:t>
       </w:r>
-      <w:bookmarkEnd w:id="15"/>
+      <w:bookmarkEnd w:id="14"/>
     </w:p>
     <w:p>
       <w:pPr>
@@ -11190,7 +13290,35 @@
         <w:rPr>
           <w:sz w:val="24"/>
         </w:rPr>
-        <w:t>A instalação do Webmin neste projeto foi realizada através de repositórios oficiais utilizando o comando apt. Para tal, foi necessário adicionar os repositórios à lista de repositórios do sistema operativo.</w:t>
+        <w:t xml:space="preserve">A instalação do </w:t>
+      </w:r>
+      <w:proofErr w:type="spellStart"/>
+      <w:r>
+        <w:rPr>
+          <w:sz w:val="24"/>
+        </w:rPr>
+        <w:t>Webmin</w:t>
+      </w:r>
+      <w:proofErr w:type="spellEnd"/>
+      <w:r>
+        <w:rPr>
+          <w:sz w:val="24"/>
+        </w:rPr>
+        <w:t xml:space="preserve"> neste projeto foi realizada através de repositórios oficiais utilizando o comando </w:t>
+      </w:r>
+      <w:proofErr w:type="spellStart"/>
+      <w:r>
+        <w:rPr>
+          <w:sz w:val="24"/>
+        </w:rPr>
+        <w:t>apt</w:t>
+      </w:r>
+      <w:proofErr w:type="spellEnd"/>
+      <w:r>
+        <w:rPr>
+          <w:sz w:val="24"/>
+        </w:rPr>
+        <w:t>. Para tal, foi necessário adicionar os repositórios à lista de repositórios do sistema operativo.</w:t>
       </w:r>
     </w:p>
     <w:p>
@@ -11282,30 +13410,90 @@
                             <w:r>
                               <w:t xml:space="preserve"> </w:t>
                             </w:r>
+                            <w:proofErr w:type="spellStart"/>
                             <w:r>
                               <w:rPr>
                                 <w:color w:val="000000" w:themeColor="text1"/>
                               </w:rPr>
-                              <w:t>deb http://download.webmin.com/download/repository sarge contrib</w:t>
-                            </w:r>
+                              <w:t>deb</w:t>
+                            </w:r>
+                            <w:proofErr w:type="spellEnd"/>
+                            <w:r>
+                              <w:rPr>
+                                <w:color w:val="000000" w:themeColor="text1"/>
+                              </w:rPr>
+                              <w:t xml:space="preserve"> http://download.webmin.com/download/repository </w:t>
+                            </w:r>
+                            <w:proofErr w:type="spellStart"/>
+                            <w:r>
+                              <w:rPr>
+                                <w:color w:val="000000" w:themeColor="text1"/>
+                              </w:rPr>
+                              <w:t>sarge</w:t>
+                            </w:r>
+                            <w:proofErr w:type="spellEnd"/>
+                            <w:r>
+                              <w:rPr>
+                                <w:color w:val="000000" w:themeColor="text1"/>
+                              </w:rPr>
+                              <w:t xml:space="preserve"> </w:t>
+                            </w:r>
+                            <w:proofErr w:type="spellStart"/>
+                            <w:r>
+                              <w:rPr>
+                                <w:color w:val="000000" w:themeColor="text1"/>
+                              </w:rPr>
+                              <w:t>contrib</w:t>
+                            </w:r>
+                            <w:proofErr w:type="spellEnd"/>
                           </w:p>
                           <w:p>
                             <w:pPr>
                               <w:pStyle w:val="Citao"/>
                               <w:spacing w:after="0"/>
                             </w:pPr>
+                            <w:proofErr w:type="spellStart"/>
                             <w:r>
                               <w:rPr>
                                 <w:color w:val="000000" w:themeColor="text1"/>
                               </w:rPr>
-                              <w:t xml:space="preserve">deb </w:t>
-                            </w:r>
+                              <w:t>deb</w:t>
+                            </w:r>
+                            <w:proofErr w:type="spellEnd"/>
                             <w:r>
                               <w:rPr>
                                 <w:color w:val="000000" w:themeColor="text1"/>
                               </w:rPr>
-                              <w:t>http://webmin.mirror.somersettechsolutions.co.uk/repository sarge contrib</w:t>
-                            </w:r>
+                              <w:t xml:space="preserve"> </w:t>
+                            </w:r>
+                            <w:r>
+                              <w:rPr>
+                                <w:color w:val="000000" w:themeColor="text1"/>
+                              </w:rPr>
+                              <w:t xml:space="preserve">http://webmin.mirror.somersettechsolutions.co.uk/repository </w:t>
+                            </w:r>
+                            <w:proofErr w:type="spellStart"/>
+                            <w:r>
+                              <w:rPr>
+                                <w:color w:val="000000" w:themeColor="text1"/>
+                              </w:rPr>
+                              <w:t>sarge</w:t>
+                            </w:r>
+                            <w:proofErr w:type="spellEnd"/>
+                            <w:r>
+                              <w:rPr>
+                                <w:color w:val="000000" w:themeColor="text1"/>
+                              </w:rPr>
+                              <w:t xml:space="preserve"> </w:t>
+                            </w:r>
+                            <w:proofErr w:type="spellStart"/>
+                            <w:r>
+                              <w:rPr>
+                                <w:color w:val="000000" w:themeColor="text1"/>
+                              </w:rPr>
+                              <w:t>contrib</w:t>
+                            </w:r>
+                            <w:proofErr w:type="spellEnd"/>
                           </w:p>
                         </w:txbxContent>
                       </wps:txbx>
@@ -11513,12 +13701,56 @@
                               <w:spacing w:after="0"/>
                               <w:jc w:val="center"/>
                             </w:pPr>
+                            <w:proofErr w:type="spellStart"/>
                             <w:r>
                               <w:rPr>
                                 <w:color w:val="000000" w:themeColor="text1"/>
                               </w:rPr>
-                              <w:t>sudo nano /etc/apt/sources.list</w:t>
-                            </w:r>
+                              <w:t>sudo</w:t>
+                            </w:r>
+                            <w:proofErr w:type="spellEnd"/>
+                            <w:r>
+                              <w:rPr>
+                                <w:color w:val="000000" w:themeColor="text1"/>
+                              </w:rPr>
+                              <w:t xml:space="preserve"> nano /</w:t>
+                            </w:r>
+                            <w:proofErr w:type="spellStart"/>
+                            <w:r>
+                              <w:rPr>
+                                <w:color w:val="000000" w:themeColor="text1"/>
+                              </w:rPr>
+                              <w:t>etc</w:t>
+                            </w:r>
+                            <w:proofErr w:type="spellEnd"/>
+                            <w:r>
+                              <w:rPr>
+                                <w:color w:val="000000" w:themeColor="text1"/>
+                              </w:rPr>
+                              <w:t>/</w:t>
+                            </w:r>
+                            <w:proofErr w:type="spellStart"/>
+                            <w:r>
+                              <w:rPr>
+                                <w:color w:val="000000" w:themeColor="text1"/>
+                              </w:rPr>
+                              <w:t>apt</w:t>
+                            </w:r>
+                            <w:proofErr w:type="spellEnd"/>
+                            <w:r>
+                              <w:rPr>
+                                <w:color w:val="000000" w:themeColor="text1"/>
+                              </w:rPr>
+                              <w:t>/</w:t>
+                            </w:r>
+                            <w:proofErr w:type="spellStart"/>
+                            <w:r>
+                              <w:rPr>
+                                <w:color w:val="000000" w:themeColor="text1"/>
+                              </w:rPr>
+                              <w:t>sources.list</w:t>
+                            </w:r>
+                            <w:proofErr w:type="spellEnd"/>
                           </w:p>
                         </w:txbxContent>
                       </wps:txbx>
@@ -11696,12 +13928,21 @@
                               </w:rPr>
                               <w:t xml:space="preserve"> </w:t>
                             </w:r>
+                            <w:proofErr w:type="spellStart"/>
                             <w:r>
                               <w:rPr>
                                 <w:color w:val="000000" w:themeColor="text1"/>
                                 <w:lang w:val="en-US"/>
                               </w:rPr>
-                              <w:t>wget http://www.webmin.com/jcameron-key.asc</w:t>
+                              <w:t>wget</w:t>
+                            </w:r>
+                            <w:proofErr w:type="spellEnd"/>
+                            <w:r>
+                              <w:rPr>
+                                <w:color w:val="000000" w:themeColor="text1"/>
+                                <w:lang w:val="en-US"/>
+                              </w:rPr>
+                              <w:t xml:space="preserve"> http://www.webmin.com/jcameron-key.asc</w:t>
                             </w:r>
                           </w:p>
                           <w:p>
@@ -11712,13 +13953,31 @@
                                 <w:lang w:val="en-US"/>
                               </w:rPr>
                             </w:pPr>
+                            <w:proofErr w:type="spellStart"/>
                             <w:r>
                               <w:rPr>
                                 <w:color w:val="000000" w:themeColor="text1"/>
                                 <w:lang w:val="en-US"/>
                               </w:rPr>
-                              <w:t>sudo apt-key add jcameron-key.asc</w:t>
-                            </w:r>
+                              <w:t>sudo</w:t>
+                            </w:r>
+                            <w:proofErr w:type="spellEnd"/>
+                            <w:r>
+                              <w:rPr>
+                                <w:color w:val="000000" w:themeColor="text1"/>
+                                <w:lang w:val="en-US"/>
+                              </w:rPr>
+                              <w:t xml:space="preserve"> apt-key add </w:t>
+                            </w:r>
+                            <w:proofErr w:type="spellStart"/>
+                            <w:r>
+                              <w:rPr>
+                                <w:color w:val="000000" w:themeColor="text1"/>
+                                <w:lang w:val="en-US"/>
+                              </w:rPr>
+                              <w:t>jcameron-key.asc</w:t>
+                            </w:r>
+                            <w:proofErr w:type="spellEnd"/>
                           </w:p>
                         </w:txbxContent>
                       </wps:txbx>
@@ -11849,7 +14108,49 @@
           <w:sz w:val="24"/>
         </w:rPr>
         <w:lastRenderedPageBreak/>
-        <w:t>Após a configuração dos repositórios, a instalação do webmin torna-se mais simples. A sua localização predefinida é /usr/share/webmin.</w:t>
+        <w:t xml:space="preserve">Após a configuração dos repositórios, a instalação do </w:t>
+      </w:r>
+      <w:proofErr w:type="spellStart"/>
+      <w:r>
+        <w:rPr>
+          <w:sz w:val="24"/>
+        </w:rPr>
+        <w:t>webmin</w:t>
+      </w:r>
+      <w:proofErr w:type="spellEnd"/>
+      <w:r>
+        <w:rPr>
+          <w:sz w:val="24"/>
+        </w:rPr>
+        <w:t xml:space="preserve"> torna-se mais simples. A sua localização predefinida é /</w:t>
+      </w:r>
+      <w:proofErr w:type="spellStart"/>
+      <w:r>
+        <w:rPr>
+          <w:sz w:val="24"/>
+        </w:rPr>
+        <w:t>usr</w:t>
+      </w:r>
+      <w:proofErr w:type="spellEnd"/>
+      <w:r>
+        <w:rPr>
+          <w:sz w:val="24"/>
+        </w:rPr>
+        <w:t>/share/</w:t>
+      </w:r>
+      <w:proofErr w:type="spellStart"/>
+      <w:r>
+        <w:rPr>
+          <w:sz w:val="24"/>
+        </w:rPr>
+        <w:t>webmin</w:t>
+      </w:r>
+      <w:proofErr w:type="spellEnd"/>
+      <w:r>
+        <w:rPr>
+          <w:sz w:val="24"/>
+        </w:rPr>
+        <w:t>.</w:t>
       </w:r>
     </w:p>
     <w:p>
@@ -11950,12 +14251,56 @@
                                 <w:lang w:val="en-US"/>
                               </w:rPr>
                             </w:pPr>
+                            <w:proofErr w:type="spellStart"/>
                             <w:r>
                               <w:rPr>
                                 <w:color w:val="000000" w:themeColor="text1"/>
                               </w:rPr>
-                              <w:t>sudo apt-get install webmin</w:t>
-                            </w:r>
+                              <w:t>sudo</w:t>
+                            </w:r>
+                            <w:proofErr w:type="spellEnd"/>
+                            <w:r>
+                              <w:rPr>
+                                <w:color w:val="000000" w:themeColor="text1"/>
+                              </w:rPr>
+                              <w:t xml:space="preserve"> </w:t>
+                            </w:r>
+                            <w:proofErr w:type="spellStart"/>
+                            <w:r>
+                              <w:rPr>
+                                <w:color w:val="000000" w:themeColor="text1"/>
+                              </w:rPr>
+                              <w:t>apt-get</w:t>
+                            </w:r>
+                            <w:proofErr w:type="spellEnd"/>
+                            <w:r>
+                              <w:rPr>
+                                <w:color w:val="000000" w:themeColor="text1"/>
+                              </w:rPr>
+                              <w:t xml:space="preserve"> </w:t>
+                            </w:r>
+                            <w:proofErr w:type="spellStart"/>
+                            <w:r>
+                              <w:rPr>
+                                <w:color w:val="000000" w:themeColor="text1"/>
+                              </w:rPr>
+                              <w:t>install</w:t>
+                            </w:r>
+                            <w:proofErr w:type="spellEnd"/>
+                            <w:r>
+                              <w:rPr>
+                                <w:color w:val="000000" w:themeColor="text1"/>
+                              </w:rPr>
+                              <w:t xml:space="preserve"> </w:t>
+                            </w:r>
+                            <w:proofErr w:type="spellStart"/>
+                            <w:r>
+                              <w:rPr>
+                                <w:color w:val="000000" w:themeColor="text1"/>
+                              </w:rPr>
+                              <w:t>webmin</w:t>
+                            </w:r>
+                            <w:proofErr w:type="spellEnd"/>
                           </w:p>
                           <w:p>
                             <w:pPr>
@@ -12134,12 +14479,42 @@
                                 <w:lang w:val="en-US"/>
                               </w:rPr>
                             </w:pPr>
+                            <w:proofErr w:type="spellStart"/>
                             <w:r>
                               <w:rPr>
                                 <w:color w:val="000000" w:themeColor="text1"/>
                               </w:rPr>
-                              <w:t>sudo apt-get update</w:t>
-                            </w:r>
+                              <w:t>sudo</w:t>
+                            </w:r>
+                            <w:proofErr w:type="spellEnd"/>
+                            <w:r>
+                              <w:rPr>
+                                <w:color w:val="000000" w:themeColor="text1"/>
+                              </w:rPr>
+                              <w:t xml:space="preserve"> </w:t>
+                            </w:r>
+                            <w:proofErr w:type="spellStart"/>
+                            <w:r>
+                              <w:rPr>
+                                <w:color w:val="000000" w:themeColor="text1"/>
+                              </w:rPr>
+                              <w:t>apt-get</w:t>
+                            </w:r>
+                            <w:proofErr w:type="spellEnd"/>
+                            <w:r>
+                              <w:rPr>
+                                <w:color w:val="000000" w:themeColor="text1"/>
+                              </w:rPr>
+                              <w:t xml:space="preserve"> </w:t>
+                            </w:r>
+                            <w:proofErr w:type="spellStart"/>
+                            <w:r>
+                              <w:rPr>
+                                <w:color w:val="000000" w:themeColor="text1"/>
+                              </w:rPr>
+                              <w:t>update</w:t>
+                            </w:r>
+                            <w:proofErr w:type="spellEnd"/>
                           </w:p>
                           <w:p>
                             <w:pPr>
@@ -12243,7 +14618,21 @@
         <w:rPr>
           <w:sz w:val="24"/>
         </w:rPr>
-        <w:t>ão destes simples comandos, a instalação do webmin está concluída.</w:t>
+        <w:t xml:space="preserve">ão destes simples comandos, a instalação do </w:t>
+      </w:r>
+      <w:proofErr w:type="spellStart"/>
+      <w:r>
+        <w:rPr>
+          <w:sz w:val="24"/>
+        </w:rPr>
+        <w:t>webmin</w:t>
+      </w:r>
+      <w:proofErr w:type="spellEnd"/>
+      <w:r>
+        <w:rPr>
+          <w:sz w:val="24"/>
+        </w:rPr>
+        <w:t xml:space="preserve"> está concluída.</w:t>
       </w:r>
     </w:p>
     <w:p>
@@ -12271,7 +14660,35 @@
         <w:rPr>
           <w:sz w:val="24"/>
         </w:rPr>
-        <w:t xml:space="preserve"> sendo que localhost é o IP da máquina e 10000 é o porto em que o serviço do webmin está à escuta.</w:t>
+        <w:t xml:space="preserve"> sendo que </w:t>
+      </w:r>
+      <w:proofErr w:type="spellStart"/>
+      <w:r>
+        <w:rPr>
+          <w:sz w:val="24"/>
+        </w:rPr>
+        <w:t>localhost</w:t>
+      </w:r>
+      <w:proofErr w:type="spellEnd"/>
+      <w:r>
+        <w:rPr>
+          <w:sz w:val="24"/>
+        </w:rPr>
+        <w:t xml:space="preserve"> é o IP da máquina e 10000 é o porto em que o serviço do </w:t>
+      </w:r>
+      <w:proofErr w:type="spellStart"/>
+      <w:r>
+        <w:rPr>
+          <w:sz w:val="24"/>
+        </w:rPr>
+        <w:t>webmin</w:t>
+      </w:r>
+      <w:proofErr w:type="spellEnd"/>
+      <w:r>
+        <w:rPr>
+          <w:sz w:val="24"/>
+        </w:rPr>
+        <w:t xml:space="preserve"> está à escuta.</w:t>
       </w:r>
     </w:p>
     <w:p>
@@ -12358,12 +14775,12 @@
       <w:pPr>
         <w:pStyle w:val="Cabealho1"/>
       </w:pPr>
-      <w:bookmarkStart w:id="16" w:name="_Toc439932656"/>
+      <w:bookmarkStart w:id="15" w:name="_Toc439932656"/>
       <w:r>
         <w:lastRenderedPageBreak/>
         <w:t>Capítulo 4: Scripts e Gestão de Logs</w:t>
       </w:r>
-      <w:bookmarkEnd w:id="16"/>
+      <w:bookmarkEnd w:id="15"/>
     </w:p>
     <w:p/>
     <w:p>
@@ -12378,20 +14795,377 @@
       <w:pPr>
         <w:pStyle w:val="Cabealho1"/>
       </w:pPr>
-      <w:bookmarkStart w:id="17" w:name="_Toc439932657"/>
+      <w:bookmarkStart w:id="16" w:name="_Toc439932657"/>
       <w:r>
         <w:lastRenderedPageBreak/>
         <w:t>Capítulo 5: Conclusão</w:t>
       </w:r>
+      <w:bookmarkEnd w:id="16"/>
+    </w:p>
+    <w:p/>
+    <w:p>
+      <w:pPr>
+        <w:spacing w:line="360" w:lineRule="auto"/>
+        <w:jc w:val="both"/>
+        <w:rPr>
+          <w:sz w:val="24"/>
+        </w:rPr>
+      </w:pPr>
+      <w:r>
+        <w:tab/>
+      </w:r>
+      <w:r>
+        <w:rPr>
+          <w:sz w:val="24"/>
+        </w:rPr>
+        <w:t xml:space="preserve">Dos objetivos que traçámos ao longo do período de concretização deste projeto, debruçámo-nos sobre diversos problemas, nomeadamente a nível da integridade das bases de dados </w:t>
+      </w:r>
+      <w:proofErr w:type="spellStart"/>
+      <w:r>
+        <w:rPr>
+          <w:sz w:val="24"/>
+        </w:rPr>
+        <w:t>PostgreSQL</w:t>
+      </w:r>
+      <w:proofErr w:type="spellEnd"/>
+      <w:r>
+        <w:rPr>
+          <w:sz w:val="24"/>
+        </w:rPr>
+        <w:t>.</w:t>
+      </w:r>
+    </w:p>
+    <w:p>
+      <w:pPr>
+        <w:spacing w:line="360" w:lineRule="auto"/>
+        <w:jc w:val="both"/>
+        <w:rPr>
+          <w:sz w:val="24"/>
+        </w:rPr>
+      </w:pPr>
+      <w:r>
+        <w:rPr>
+          <w:sz w:val="24"/>
+        </w:rPr>
+        <w:tab/>
+      </w:r>
+      <w:r>
+        <w:rPr>
+          <w:sz w:val="24"/>
+        </w:rPr>
+        <w:t>A instalação dos serviços essenciais foi realizada de forma bem-sucedida, sem grandes percalços, com uma especial exceção para o NTP, que apesar de estar bem configurado, não nos foi possível verificar a sua resoluç</w:t>
+      </w:r>
+      <w:r>
+        <w:rPr>
+          <w:sz w:val="24"/>
+        </w:rPr>
+        <w:t xml:space="preserve">ão nos computadores Cliente devido aos bloqueios impostos pelo </w:t>
+      </w:r>
+      <w:proofErr w:type="spellStart"/>
+      <w:r>
+        <w:rPr>
+          <w:sz w:val="24"/>
+        </w:rPr>
+        <w:t>IPLeiria</w:t>
+      </w:r>
+      <w:proofErr w:type="spellEnd"/>
+      <w:r>
+        <w:rPr>
+          <w:sz w:val="24"/>
+        </w:rPr>
+        <w:t>.</w:t>
+      </w:r>
+    </w:p>
+    <w:p>
+      <w:pPr>
+        <w:spacing w:line="360" w:lineRule="auto"/>
+        <w:jc w:val="both"/>
+        <w:rPr>
+          <w:sz w:val="24"/>
+        </w:rPr>
+      </w:pPr>
+      <w:r>
+        <w:rPr>
+          <w:sz w:val="24"/>
+        </w:rPr>
+        <w:tab/>
+        <w:t xml:space="preserve">No que toca aos restantes serviços, tentámos implementar sincronização nos dois servidores </w:t>
+      </w:r>
+      <w:proofErr w:type="spellStart"/>
+      <w:r>
+        <w:rPr>
+          <w:sz w:val="24"/>
+        </w:rPr>
+        <w:t>Moodle</w:t>
+      </w:r>
+      <w:proofErr w:type="spellEnd"/>
+      <w:r>
+        <w:rPr>
+          <w:sz w:val="24"/>
+        </w:rPr>
+        <w:t xml:space="preserve"> </w:t>
+      </w:r>
+      <w:r>
+        <w:rPr>
+          <w:sz w:val="24"/>
+          <w:highlight w:val="yellow"/>
+        </w:rPr>
+        <w:t>(ver diagrama)</w:t>
+      </w:r>
+      <w:r>
+        <w:rPr>
+          <w:sz w:val="24"/>
+        </w:rPr>
+        <w:t xml:space="preserve"> através do utilitário </w:t>
+      </w:r>
+      <w:proofErr w:type="spellStart"/>
+      <w:r>
+        <w:rPr>
+          <w:sz w:val="24"/>
+        </w:rPr>
+        <w:t>rSync</w:t>
+      </w:r>
+      <w:proofErr w:type="spellEnd"/>
+      <w:r>
+        <w:rPr>
+          <w:sz w:val="24"/>
+        </w:rPr>
+        <w:t xml:space="preserve">. No entanto, após algum esforço, verificámos que essa não seria a melhor prática e com os consequentes problemas que tivemos a níveis de permissões, decidimos abandonar essa ideia e </w:t>
+      </w:r>
+      <w:r>
+        <w:rPr>
+          <w:sz w:val="24"/>
+        </w:rPr>
+        <w:t>investigar</w:t>
+      </w:r>
+      <w:r>
+        <w:rPr>
+          <w:sz w:val="24"/>
+        </w:rPr>
+        <w:t xml:space="preserve"> a alternativa de criar um sistema de NFS</w:t>
+      </w:r>
+      <w:r>
+        <w:rPr>
+          <w:sz w:val="24"/>
+        </w:rPr>
+        <w:t xml:space="preserve"> na tentativa de recriar a prática que é realizada nos dias de hoje, de possibilitar um </w:t>
+      </w:r>
+      <w:proofErr w:type="spellStart"/>
+      <w:r>
+        <w:rPr>
+          <w:sz w:val="24"/>
+        </w:rPr>
+        <w:t>array</w:t>
+      </w:r>
+      <w:proofErr w:type="spellEnd"/>
+      <w:r>
+        <w:rPr>
+          <w:sz w:val="24"/>
+        </w:rPr>
+        <w:t xml:space="preserve"> de discos à parte de todo o restante equipamento informático.</w:t>
+      </w:r>
+    </w:p>
+    <w:p>
+      <w:pPr>
+        <w:spacing w:line="360" w:lineRule="auto"/>
+        <w:jc w:val="both"/>
+        <w:rPr>
+          <w:sz w:val="24"/>
+        </w:rPr>
+      </w:pPr>
+      <w:r>
+        <w:rPr>
+          <w:sz w:val="24"/>
+        </w:rPr>
+        <w:tab/>
+      </w:r>
+      <w:r>
+        <w:rPr>
+          <w:sz w:val="24"/>
+        </w:rPr>
+        <w:t xml:space="preserve">Após sucessivas intervenções no nosso </w:t>
+      </w:r>
+      <w:proofErr w:type="spellStart"/>
+      <w:r>
+        <w:rPr>
+          <w:sz w:val="24"/>
+        </w:rPr>
+        <w:t>Moodle</w:t>
+      </w:r>
+      <w:proofErr w:type="spellEnd"/>
+      <w:r>
+        <w:rPr>
+          <w:sz w:val="24"/>
+        </w:rPr>
+        <w:t xml:space="preserve">, verificámos que ao modificar o conteúdo das páginas numa máquina </w:t>
+      </w:r>
+      <w:r>
+        <w:rPr>
+          <w:sz w:val="24"/>
+        </w:rPr>
+        <w:t>(Exemplo: MoodleServer1), a máquina MoodleServer2</w:t>
+      </w:r>
+      <w:r>
+        <w:rPr>
+          <w:sz w:val="24"/>
+        </w:rPr>
+        <w:t>, ou vice-versa,</w:t>
+      </w:r>
+      <w:r>
+        <w:rPr>
+          <w:sz w:val="24"/>
+        </w:rPr>
+        <w:t xml:space="preserve"> não recebia</w:t>
+      </w:r>
+      <w:r>
+        <w:rPr>
+          <w:sz w:val="24"/>
+        </w:rPr>
+        <w:t>m</w:t>
+      </w:r>
+      <w:r>
+        <w:rPr>
+          <w:sz w:val="24"/>
+        </w:rPr>
+        <w:t xml:space="preserve"> corretamente a sincronização das bases de dados </w:t>
+      </w:r>
+      <w:proofErr w:type="spellStart"/>
+      <w:r>
+        <w:rPr>
+          <w:sz w:val="24"/>
+        </w:rPr>
+        <w:t>PostgreSQL</w:t>
+      </w:r>
+      <w:proofErr w:type="spellEnd"/>
+      <w:r>
+        <w:rPr>
+          <w:sz w:val="24"/>
+        </w:rPr>
+        <w:t xml:space="preserve"> e chegava até a corromper os dados da base de dados do </w:t>
+      </w:r>
+      <w:proofErr w:type="spellStart"/>
+      <w:r>
+        <w:rPr>
+          <w:sz w:val="24"/>
+        </w:rPr>
+        <w:t>Moodle</w:t>
+      </w:r>
+      <w:proofErr w:type="spellEnd"/>
+      <w:r>
+        <w:rPr>
+          <w:sz w:val="24"/>
+        </w:rPr>
+        <w:t>, sendo que o acesso aos dados era feito diretamente nos discos da máquina virtual que criámos para fazer de NAS.</w:t>
+      </w:r>
+    </w:p>
+    <w:p>
+      <w:pPr>
+        <w:spacing w:line="360" w:lineRule="auto"/>
+        <w:rPr>
+          <w:sz w:val="24"/>
+        </w:rPr>
+      </w:pPr>
+      <w:r>
+        <w:rPr>
+          <w:sz w:val="24"/>
+        </w:rPr>
+        <w:t xml:space="preserve"> </w:t>
+      </w:r>
+      <w:r>
+        <w:rPr>
+          <w:sz w:val="24"/>
+        </w:rPr>
+        <w:tab/>
+        <w:t>Preferimos, portanto, adotar</w:t>
+      </w:r>
+      <w:r>
+        <w:rPr>
+          <w:sz w:val="24"/>
+        </w:rPr>
+        <w:t xml:space="preserve"> ainda</w:t>
+      </w:r>
+      <w:r>
+        <w:rPr>
+          <w:sz w:val="24"/>
+        </w:rPr>
+        <w:t xml:space="preserve"> outra medida de acesso </w:t>
+      </w:r>
+      <w:r>
+        <w:rPr>
+          <w:sz w:val="24"/>
+        </w:rPr>
+        <w:t xml:space="preserve">às bases do </w:t>
+      </w:r>
+      <w:proofErr w:type="spellStart"/>
+      <w:r>
+        <w:rPr>
+          <w:sz w:val="24"/>
+        </w:rPr>
+        <w:t>PostgreSQL</w:t>
+      </w:r>
+      <w:proofErr w:type="spellEnd"/>
+      <w:r>
+        <w:rPr>
+          <w:sz w:val="24"/>
+        </w:rPr>
+        <w:t xml:space="preserve">, fazendo uma replicação das bases de dados da máquina MoodleServer1 e MoodleServer2 através do </w:t>
+      </w:r>
+      <w:proofErr w:type="spellStart"/>
+      <w:r>
+        <w:rPr>
+          <w:sz w:val="24"/>
+        </w:rPr>
+        <w:t>HAProxy</w:t>
+      </w:r>
+      <w:proofErr w:type="spellEnd"/>
+      <w:r>
+        <w:rPr>
+          <w:sz w:val="24"/>
+        </w:rPr>
+        <w:t>, mas o que podia funcionar na teoria não se conseguiu adaptar na prática.</w:t>
+      </w:r>
+    </w:p>
+    <w:p>
+      <w:pPr>
+        <w:spacing w:line="360" w:lineRule="auto"/>
+        <w:rPr>
+          <w:sz w:val="24"/>
+        </w:rPr>
+      </w:pPr>
+      <w:r>
+        <w:rPr>
+          <w:sz w:val="24"/>
+        </w:rPr>
+        <w:tab/>
+        <w:t xml:space="preserve">Até à data de escrita deste relatório, estamos de momento </w:t>
+      </w:r>
+      <w:r>
+        <w:rPr>
+          <w:sz w:val="24"/>
+        </w:rPr>
+        <w:t>a identificar</w:t>
+      </w:r>
+      <w:bookmarkStart w:id="17" w:name="_GoBack"/>
       <w:bookmarkEnd w:id="17"/>
+      <w:r>
+        <w:rPr>
+          <w:sz w:val="24"/>
+        </w:rPr>
+        <w:t xml:space="preserve"> outras soluções para implementar a sincronização das bases de dados.</w:t>
+      </w:r>
+    </w:p>
+    <w:p>
+      <w:pPr>
+        <w:rPr>
+          <w:sz w:val="24"/>
+        </w:rPr>
+      </w:pPr>
     </w:p>
     <w:p/>
     <w:p/>
     <w:p/>
     <w:p/>
     <w:p/>
-    <w:p/>
-    <w:p/>
     <w:p>
       <w:pPr>
         <w:spacing w:line="276" w:lineRule="auto"/>
@@ -12423,9 +15197,17 @@
         <w:rPr>
           <w:sz w:val="24"/>
         </w:rPr>
-        <w:t>6.1. Instalação do Moodle</w:t>
+        <w:t xml:space="preserve">6.1. Instalação do </w:t>
+      </w:r>
+      <w:proofErr w:type="spellStart"/>
+      <w:r>
+        <w:rPr>
+          <w:sz w:val="24"/>
+        </w:rPr>
+        <w:t>Moodle</w:t>
       </w:r>
       <w:bookmarkEnd w:id="19"/>
+      <w:proofErr w:type="spellEnd"/>
     </w:p>
     <w:p/>
     <w:p>
@@ -13308,7 +16090,7 @@
                               <w:color w:val="000000" w:themeColor="text1"/>
                               <w:sz w:val="44"/>
                             </w:rPr>
-                            <w:t>3</w:t>
+                            <w:t>25</w:t>
                           </w:r>
                           <w:r>
                             <w:rPr>
@@ -13391,7 +16173,7 @@
                         <w:color w:val="000000" w:themeColor="text1"/>
                         <w:sz w:val="44"/>
                       </w:rPr>
-                      <w:t>3</w:t>
+                      <w:t>25</w:t>
                     </w:r>
                     <w:r>
                       <w:rPr>
@@ -15154,7 +17936,7 @@
 </file>
 
 <file path=customXml/itemProps2.xml><?xml version="1.0" encoding="utf-8"?>
-<ds:datastoreItem xmlns:ds="http://schemas.openxmlformats.org/officeDocument/2006/customXml" ds:itemID="{A9A7A7E4-F7BF-483C-96C0-D0DA557DA863}">
+<ds:datastoreItem xmlns:ds="http://schemas.openxmlformats.org/officeDocument/2006/customXml" ds:itemID="{8D59B82A-CE39-4C74-BACC-BFA464E0B47D}">
   <ds:schemaRefs>
     <ds:schemaRef ds:uri="http://schemas.openxmlformats.org/officeDocument/2006/bibliography"/>
   </ds:schemaRefs>

</xml_diff>

<commit_message>
Relatório Final (Incompleto com Introdução 07-01-2016 17:45H)
Relatório Final (Incompleto com Introdução 07-01-2016 17:45H)
</commit_message>
<xml_diff>
--- a/Relatório-Final (Incompleto).docx
+++ b/Relatório-Final (Incompleto).docx
@@ -889,6 +889,8 @@
           <w:r>
             <w:t>Índice</w:t>
           </w:r>
+          <w:bookmarkStart w:id="0" w:name="_GoBack"/>
+          <w:bookmarkEnd w:id="0"/>
         </w:p>
         <w:p>
           <w:pPr>
@@ -909,7 +911,7 @@
           <w:r>
             <w:fldChar w:fldCharType="separate"/>
           </w:r>
-          <w:hyperlink w:anchor="_Toc439932641" w:history="1">
+          <w:hyperlink w:anchor="_Toc439951893" w:history="1">
             <w:r>
               <w:rPr>
                 <w:rStyle w:val="Hiperligao"/>
@@ -936,7 +938,7 @@
                 <w:noProof/>
                 <w:webHidden/>
               </w:rPr>
-              <w:instrText xml:space="preserve"> PAGEREF _Toc439932641 \h </w:instrText>
+              <w:instrText xml:space="preserve"> PAGEREF _Toc439951893 \h </w:instrText>
             </w:r>
             <w:r>
               <w:rPr>
@@ -977,13 +979,13 @@
               <w:noProof/>
             </w:rPr>
           </w:pPr>
-          <w:hyperlink w:anchor="_Toc439932642" w:history="1">
+          <w:hyperlink w:anchor="_Toc439951894" w:history="1">
             <w:r>
               <w:rPr>
                 <w:rStyle w:val="Hiperligao"/>
                 <w:noProof/>
               </w:rPr>
-              <w:t>Capítulo 1: Introdução</w:t>
+              <w:t>Lista de Acrónimos</w:t>
             </w:r>
             <w:r>
               <w:rPr>
@@ -1004,7 +1006,7 @@
                 <w:noProof/>
                 <w:webHidden/>
               </w:rPr>
-              <w:instrText xml:space="preserve"> PAGEREF _Toc439932642 \h </w:instrText>
+              <w:instrText xml:space="preserve"> PAGEREF _Toc439951894 \h </w:instrText>
             </w:r>
             <w:r>
               <w:rPr>
@@ -1045,13 +1047,13 @@
               <w:noProof/>
             </w:rPr>
           </w:pPr>
-          <w:hyperlink w:anchor="_Toc439932643" w:history="1">
+          <w:hyperlink w:anchor="_Toc439951895" w:history="1">
             <w:r>
               <w:rPr>
                 <w:rStyle w:val="Hiperligao"/>
                 <w:noProof/>
               </w:rPr>
-              <w:t>Capítulo 2: Cenário e configuração da Rede</w:t>
+              <w:t>Capítulo 1: Introdução</w:t>
             </w:r>
             <w:r>
               <w:rPr>
@@ -1072,7 +1074,7 @@
                 <w:noProof/>
                 <w:webHidden/>
               </w:rPr>
-              <w:instrText xml:space="preserve"> PAGEREF _Toc439932643 \h </w:instrText>
+              <w:instrText xml:space="preserve"> PAGEREF _Toc439951895 \h </w:instrText>
             </w:r>
             <w:r>
               <w:rPr>
@@ -1113,7 +1115,75 @@
               <w:noProof/>
             </w:rPr>
           </w:pPr>
-          <w:hyperlink w:anchor="_Toc439932644" w:history="1">
+          <w:hyperlink w:anchor="_Toc439951896" w:history="1">
+            <w:r>
+              <w:rPr>
+                <w:rStyle w:val="Hiperligao"/>
+                <w:noProof/>
+              </w:rPr>
+              <w:t>Capítulo 2: Cenário e configuração da Rede</w:t>
+            </w:r>
+            <w:r>
+              <w:rPr>
+                <w:noProof/>
+                <w:webHidden/>
+              </w:rPr>
+              <w:tab/>
+            </w:r>
+            <w:r>
+              <w:rPr>
+                <w:noProof/>
+                <w:webHidden/>
+              </w:rPr>
+              <w:fldChar w:fldCharType="begin"/>
+            </w:r>
+            <w:r>
+              <w:rPr>
+                <w:noProof/>
+                <w:webHidden/>
+              </w:rPr>
+              <w:instrText xml:space="preserve"> PAGEREF _Toc439951896 \h </w:instrText>
+            </w:r>
+            <w:r>
+              <w:rPr>
+                <w:noProof/>
+                <w:webHidden/>
+              </w:rPr>
+            </w:r>
+            <w:r>
+              <w:rPr>
+                <w:noProof/>
+                <w:webHidden/>
+              </w:rPr>
+              <w:fldChar w:fldCharType="separate"/>
+            </w:r>
+            <w:r>
+              <w:rPr>
+                <w:noProof/>
+                <w:webHidden/>
+              </w:rPr>
+              <w:t>5</w:t>
+            </w:r>
+            <w:r>
+              <w:rPr>
+                <w:noProof/>
+                <w:webHidden/>
+              </w:rPr>
+              <w:fldChar w:fldCharType="end"/>
+            </w:r>
+          </w:hyperlink>
+        </w:p>
+        <w:p>
+          <w:pPr>
+            <w:pStyle w:val="ndice1"/>
+            <w:tabs>
+              <w:tab w:val="right" w:leader="dot" w:pos="9797"/>
+            </w:tabs>
+            <w:rPr>
+              <w:noProof/>
+            </w:rPr>
+          </w:pPr>
+          <w:hyperlink w:anchor="_Toc439951897" w:history="1">
             <w:r>
               <w:rPr>
                 <w:rStyle w:val="Hiperligao"/>
@@ -1140,75 +1210,7 @@
                 <w:noProof/>
                 <w:webHidden/>
               </w:rPr>
-              <w:instrText xml:space="preserve"> PAGEREF _Toc439932644 \h </w:instrText>
-            </w:r>
-            <w:r>
-              <w:rPr>
-                <w:noProof/>
-                <w:webHidden/>
-              </w:rPr>
-            </w:r>
-            <w:r>
-              <w:rPr>
-                <w:noProof/>
-                <w:webHidden/>
-              </w:rPr>
-              <w:fldChar w:fldCharType="separate"/>
-            </w:r>
-            <w:r>
-              <w:rPr>
-                <w:noProof/>
-                <w:webHidden/>
-              </w:rPr>
-              <w:t>6</w:t>
-            </w:r>
-            <w:r>
-              <w:rPr>
-                <w:noProof/>
-                <w:webHidden/>
-              </w:rPr>
-              <w:fldChar w:fldCharType="end"/>
-            </w:r>
-          </w:hyperlink>
-        </w:p>
-        <w:p>
-          <w:pPr>
-            <w:pStyle w:val="ndice2"/>
-            <w:tabs>
-              <w:tab w:val="right" w:leader="dot" w:pos="9797"/>
-            </w:tabs>
-            <w:rPr>
-              <w:noProof/>
-            </w:rPr>
-          </w:pPr>
-          <w:hyperlink w:anchor="_Toc439932645" w:history="1">
-            <w:r>
-              <w:rPr>
-                <w:rStyle w:val="Hiperligao"/>
-                <w:noProof/>
-              </w:rPr>
-              <w:t>3.1. Serviços Pressupostos</w:t>
-            </w:r>
-            <w:r>
-              <w:rPr>
-                <w:noProof/>
-                <w:webHidden/>
-              </w:rPr>
-              <w:tab/>
-            </w:r>
-            <w:r>
-              <w:rPr>
-                <w:noProof/>
-                <w:webHidden/>
-              </w:rPr>
-              <w:fldChar w:fldCharType="begin"/>
-            </w:r>
-            <w:r>
-              <w:rPr>
-                <w:noProof/>
-                <w:webHidden/>
-              </w:rPr>
-              <w:instrText xml:space="preserve"> PAGEREF _Toc439932645 \h </w:instrText>
+              <w:instrText xml:space="preserve"> PAGEREF _Toc439951897 \h </w:instrText>
             </w:r>
             <w:r>
               <w:rPr>
@@ -1241,7 +1243,7 @@
         </w:p>
         <w:p>
           <w:pPr>
-            <w:pStyle w:val="ndice3"/>
+            <w:pStyle w:val="ndice2"/>
             <w:tabs>
               <w:tab w:val="right" w:leader="dot" w:pos="9797"/>
             </w:tabs>
@@ -1249,13 +1251,13 @@
               <w:noProof/>
             </w:rPr>
           </w:pPr>
-          <w:hyperlink w:anchor="_Toc439932646" w:history="1">
+          <w:hyperlink w:anchor="_Toc439951898" w:history="1">
             <w:r>
               <w:rPr>
                 <w:rStyle w:val="Hiperligao"/>
                 <w:noProof/>
               </w:rPr>
-              <w:t>3.1.1 – Serviço DNS</w:t>
+              <w:t>3.1. Serviços Pressupostos</w:t>
             </w:r>
             <w:r>
               <w:rPr>
@@ -1276,75 +1278,7 @@
                 <w:noProof/>
                 <w:webHidden/>
               </w:rPr>
-              <w:instrText xml:space="preserve"> PAGEREF _Toc439932646 \h </w:instrText>
-            </w:r>
-            <w:r>
-              <w:rPr>
-                <w:noProof/>
-                <w:webHidden/>
-              </w:rPr>
-            </w:r>
-            <w:r>
-              <w:rPr>
-                <w:noProof/>
-                <w:webHidden/>
-              </w:rPr>
-              <w:fldChar w:fldCharType="separate"/>
-            </w:r>
-            <w:r>
-              <w:rPr>
-                <w:noProof/>
-                <w:webHidden/>
-              </w:rPr>
-              <w:t>7</w:t>
-            </w:r>
-            <w:r>
-              <w:rPr>
-                <w:noProof/>
-                <w:webHidden/>
-              </w:rPr>
-              <w:fldChar w:fldCharType="end"/>
-            </w:r>
-          </w:hyperlink>
-        </w:p>
-        <w:p>
-          <w:pPr>
-            <w:pStyle w:val="ndice3"/>
-            <w:tabs>
-              <w:tab w:val="right" w:leader="dot" w:pos="9797"/>
-            </w:tabs>
-            <w:rPr>
-              <w:noProof/>
-            </w:rPr>
-          </w:pPr>
-          <w:hyperlink w:anchor="_Toc439932647" w:history="1">
-            <w:r>
-              <w:rPr>
-                <w:rStyle w:val="Hiperligao"/>
-                <w:noProof/>
-              </w:rPr>
-              <w:t>3.1.2 – Serviço NFS</w:t>
-            </w:r>
-            <w:r>
-              <w:rPr>
-                <w:noProof/>
-                <w:webHidden/>
-              </w:rPr>
-              <w:tab/>
-            </w:r>
-            <w:r>
-              <w:rPr>
-                <w:noProof/>
-                <w:webHidden/>
-              </w:rPr>
-              <w:fldChar w:fldCharType="begin"/>
-            </w:r>
-            <w:r>
-              <w:rPr>
-                <w:noProof/>
-                <w:webHidden/>
-              </w:rPr>
-              <w:instrText xml:space="preserve"> PAGEREF _Toc439932647 \h </w:instrText>
+              <w:instrText xml:space="preserve"> PAGEREF _Toc439951898 \h </w:instrText>
             </w:r>
             <w:r>
               <w:rPr>
@@ -1385,13 +1319,13 @@
               <w:noProof/>
             </w:rPr>
           </w:pPr>
-          <w:hyperlink w:anchor="_Toc439932648" w:history="1">
+          <w:hyperlink w:anchor="_Toc439951899" w:history="1">
             <w:r>
               <w:rPr>
                 <w:rStyle w:val="Hiperligao"/>
                 <w:noProof/>
               </w:rPr>
-              <w:t>3.1.3 – Serviço NTP</w:t>
+              <w:t>3.1.1 – Serviço DNS</w:t>
             </w:r>
             <w:r>
               <w:rPr>
@@ -1412,7 +1346,75 @@
                 <w:noProof/>
                 <w:webHidden/>
               </w:rPr>
-              <w:instrText xml:space="preserve"> PAGEREF _Toc439932648 \h </w:instrText>
+              <w:instrText xml:space="preserve"> PAGEREF _Toc439951899 \h </w:instrText>
+            </w:r>
+            <w:r>
+              <w:rPr>
+                <w:noProof/>
+                <w:webHidden/>
+              </w:rPr>
+            </w:r>
+            <w:r>
+              <w:rPr>
+                <w:noProof/>
+                <w:webHidden/>
+              </w:rPr>
+              <w:fldChar w:fldCharType="separate"/>
+            </w:r>
+            <w:r>
+              <w:rPr>
+                <w:noProof/>
+                <w:webHidden/>
+              </w:rPr>
+              <w:t>8</w:t>
+            </w:r>
+            <w:r>
+              <w:rPr>
+                <w:noProof/>
+                <w:webHidden/>
+              </w:rPr>
+              <w:fldChar w:fldCharType="end"/>
+            </w:r>
+          </w:hyperlink>
+        </w:p>
+        <w:p>
+          <w:pPr>
+            <w:pStyle w:val="ndice3"/>
+            <w:tabs>
+              <w:tab w:val="right" w:leader="dot" w:pos="9797"/>
+            </w:tabs>
+            <w:rPr>
+              <w:noProof/>
+            </w:rPr>
+          </w:pPr>
+          <w:hyperlink w:anchor="_Toc439951900" w:history="1">
+            <w:r>
+              <w:rPr>
+                <w:rStyle w:val="Hiperligao"/>
+                <w:noProof/>
+              </w:rPr>
+              <w:t>3.1.2 – Serviço NFS</w:t>
+            </w:r>
+            <w:r>
+              <w:rPr>
+                <w:noProof/>
+                <w:webHidden/>
+              </w:rPr>
+              <w:tab/>
+            </w:r>
+            <w:r>
+              <w:rPr>
+                <w:noProof/>
+                <w:webHidden/>
+              </w:rPr>
+              <w:fldChar w:fldCharType="begin"/>
+            </w:r>
+            <w:r>
+              <w:rPr>
+                <w:noProof/>
+                <w:webHidden/>
+              </w:rPr>
+              <w:instrText xml:space="preserve"> PAGEREF _Toc439951900 \h </w:instrText>
             </w:r>
             <w:r>
               <w:rPr>
@@ -1453,13 +1455,13 @@
               <w:noProof/>
             </w:rPr>
           </w:pPr>
-          <w:hyperlink w:anchor="_Toc439932649" w:history="1">
+          <w:hyperlink w:anchor="_Toc439951901" w:history="1">
             <w:r>
               <w:rPr>
                 <w:rStyle w:val="Hiperligao"/>
                 <w:noProof/>
               </w:rPr>
-              <w:t>3.1.4 – Serviço SSH</w:t>
+              <w:t>3.1.3 – Serviço NTP</w:t>
             </w:r>
             <w:r>
               <w:rPr>
@@ -1480,7 +1482,7 @@
                 <w:noProof/>
                 <w:webHidden/>
               </w:rPr>
-              <w:instrText xml:space="preserve"> PAGEREF _Toc439932649 \h </w:instrText>
+              <w:instrText xml:space="preserve"> PAGEREF _Toc439951901 \h </w:instrText>
             </w:r>
             <w:r>
               <w:rPr>
@@ -1513,7 +1515,7 @@
         </w:p>
         <w:p>
           <w:pPr>
-            <w:pStyle w:val="ndice2"/>
+            <w:pStyle w:val="ndice3"/>
             <w:tabs>
               <w:tab w:val="right" w:leader="dot" w:pos="9797"/>
             </w:tabs>
@@ -1521,13 +1523,13 @@
               <w:noProof/>
             </w:rPr>
           </w:pPr>
-          <w:hyperlink w:anchor="_Toc439932650" w:history="1">
+          <w:hyperlink w:anchor="_Toc439951902" w:history="1">
             <w:r>
               <w:rPr>
                 <w:rStyle w:val="Hiperligao"/>
                 <w:noProof/>
               </w:rPr>
-              <w:t>3.2. Serviços Estudados</w:t>
+              <w:t>3.1.4 – Serviço SSH</w:t>
             </w:r>
             <w:r>
               <w:rPr>
@@ -1548,7 +1550,7 @@
                 <w:noProof/>
                 <w:webHidden/>
               </w:rPr>
-              <w:instrText xml:space="preserve"> PAGEREF _Toc439932650 \h </w:instrText>
+              <w:instrText xml:space="preserve"> PAGEREF _Toc439951902 \h </w:instrText>
             </w:r>
             <w:r>
               <w:rPr>
@@ -1581,7 +1583,7 @@
         </w:p>
         <w:p>
           <w:pPr>
-            <w:pStyle w:val="ndice3"/>
+            <w:pStyle w:val="ndice2"/>
             <w:tabs>
               <w:tab w:val="right" w:leader="dot" w:pos="9797"/>
             </w:tabs>
@@ -1589,13 +1591,13 @@
               <w:noProof/>
             </w:rPr>
           </w:pPr>
-          <w:hyperlink w:anchor="_Toc439932651" w:history="1">
+          <w:hyperlink w:anchor="_Toc439951903" w:history="1">
             <w:r>
               <w:rPr>
                 <w:rStyle w:val="Hiperligao"/>
                 <w:noProof/>
               </w:rPr>
-              <w:t>3.2.1 – Configuração do Apache</w:t>
+              <w:t>3.2. Serviços Estudados</w:t>
             </w:r>
             <w:r>
               <w:rPr>
@@ -1616,7 +1618,7 @@
                 <w:noProof/>
                 <w:webHidden/>
               </w:rPr>
-              <w:instrText xml:space="preserve"> PAGEREF _Toc439932651 \h </w:instrText>
+              <w:instrText xml:space="preserve"> PAGEREF _Toc439951903 \h </w:instrText>
             </w:r>
             <w:r>
               <w:rPr>
@@ -1657,13 +1659,13 @@
               <w:noProof/>
             </w:rPr>
           </w:pPr>
-          <w:hyperlink w:anchor="_Toc439932652" w:history="1">
+          <w:hyperlink w:anchor="_Toc439951904" w:history="1">
             <w:r>
               <w:rPr>
                 <w:rStyle w:val="Hiperligao"/>
                 <w:noProof/>
               </w:rPr>
-              <w:t>3.2.2 – Configuração do HAProxy</w:t>
+              <w:t>3.2.1 – Configuração do Apache</w:t>
             </w:r>
             <w:r>
               <w:rPr>
@@ -1684,7 +1686,7 @@
                 <w:noProof/>
                 <w:webHidden/>
               </w:rPr>
-              <w:instrText xml:space="preserve"> PAGEREF _Toc439932652 \h </w:instrText>
+              <w:instrText xml:space="preserve"> PAGEREF _Toc439951904 \h </w:instrText>
             </w:r>
             <w:r>
               <w:rPr>
@@ -1725,13 +1727,13 @@
               <w:noProof/>
             </w:rPr>
           </w:pPr>
-          <w:hyperlink w:anchor="_Toc439932653" w:history="1">
+          <w:hyperlink w:anchor="_Toc439951905" w:history="1">
             <w:r>
               <w:rPr>
                 <w:rStyle w:val="Hiperligao"/>
                 <w:noProof/>
               </w:rPr>
-              <w:t>3.2.3 – Configuração do PostgreSQL e PHP5</w:t>
+              <w:t>3.2.2 – Configuração do HAProxy</w:t>
             </w:r>
             <w:r>
               <w:rPr>
@@ -1752,7 +1754,7 @@
                 <w:noProof/>
                 <w:webHidden/>
               </w:rPr>
-              <w:instrText xml:space="preserve"> PAGEREF _Toc439932653 \h </w:instrText>
+              <w:instrText xml:space="preserve"> PAGEREF _Toc439951905 \h </w:instrText>
             </w:r>
             <w:r>
               <w:rPr>
@@ -1793,7 +1795,75 @@
               <w:noProof/>
             </w:rPr>
           </w:pPr>
-          <w:hyperlink w:anchor="_Toc439932654" w:history="1">
+          <w:hyperlink w:anchor="_Toc439951906" w:history="1">
+            <w:r>
+              <w:rPr>
+                <w:rStyle w:val="Hiperligao"/>
+                <w:noProof/>
+              </w:rPr>
+              <w:t>3.2.3 – Configuração do PostgreSQL e PHP5</w:t>
+            </w:r>
+            <w:r>
+              <w:rPr>
+                <w:noProof/>
+                <w:webHidden/>
+              </w:rPr>
+              <w:tab/>
+            </w:r>
+            <w:r>
+              <w:rPr>
+                <w:noProof/>
+                <w:webHidden/>
+              </w:rPr>
+              <w:fldChar w:fldCharType="begin"/>
+            </w:r>
+            <w:r>
+              <w:rPr>
+                <w:noProof/>
+                <w:webHidden/>
+              </w:rPr>
+              <w:instrText xml:space="preserve"> PAGEREF _Toc439951906 \h </w:instrText>
+            </w:r>
+            <w:r>
+              <w:rPr>
+                <w:noProof/>
+                <w:webHidden/>
+              </w:rPr>
+            </w:r>
+            <w:r>
+              <w:rPr>
+                <w:noProof/>
+                <w:webHidden/>
+              </w:rPr>
+              <w:fldChar w:fldCharType="separate"/>
+            </w:r>
+            <w:r>
+              <w:rPr>
+                <w:noProof/>
+                <w:webHidden/>
+              </w:rPr>
+              <w:t>15</w:t>
+            </w:r>
+            <w:r>
+              <w:rPr>
+                <w:noProof/>
+                <w:webHidden/>
+              </w:rPr>
+              <w:fldChar w:fldCharType="end"/>
+            </w:r>
+          </w:hyperlink>
+        </w:p>
+        <w:p>
+          <w:pPr>
+            <w:pStyle w:val="ndice3"/>
+            <w:tabs>
+              <w:tab w:val="right" w:leader="dot" w:pos="9797"/>
+            </w:tabs>
+            <w:rPr>
+              <w:noProof/>
+            </w:rPr>
+          </w:pPr>
+          <w:hyperlink w:anchor="_Toc439951907" w:history="1">
             <w:r>
               <w:rPr>
                 <w:rStyle w:val="Hiperligao"/>
@@ -1820,7 +1890,7 @@
                 <w:noProof/>
                 <w:webHidden/>
               </w:rPr>
-              <w:instrText xml:space="preserve"> PAGEREF _Toc439932654 \h </w:instrText>
+              <w:instrText xml:space="preserve"> PAGEREF _Toc439951907 \h </w:instrText>
             </w:r>
             <w:r>
               <w:rPr>
@@ -1840,7 +1910,7 @@
                 <w:noProof/>
                 <w:webHidden/>
               </w:rPr>
-              <w:t>17</w:t>
+              <w:t>18</w:t>
             </w:r>
             <w:r>
               <w:rPr>
@@ -1861,7 +1931,7 @@
               <w:noProof/>
             </w:rPr>
           </w:pPr>
-          <w:hyperlink w:anchor="_Toc439932655" w:history="1">
+          <w:hyperlink w:anchor="_Toc439951908" w:history="1">
             <w:r>
               <w:rPr>
                 <w:rStyle w:val="Hiperligao"/>
@@ -1888,7 +1958,7 @@
                 <w:noProof/>
                 <w:webHidden/>
               </w:rPr>
-              <w:instrText xml:space="preserve"> PAGEREF _Toc439932655 \h </w:instrText>
+              <w:instrText xml:space="preserve"> PAGEREF _Toc439951908 \h </w:instrText>
             </w:r>
             <w:r>
               <w:rPr>
@@ -1908,7 +1978,7 @@
                 <w:noProof/>
                 <w:webHidden/>
               </w:rPr>
-              <w:t>20</w:t>
+              <w:t>21</w:t>
             </w:r>
             <w:r>
               <w:rPr>
@@ -1929,7 +1999,7 @@
               <w:noProof/>
             </w:rPr>
           </w:pPr>
-          <w:hyperlink w:anchor="_Toc439932656" w:history="1">
+          <w:hyperlink w:anchor="_Toc439951909" w:history="1">
             <w:r>
               <w:rPr>
                 <w:rStyle w:val="Hiperligao"/>
@@ -1956,75 +2026,7 @@
                 <w:noProof/>
                 <w:webHidden/>
               </w:rPr>
-              <w:instrText xml:space="preserve"> PAGEREF _Toc439932656 \h </w:instrText>
-            </w:r>
-            <w:r>
-              <w:rPr>
-                <w:noProof/>
-                <w:webHidden/>
-              </w:rPr>
-            </w:r>
-            <w:r>
-              <w:rPr>
-                <w:noProof/>
-                <w:webHidden/>
-              </w:rPr>
-              <w:fldChar w:fldCharType="separate"/>
-            </w:r>
-            <w:r>
-              <w:rPr>
-                <w:noProof/>
-                <w:webHidden/>
-              </w:rPr>
-              <w:t>22</w:t>
-            </w:r>
-            <w:r>
-              <w:rPr>
-                <w:noProof/>
-                <w:webHidden/>
-              </w:rPr>
-              <w:fldChar w:fldCharType="end"/>
-            </w:r>
-          </w:hyperlink>
-        </w:p>
-        <w:p>
-          <w:pPr>
-            <w:pStyle w:val="ndice1"/>
-            <w:tabs>
-              <w:tab w:val="right" w:leader="dot" w:pos="9797"/>
-            </w:tabs>
-            <w:rPr>
-              <w:noProof/>
-            </w:rPr>
-          </w:pPr>
-          <w:hyperlink w:anchor="_Toc439932657" w:history="1">
-            <w:r>
-              <w:rPr>
-                <w:rStyle w:val="Hiperligao"/>
-                <w:noProof/>
-              </w:rPr>
-              <w:t>Capítulo 5: Conclusão</w:t>
-            </w:r>
-            <w:r>
-              <w:rPr>
-                <w:noProof/>
-                <w:webHidden/>
-              </w:rPr>
-              <w:tab/>
-            </w:r>
-            <w:r>
-              <w:rPr>
-                <w:noProof/>
-                <w:webHidden/>
-              </w:rPr>
-              <w:fldChar w:fldCharType="begin"/>
-            </w:r>
-            <w:r>
-              <w:rPr>
-                <w:noProof/>
-                <w:webHidden/>
-              </w:rPr>
-              <w:instrText xml:space="preserve"> PAGEREF _Toc439932657 \h </w:instrText>
+              <w:instrText xml:space="preserve"> PAGEREF _Toc439951909 \h </w:instrText>
             </w:r>
             <w:r>
               <w:rPr>
@@ -2065,13 +2067,13 @@
               <w:noProof/>
             </w:rPr>
           </w:pPr>
-          <w:hyperlink w:anchor="_Toc439932658" w:history="1">
+          <w:hyperlink w:anchor="_Toc439951910" w:history="1">
             <w:r>
               <w:rPr>
                 <w:rStyle w:val="Hiperligao"/>
                 <w:noProof/>
               </w:rPr>
-              <w:t>Capítulo 6: Anexos</w:t>
+              <w:t>Capítulo 5: Conclusão</w:t>
             </w:r>
             <w:r>
               <w:rPr>
@@ -2092,75 +2094,7 @@
                 <w:noProof/>
                 <w:webHidden/>
               </w:rPr>
-              <w:instrText xml:space="preserve"> PAGEREF _Toc439932658 \h </w:instrText>
-            </w:r>
-            <w:r>
-              <w:rPr>
-                <w:noProof/>
-                <w:webHidden/>
-              </w:rPr>
-            </w:r>
-            <w:r>
-              <w:rPr>
-                <w:noProof/>
-                <w:webHidden/>
-              </w:rPr>
-              <w:fldChar w:fldCharType="separate"/>
-            </w:r>
-            <w:r>
-              <w:rPr>
-                <w:noProof/>
-                <w:webHidden/>
-              </w:rPr>
-              <w:t>24</w:t>
-            </w:r>
-            <w:r>
-              <w:rPr>
-                <w:noProof/>
-                <w:webHidden/>
-              </w:rPr>
-              <w:fldChar w:fldCharType="end"/>
-            </w:r>
-          </w:hyperlink>
-        </w:p>
-        <w:p>
-          <w:pPr>
-            <w:pStyle w:val="ndice2"/>
-            <w:tabs>
-              <w:tab w:val="right" w:leader="dot" w:pos="9797"/>
-            </w:tabs>
-            <w:rPr>
-              <w:noProof/>
-            </w:rPr>
-          </w:pPr>
-          <w:hyperlink w:anchor="_Toc439932659" w:history="1">
-            <w:r>
-              <w:rPr>
-                <w:rStyle w:val="Hiperligao"/>
-                <w:noProof/>
-              </w:rPr>
-              <w:t>6.1. Instalação do Moodle</w:t>
-            </w:r>
-            <w:r>
-              <w:rPr>
-                <w:noProof/>
-                <w:webHidden/>
-              </w:rPr>
-              <w:tab/>
-            </w:r>
-            <w:r>
-              <w:rPr>
-                <w:noProof/>
-                <w:webHidden/>
-              </w:rPr>
-              <w:fldChar w:fldCharType="begin"/>
-            </w:r>
-            <w:r>
-              <w:rPr>
-                <w:noProof/>
-                <w:webHidden/>
-              </w:rPr>
-              <w:instrText xml:space="preserve"> PAGEREF _Toc439932659 \h </w:instrText>
+              <w:instrText xml:space="preserve"> PAGEREF _Toc439951910 \h </w:instrText>
             </w:r>
             <w:r>
               <w:rPr>
@@ -2201,7 +2135,143 @@
               <w:noProof/>
             </w:rPr>
           </w:pPr>
-          <w:hyperlink w:anchor="_Toc439932660" w:history="1">
+          <w:hyperlink w:anchor="_Toc439951911" w:history="1">
+            <w:r>
+              <w:rPr>
+                <w:rStyle w:val="Hiperligao"/>
+                <w:noProof/>
+              </w:rPr>
+              <w:t>Capítulo 6: Anexos</w:t>
+            </w:r>
+            <w:r>
+              <w:rPr>
+                <w:noProof/>
+                <w:webHidden/>
+              </w:rPr>
+              <w:tab/>
+            </w:r>
+            <w:r>
+              <w:rPr>
+                <w:noProof/>
+                <w:webHidden/>
+              </w:rPr>
+              <w:fldChar w:fldCharType="begin"/>
+            </w:r>
+            <w:r>
+              <w:rPr>
+                <w:noProof/>
+                <w:webHidden/>
+              </w:rPr>
+              <w:instrText xml:space="preserve"> PAGEREF _Toc439951911 \h </w:instrText>
+            </w:r>
+            <w:r>
+              <w:rPr>
+                <w:noProof/>
+                <w:webHidden/>
+              </w:rPr>
+            </w:r>
+            <w:r>
+              <w:rPr>
+                <w:noProof/>
+                <w:webHidden/>
+              </w:rPr>
+              <w:fldChar w:fldCharType="separate"/>
+            </w:r>
+            <w:r>
+              <w:rPr>
+                <w:noProof/>
+                <w:webHidden/>
+              </w:rPr>
+              <w:t>25</w:t>
+            </w:r>
+            <w:r>
+              <w:rPr>
+                <w:noProof/>
+                <w:webHidden/>
+              </w:rPr>
+              <w:fldChar w:fldCharType="end"/>
+            </w:r>
+          </w:hyperlink>
+        </w:p>
+        <w:p>
+          <w:pPr>
+            <w:pStyle w:val="ndice2"/>
+            <w:tabs>
+              <w:tab w:val="right" w:leader="dot" w:pos="9797"/>
+            </w:tabs>
+            <w:rPr>
+              <w:noProof/>
+            </w:rPr>
+          </w:pPr>
+          <w:hyperlink w:anchor="_Toc439951912" w:history="1">
+            <w:r>
+              <w:rPr>
+                <w:rStyle w:val="Hiperligao"/>
+                <w:noProof/>
+              </w:rPr>
+              <w:t>6.1. Instalação do Moodle</w:t>
+            </w:r>
+            <w:r>
+              <w:rPr>
+                <w:noProof/>
+                <w:webHidden/>
+              </w:rPr>
+              <w:tab/>
+            </w:r>
+            <w:r>
+              <w:rPr>
+                <w:noProof/>
+                <w:webHidden/>
+              </w:rPr>
+              <w:fldChar w:fldCharType="begin"/>
+            </w:r>
+            <w:r>
+              <w:rPr>
+                <w:noProof/>
+                <w:webHidden/>
+              </w:rPr>
+              <w:instrText xml:space="preserve"> PAGEREF _Toc439951912 \h </w:instrText>
+            </w:r>
+            <w:r>
+              <w:rPr>
+                <w:noProof/>
+                <w:webHidden/>
+              </w:rPr>
+            </w:r>
+            <w:r>
+              <w:rPr>
+                <w:noProof/>
+                <w:webHidden/>
+              </w:rPr>
+              <w:fldChar w:fldCharType="separate"/>
+            </w:r>
+            <w:r>
+              <w:rPr>
+                <w:noProof/>
+                <w:webHidden/>
+              </w:rPr>
+              <w:t>25</w:t>
+            </w:r>
+            <w:r>
+              <w:rPr>
+                <w:noProof/>
+                <w:webHidden/>
+              </w:rPr>
+              <w:fldChar w:fldCharType="end"/>
+            </w:r>
+          </w:hyperlink>
+        </w:p>
+        <w:p>
+          <w:pPr>
+            <w:pStyle w:val="ndice1"/>
+            <w:tabs>
+              <w:tab w:val="right" w:leader="dot" w:pos="9797"/>
+            </w:tabs>
+            <w:rPr>
+              <w:noProof/>
+            </w:rPr>
+          </w:pPr>
+          <w:hyperlink w:anchor="_Toc439951913" w:history="1">
             <w:r>
               <w:rPr>
                 <w:rStyle w:val="Hiperligao"/>
@@ -2228,7 +2298,7 @@
                 <w:noProof/>
                 <w:webHidden/>
               </w:rPr>
-              <w:instrText xml:space="preserve"> PAGEREF _Toc439932660 \h </w:instrText>
+              <w:instrText xml:space="preserve"> PAGEREF _Toc439951913 \h </w:instrText>
             </w:r>
             <w:r>
               <w:rPr>
@@ -2248,7 +2318,7 @@
                 <w:noProof/>
                 <w:webHidden/>
               </w:rPr>
-              <w:t>29</w:t>
+              <w:t>30</w:t>
             </w:r>
             <w:r>
               <w:rPr>
@@ -2328,12 +2398,6 @@
     <w:p>
       <w:pPr>
         <w:spacing w:line="276" w:lineRule="auto"/>
-        <w:ind w:left="3024"/>
-      </w:pPr>
-    </w:p>
-    <w:p>
-      <w:pPr>
-        <w:spacing w:line="276" w:lineRule="auto"/>
       </w:pPr>
     </w:p>
     <w:p>
@@ -2341,12 +2405,12 @@
         <w:pStyle w:val="Cabealhodondice"/>
         <w:outlineLvl w:val="0"/>
       </w:pPr>
-      <w:bookmarkStart w:id="0" w:name="_Toc439932641"/>
+      <w:bookmarkStart w:id="1" w:name="_Toc439951893"/>
       <w:r>
         <w:lastRenderedPageBreak/>
         <w:t>Índice de Figuras</w:t>
       </w:r>
-      <w:bookmarkEnd w:id="0"/>
+      <w:bookmarkEnd w:id="1"/>
     </w:p>
     <w:p>
       <w:pPr>
@@ -2396,21 +2460,25 @@
       <w:pPr>
         <w:pStyle w:val="Cabealho1"/>
       </w:pPr>
+      <w:bookmarkStart w:id="2" w:name="_Toc439951894"/>
       <w:r>
         <w:lastRenderedPageBreak/>
         <w:t>Lista de Acrónimos</w:t>
       </w:r>
+      <w:bookmarkEnd w:id="2"/>
     </w:p>
     <w:p/>
     <w:p>
       <w:pPr>
         <w:jc w:val="both"/>
         <w:rPr>
+          <w:sz w:val="24"/>
           <w:lang w:val="en-US"/>
         </w:rPr>
       </w:pPr>
       <w:r>
         <w:rPr>
+          <w:sz w:val="24"/>
           <w:lang w:val="en-US"/>
         </w:rPr>
         <w:t>DHCP - Dynamic Host Configuration Protocol</w:t>
@@ -2420,11 +2488,13 @@
       <w:pPr>
         <w:jc w:val="both"/>
         <w:rPr>
+          <w:sz w:val="24"/>
           <w:lang w:val="en-US"/>
         </w:rPr>
       </w:pPr>
       <w:r>
         <w:rPr>
+          <w:sz w:val="24"/>
           <w:lang w:val="en-US"/>
         </w:rPr>
         <w:t>DNS - Domain Name Service</w:t>
@@ -2434,11 +2504,13 @@
       <w:pPr>
         <w:jc w:val="both"/>
         <w:rPr>
+          <w:sz w:val="24"/>
           <w:lang w:val="en-US"/>
         </w:rPr>
       </w:pPr>
       <w:r>
         <w:rPr>
+          <w:sz w:val="24"/>
           <w:lang w:val="en-US"/>
         </w:rPr>
         <w:t>GPG - GNU Privacy Guard</w:t>
@@ -2448,11 +2520,13 @@
       <w:pPr>
         <w:jc w:val="both"/>
         <w:rPr>
+          <w:sz w:val="24"/>
           <w:lang w:val="en-US"/>
         </w:rPr>
       </w:pPr>
       <w:r>
         <w:rPr>
+          <w:sz w:val="24"/>
           <w:lang w:val="en-US"/>
         </w:rPr>
         <w:t>IP - Internet Protocol</w:t>
@@ -2462,17 +2536,20 @@
       <w:pPr>
         <w:jc w:val="both"/>
         <w:rPr>
+          <w:sz w:val="24"/>
           <w:lang w:val="en-US"/>
         </w:rPr>
       </w:pPr>
       <w:r>
         <w:rPr>
+          <w:sz w:val="24"/>
           <w:lang w:val="en-US"/>
         </w:rPr>
         <w:t xml:space="preserve">LTS - Long Time </w:t>
       </w:r>
       <w:r>
         <w:rPr>
+          <w:sz w:val="24"/>
           <w:lang w:val="en-US"/>
         </w:rPr>
         <w:t>Support</w:t>
@@ -2482,11 +2559,13 @@
       <w:pPr>
         <w:jc w:val="both"/>
         <w:rPr>
+          <w:sz w:val="24"/>
           <w:lang w:val="en-US"/>
         </w:rPr>
       </w:pPr>
       <w:r>
         <w:rPr>
+          <w:sz w:val="24"/>
           <w:lang w:val="en-US"/>
         </w:rPr>
         <w:t>NFS - Network File System</w:t>
@@ -2496,11 +2575,13 @@
       <w:pPr>
         <w:jc w:val="both"/>
         <w:rPr>
+          <w:sz w:val="24"/>
           <w:lang w:val="en-US"/>
         </w:rPr>
       </w:pPr>
       <w:r>
         <w:rPr>
+          <w:sz w:val="24"/>
           <w:lang w:val="en-US"/>
         </w:rPr>
         <w:t>NTP - Network Time Protocol</w:t>
@@ -2510,11 +2591,13 @@
       <w:pPr>
         <w:jc w:val="both"/>
         <w:rPr>
+          <w:sz w:val="24"/>
           <w:lang w:val="en-US"/>
         </w:rPr>
       </w:pPr>
       <w:r>
         <w:rPr>
+          <w:sz w:val="24"/>
           <w:lang w:val="en-US"/>
         </w:rPr>
         <w:t>PHP - Hypertext Preprocessor</w:t>
@@ -2524,11 +2607,13 @@
       <w:pPr>
         <w:jc w:val="both"/>
         <w:rPr>
+          <w:sz w:val="24"/>
           <w:lang w:val="en-US"/>
         </w:rPr>
       </w:pPr>
       <w:r>
         <w:rPr>
+          <w:sz w:val="24"/>
           <w:lang w:val="en-US"/>
         </w:rPr>
         <w:t>RAID - Redundant Array of Independent Drives</w:t>
@@ -2538,11 +2623,13 @@
       <w:pPr>
         <w:jc w:val="both"/>
         <w:rPr>
+          <w:sz w:val="24"/>
           <w:lang w:val="en-US"/>
         </w:rPr>
       </w:pPr>
       <w:r>
         <w:rPr>
+          <w:sz w:val="24"/>
           <w:lang w:val="en-US"/>
         </w:rPr>
         <w:t>RAM - Random Access Memory</w:t>
@@ -2552,11 +2639,13 @@
       <w:pPr>
         <w:jc w:val="both"/>
         <w:rPr>
+          <w:sz w:val="24"/>
           <w:lang w:val="en-US"/>
         </w:rPr>
       </w:pPr>
       <w:r>
         <w:rPr>
+          <w:sz w:val="24"/>
           <w:lang w:val="en-US"/>
         </w:rPr>
         <w:t>SSH - Secure Shell</w:t>
@@ -2567,22 +2656,37 @@
         <w:jc w:val="both"/>
       </w:pPr>
       <w:r>
+        <w:rPr>
+          <w:sz w:val="24"/>
+        </w:rPr>
         <w:t xml:space="preserve">WWW - </w:t>
       </w:r>
       <w:proofErr w:type="spellStart"/>
       <w:r>
+        <w:rPr>
+          <w:sz w:val="24"/>
+        </w:rPr>
         <w:t>World</w:t>
       </w:r>
       <w:proofErr w:type="spellEnd"/>
       <w:r>
+        <w:rPr>
+          <w:sz w:val="24"/>
+        </w:rPr>
         <w:t xml:space="preserve"> </w:t>
       </w:r>
       <w:proofErr w:type="spellStart"/>
       <w:r>
+        <w:rPr>
+          <w:sz w:val="24"/>
+        </w:rPr>
         <w:t>Wide</w:t>
       </w:r>
       <w:proofErr w:type="spellEnd"/>
       <w:r>
+        <w:rPr>
+          <w:sz w:val="24"/>
+        </w:rPr>
         <w:t xml:space="preserve"> Web</w:t>
       </w:r>
       <w:r>
@@ -2594,12 +2698,12 @@
         <w:pStyle w:val="Cabealhodondice"/>
         <w:outlineLvl w:val="0"/>
       </w:pPr>
-      <w:bookmarkStart w:id="1" w:name="_Toc439932642"/>
+      <w:bookmarkStart w:id="3" w:name="_Toc439951895"/>
       <w:r>
         <w:lastRenderedPageBreak/>
         <w:t>Capítulo 1: Introdução</w:t>
       </w:r>
-      <w:bookmarkEnd w:id="1"/>
+      <w:bookmarkEnd w:id="3"/>
     </w:p>
     <w:p>
       <w:pPr>
@@ -2609,17 +2713,217 @@
     <w:p>
       <w:pPr>
         <w:spacing w:line="276" w:lineRule="auto"/>
-        <w:rPr>
-          <w:rFonts w:asciiTheme="majorHAnsi" w:eastAsiaTheme="majorEastAsia" w:hAnsiTheme="majorHAnsi" w:cstheme="majorBidi"/>
-          <w:bCs/>
-          <w:caps/>
-          <w:color w:val="7A7A7A" w:themeColor="accent1"/>
-          <w:sz w:val="28"/>
-          <w:szCs w:val="28"/>
-        </w:rPr>
-      </w:pPr>
+      </w:pPr>
+      <w:r>
+        <w:rPr>
+          <w:sz w:val="24"/>
+          <w:highlight w:val="yellow"/>
+        </w:rPr>
+        <w:t>(Introduzir parte de Introdução do Rui)</w:t>
+      </w:r>
       <w:r>
         <w:tab/>
+      </w:r>
+    </w:p>
+    <w:p>
+      <w:pPr>
+        <w:spacing w:line="276" w:lineRule="auto"/>
+        <w:jc w:val="both"/>
+        <w:rPr>
+          <w:sz w:val="24"/>
+        </w:rPr>
+      </w:pPr>
+      <w:r>
+        <w:rPr>
+          <w:sz w:val="24"/>
+        </w:rPr>
+        <w:tab/>
+        <w:t xml:space="preserve">A escolha do </w:t>
+      </w:r>
+      <w:proofErr w:type="spellStart"/>
+      <w:r>
+        <w:rPr>
+          <w:sz w:val="24"/>
+        </w:rPr>
+        <w:t>Moodle</w:t>
+      </w:r>
+      <w:proofErr w:type="spellEnd"/>
+      <w:r>
+        <w:rPr>
+          <w:sz w:val="24"/>
+        </w:rPr>
+        <w:t xml:space="preserve"> 3.0</w:t>
+      </w:r>
+      <w:r>
+        <w:rPr>
+          <w:sz w:val="24"/>
+        </w:rPr>
+        <w:t xml:space="preserve"> recaiu no facto de ser um dos mais populares serviços de ensino na atualidade. </w:t>
+      </w:r>
+      <w:r>
+        <w:rPr>
+          <w:sz w:val="24"/>
+        </w:rPr>
+        <w:t xml:space="preserve"> </w:t>
+      </w:r>
+      <w:r>
+        <w:rPr>
+          <w:sz w:val="24"/>
+        </w:rPr>
+        <w:t xml:space="preserve">A instalação do mesmo, via </w:t>
+      </w:r>
+      <w:proofErr w:type="spellStart"/>
+      <w:r>
+        <w:rPr>
+          <w:sz w:val="24"/>
+        </w:rPr>
+        <w:t>git</w:t>
+      </w:r>
+      <w:proofErr w:type="spellEnd"/>
+      <w:r>
+        <w:rPr>
+          <w:sz w:val="24"/>
+        </w:rPr>
+        <w:t xml:space="preserve">, permite que obtenhamos o mais recente repositório de ficheiros criados pela Moodle.org, sendo facilitada a sua instalação e configuração em sistemas Linux/Unix. </w:t>
+      </w:r>
+    </w:p>
+    <w:p>
+      <w:pPr>
+        <w:spacing w:line="276" w:lineRule="auto"/>
+        <w:jc w:val="both"/>
+        <w:rPr>
+          <w:sz w:val="24"/>
+        </w:rPr>
+      </w:pPr>
+      <w:r>
+        <w:rPr>
+          <w:sz w:val="24"/>
+        </w:rPr>
+        <w:tab/>
+        <w:t xml:space="preserve">Para além de estar referido na escolha do tema para este trabalho, a escolha assente na base de dados </w:t>
+      </w:r>
+      <w:proofErr w:type="spellStart"/>
+      <w:r>
+        <w:rPr>
+          <w:sz w:val="24"/>
+        </w:rPr>
+        <w:t>PostgreSQL</w:t>
+      </w:r>
+      <w:proofErr w:type="spellEnd"/>
+      <w:r>
+        <w:rPr>
+          <w:sz w:val="24"/>
+        </w:rPr>
+        <w:t xml:space="preserve"> permitiu alargar os nossos horizontes a nível do conhecimento de bases de dados. Anteriormente já tínhamos trabalhado com </w:t>
+      </w:r>
+      <w:proofErr w:type="spellStart"/>
+      <w:r>
+        <w:rPr>
+          <w:sz w:val="24"/>
+        </w:rPr>
+        <w:t>MySQL</w:t>
+      </w:r>
+      <w:proofErr w:type="spellEnd"/>
+      <w:r>
+        <w:rPr>
+          <w:sz w:val="24"/>
+        </w:rPr>
+        <w:t xml:space="preserve"> e apesar de ser uma das bases de dados recomendadas pelo </w:t>
+      </w:r>
+      <w:proofErr w:type="spellStart"/>
+      <w:r>
+        <w:rPr>
+          <w:sz w:val="24"/>
+        </w:rPr>
+        <w:t>Moodle</w:t>
+      </w:r>
+      <w:proofErr w:type="spellEnd"/>
+      <w:r>
+        <w:rPr>
+          <w:sz w:val="24"/>
+        </w:rPr>
+        <w:t>, op</w:t>
+      </w:r>
+      <w:r>
+        <w:rPr>
+          <w:sz w:val="24"/>
+        </w:rPr>
+        <w:t xml:space="preserve">támos pelo </w:t>
+      </w:r>
+      <w:proofErr w:type="spellStart"/>
+      <w:r>
+        <w:rPr>
+          <w:sz w:val="24"/>
+        </w:rPr>
+        <w:t>PostgreSQL</w:t>
+      </w:r>
+      <w:proofErr w:type="spellEnd"/>
+      <w:r>
+        <w:rPr>
+          <w:sz w:val="24"/>
+        </w:rPr>
+        <w:t xml:space="preserve"> para desenv</w:t>
+      </w:r>
+      <w:r>
+        <w:rPr>
+          <w:sz w:val="24"/>
+        </w:rPr>
+        <w:t>olver</w:t>
+      </w:r>
+      <w:r>
+        <w:rPr>
+          <w:sz w:val="24"/>
+        </w:rPr>
+        <w:t xml:space="preserve"> a nossa intelectualidade.</w:t>
+      </w:r>
+    </w:p>
+    <w:p>
+      <w:pPr>
+        <w:spacing w:line="276" w:lineRule="auto"/>
+        <w:jc w:val="both"/>
+        <w:rPr>
+          <w:sz w:val="24"/>
+        </w:rPr>
+      </w:pPr>
+      <w:r>
+        <w:rPr>
+          <w:sz w:val="24"/>
+        </w:rPr>
+        <w:tab/>
+      </w:r>
+      <w:r>
+        <w:rPr>
+          <w:sz w:val="24"/>
+        </w:rPr>
+        <w:t xml:space="preserve">A nível de interfaces gráficas para facilitar a manutenção do sistema, o </w:t>
+      </w:r>
+      <w:proofErr w:type="spellStart"/>
+      <w:r>
+        <w:rPr>
+          <w:sz w:val="24"/>
+        </w:rPr>
+        <w:t>Webmin</w:t>
+      </w:r>
+      <w:proofErr w:type="spellEnd"/>
+      <w:r>
+        <w:rPr>
+          <w:sz w:val="24"/>
+        </w:rPr>
+        <w:t xml:space="preserve"> foi a nossa escolha. A sua instalação é muito simples e ao acrescentarmos o repositório do </w:t>
+      </w:r>
+      <w:proofErr w:type="spellStart"/>
+      <w:r>
+        <w:rPr>
+          <w:sz w:val="24"/>
+        </w:rPr>
+        <w:t>Webmin</w:t>
+      </w:r>
+      <w:proofErr w:type="spellEnd"/>
+      <w:r>
+        <w:rPr>
+          <w:sz w:val="24"/>
+        </w:rPr>
+        <w:t xml:space="preserve"> ao utilitário APT, possibilitou, um acesso ainda mais rápido e fluído ao pacote de instalação.</w:t>
       </w:r>
       <w:r>
         <w:br w:type="page"/>
@@ -2630,7 +2934,7 @@
         <w:pStyle w:val="Cabealhodondice"/>
         <w:outlineLvl w:val="0"/>
       </w:pPr>
-      <w:bookmarkStart w:id="2" w:name="_Toc439932643"/>
+      <w:bookmarkStart w:id="4" w:name="_Toc439951896"/>
       <w:r>
         <w:lastRenderedPageBreak/>
         <w:t>Capítulo 2</w:t>
@@ -2641,7 +2945,7 @@
       <w:r>
         <w:t>Cenário e configuração da Rede</w:t>
       </w:r>
-      <w:bookmarkEnd w:id="2"/>
+      <w:bookmarkEnd w:id="4"/>
     </w:p>
     <w:p/>
     <w:p>
@@ -2789,7 +3093,23 @@
           <w:sz w:val="24"/>
           <w:szCs w:val="24"/>
         </w:rPr>
-        <w:t>Garantir um fornecimento contínuo de serviços através de uma máquina central que redireciona pedidos (?de forma alternada entre dois servidores com os mesmos serviços configurados, garantindo balanceamento de carga bem como ?) uma continuidade de serviço em caso , assegurando alta disponibilidade através de um segundo meio de acesso em caso d</w:t>
+        <w:t xml:space="preserve">Garantir um fornecimento contínuo de serviços através de uma máquina central que redireciona pedidos </w:t>
+      </w:r>
+      <w:proofErr w:type="gramStart"/>
+      <w:r>
+        <w:rPr>
+          <w:sz w:val="24"/>
+          <w:szCs w:val="24"/>
+        </w:rPr>
+        <w:t>(?de</w:t>
+      </w:r>
+      <w:proofErr w:type="gramEnd"/>
+      <w:r>
+        <w:rPr>
+          <w:sz w:val="24"/>
+          <w:szCs w:val="24"/>
+        </w:rPr>
+        <w:t xml:space="preserve"> forma alternada entre dois servidores com os mesmos serviços configurados, garantindo balanceamento de carga bem como ?) uma continuidade de serviço em caso , assegurando alta disponibilidade através de um segundo meio de acesso em caso d</w:t>
       </w:r>
       <w:r>
         <w:rPr>
@@ -3134,7 +3454,7 @@
         <w:pStyle w:val="Cabealhodondice"/>
         <w:outlineLvl w:val="0"/>
       </w:pPr>
-      <w:bookmarkStart w:id="3" w:name="_Toc439932644"/>
+      <w:bookmarkStart w:id="5" w:name="_Toc439951897"/>
       <w:r>
         <w:lastRenderedPageBreak/>
         <w:t>Capítulo 3</w:t>
@@ -3145,7 +3465,7 @@
       <w:r>
         <w:t>Configuração de Serviços</w:t>
       </w:r>
-      <w:bookmarkEnd w:id="3"/>
+      <w:bookmarkEnd w:id="5"/>
     </w:p>
     <w:p/>
     <w:p>
@@ -3173,7 +3493,7 @@
           <w:sz w:val="28"/>
         </w:rPr>
       </w:pPr>
-      <w:bookmarkStart w:id="4" w:name="_Toc439932645"/>
+      <w:bookmarkStart w:id="6" w:name="_Toc439951898"/>
       <w:r>
         <w:rPr>
           <w:sz w:val="28"/>
@@ -3181,7 +3501,7 @@
         <w:lastRenderedPageBreak/>
         <w:t>3.1. Serviços Pressupostos</w:t>
       </w:r>
-      <w:bookmarkEnd w:id="4"/>
+      <w:bookmarkEnd w:id="6"/>
       <w:r>
         <w:rPr>
           <w:sz w:val="28"/>
@@ -3197,7 +3517,7 @@
           <w:sz w:val="24"/>
         </w:rPr>
       </w:pPr>
-      <w:bookmarkStart w:id="5" w:name="_Toc439932646"/>
+      <w:bookmarkStart w:id="7" w:name="_Toc439951899"/>
       <w:r>
         <w:rPr>
           <w:sz w:val="24"/>
@@ -3210,7 +3530,7 @@
         </w:rPr>
         <w:t xml:space="preserve"> – Serviço DNS</w:t>
       </w:r>
-      <w:bookmarkEnd w:id="5"/>
+      <w:bookmarkEnd w:id="7"/>
     </w:p>
     <w:p/>
     <w:p>
@@ -3530,7 +3850,7 @@
           <w:sz w:val="24"/>
         </w:rPr>
       </w:pPr>
-      <w:bookmarkStart w:id="6" w:name="_Toc439932647"/>
+      <w:bookmarkStart w:id="8" w:name="_Toc439951900"/>
       <w:r>
         <w:rPr>
           <w:sz w:val="24"/>
@@ -3538,7 +3858,7 @@
         <w:lastRenderedPageBreak/>
         <w:t>3.1.2 – Serviço NFS</w:t>
       </w:r>
-      <w:bookmarkEnd w:id="6"/>
+      <w:bookmarkEnd w:id="8"/>
     </w:p>
     <w:p/>
     <w:p/>
@@ -3563,7 +3883,7 @@
           <w:sz w:val="24"/>
         </w:rPr>
       </w:pPr>
-      <w:bookmarkStart w:id="7" w:name="_Toc439932648"/>
+      <w:bookmarkStart w:id="9" w:name="_Toc439951901"/>
       <w:r>
         <w:rPr>
           <w:sz w:val="24"/>
@@ -3571,7 +3891,7 @@
         <w:lastRenderedPageBreak/>
         <w:t>3.1.3 – Serviço NTP</w:t>
       </w:r>
-      <w:bookmarkEnd w:id="7"/>
+      <w:bookmarkEnd w:id="9"/>
     </w:p>
     <w:p/>
     <w:p>
@@ -3590,7 +3910,7 @@
           <w:sz w:val="24"/>
         </w:rPr>
       </w:pPr>
-      <w:bookmarkStart w:id="8" w:name="_Toc439932649"/>
+      <w:bookmarkStart w:id="10" w:name="_Toc439951902"/>
       <w:r>
         <w:rPr>
           <w:sz w:val="24"/>
@@ -3598,7 +3918,7 @@
         <w:lastRenderedPageBreak/>
         <w:t>3.1.4 – Serviço SSH</w:t>
       </w:r>
-      <w:bookmarkEnd w:id="8"/>
+      <w:bookmarkEnd w:id="10"/>
     </w:p>
     <w:p/>
     <w:p>
@@ -3616,7 +3936,7 @@
           <w:sz w:val="28"/>
         </w:rPr>
       </w:pPr>
-      <w:bookmarkStart w:id="9" w:name="_Toc439932650"/>
+      <w:bookmarkStart w:id="11" w:name="_Toc439951903"/>
       <w:r>
         <w:rPr>
           <w:sz w:val="28"/>
@@ -3624,14 +3944,14 @@
         <w:lastRenderedPageBreak/>
         <w:t>3.2. Serviços Estudados</w:t>
       </w:r>
-      <w:bookmarkEnd w:id="9"/>
+      <w:bookmarkEnd w:id="11"/>
     </w:p>
     <w:p>
       <w:r>
         <w:br w:type="page"/>
       </w:r>
     </w:p>
-    <w:bookmarkStart w:id="10" w:name="_Toc439932651"/>
+    <w:bookmarkStart w:id="12" w:name="_Toc439951904"/>
     <w:p>
       <w:pPr>
         <w:pStyle w:val="Cabealho3"/>
@@ -3653,7 +3973,7 @@
         <mc:AlternateContent>
           <mc:Choice Requires="wps">
             <w:drawing>
-              <wp:anchor distT="0" distB="0" distL="114300" distR="114300" simplePos="0" relativeHeight="251678720" behindDoc="1" locked="0" layoutInCell="1" allowOverlap="1" wp14:anchorId="106EB1E8" wp14:editId="01ABBDF1">
+              <wp:anchor distT="0" distB="0" distL="114300" distR="114300" simplePos="0" relativeHeight="251678720" behindDoc="1" locked="0" layoutInCell="1" allowOverlap="1" wp14:anchorId="1DFDF8AA" wp14:editId="33394ED3">
                 <wp:simplePos x="0" y="0"/>
                 <wp:positionH relativeFrom="column">
                   <wp:posOffset>-66675</wp:posOffset>
@@ -4297,7 +4617,7 @@
         <mc:AlternateContent>
           <mc:Choice Requires="wps">
             <w:drawing>
-              <wp:anchor distT="0" distB="0" distL="114300" distR="114300" simplePos="0" relativeHeight="251677696" behindDoc="0" locked="0" layoutInCell="1" allowOverlap="1" wp14:anchorId="34A283EB" wp14:editId="59AB9F25">
+              <wp:anchor distT="0" distB="0" distL="114300" distR="114300" simplePos="0" relativeHeight="251677696" behindDoc="0" locked="0" layoutInCell="1" allowOverlap="1" wp14:anchorId="3891CFEA" wp14:editId="4CE226FD">
                 <wp:simplePos x="0" y="0"/>
                 <wp:positionH relativeFrom="column">
                   <wp:posOffset>-209550</wp:posOffset>
@@ -4396,7 +4716,7 @@
         </w:rPr>
         <w:t>Configuração do Apache</w:t>
       </w:r>
-      <w:bookmarkEnd w:id="10"/>
+      <w:bookmarkEnd w:id="12"/>
     </w:p>
     <w:p>
       <w:pPr>
@@ -4408,7 +4728,7 @@
           <w:noProof/>
         </w:rPr>
         <w:drawing>
-          <wp:anchor distT="0" distB="0" distL="114300" distR="114300" simplePos="0" relativeHeight="251681792" behindDoc="1" locked="0" layoutInCell="1" allowOverlap="1" wp14:anchorId="280537F1" wp14:editId="6B3FE8CC">
+          <wp:anchor distT="0" distB="0" distL="114300" distR="114300" simplePos="0" relativeHeight="251681792" behindDoc="1" locked="0" layoutInCell="1" allowOverlap="1" wp14:anchorId="1AFE8FBB" wp14:editId="32DCA7EA">
             <wp:simplePos x="0" y="0"/>
             <wp:positionH relativeFrom="column">
               <wp:posOffset>3228975</wp:posOffset>
@@ -4526,7 +4846,7 @@
         <mc:AlternateContent>
           <mc:Choice Requires="wps">
             <w:drawing>
-              <wp:anchor distT="91440" distB="91440" distL="114300" distR="114300" simplePos="0" relativeHeight="251683840" behindDoc="0" locked="0" layoutInCell="1" allowOverlap="1" wp14:anchorId="0DD2C88F" wp14:editId="6A64BF88">
+              <wp:anchor distT="91440" distB="91440" distL="114300" distR="114300" simplePos="0" relativeHeight="251683840" behindDoc="0" locked="0" layoutInCell="1" allowOverlap="1" wp14:anchorId="56229193" wp14:editId="07379EE1">
                 <wp:simplePos x="0" y="0"/>
                 <wp:positionH relativeFrom="margin">
                   <wp:posOffset>1980565</wp:posOffset>
@@ -4800,12 +5120,21 @@
           <w:szCs w:val="24"/>
         </w:rPr>
       </w:pPr>
+      <w:proofErr w:type="gramStart"/>
       <w:r>
         <w:rPr>
           <w:sz w:val="24"/>
           <w:szCs w:val="24"/>
         </w:rPr>
-        <w:t>( falta modificação para redirecionar o acesso à página para www.agrsmoodle.pt)</w:t>
+        <w:t>( falta</w:t>
+      </w:r>
+      <w:proofErr w:type="gramEnd"/>
+      <w:r>
+        <w:rPr>
+          <w:sz w:val="24"/>
+          <w:szCs w:val="24"/>
+        </w:rPr>
+        <w:t xml:space="preserve"> modificação para redirecionar o acesso à página para www.agrsmoodle.pt)</w:t>
       </w:r>
     </w:p>
     <w:p>
@@ -4841,7 +5170,7 @@
         <w:br w:type="page"/>
       </w:r>
     </w:p>
-    <w:bookmarkStart w:id="11" w:name="_Toc439932652"/>
+    <w:bookmarkStart w:id="13" w:name="_Toc439951905"/>
     <w:p>
       <w:pPr>
         <w:pStyle w:val="Cabealho3"/>
@@ -4862,7 +5191,7 @@
         <mc:AlternateContent>
           <mc:Choice Requires="wps">
             <w:drawing>
-              <wp:anchor distT="0" distB="0" distL="114300" distR="114300" simplePos="0" relativeHeight="251687936" behindDoc="1" locked="0" layoutInCell="1" allowOverlap="1" wp14:anchorId="3614BD57" wp14:editId="54B092E3">
+              <wp:anchor distT="0" distB="0" distL="114300" distR="114300" simplePos="0" relativeHeight="251687936" behindDoc="1" locked="0" layoutInCell="1" allowOverlap="1" wp14:anchorId="7BD6D57B" wp14:editId="7BC8D547">
                 <wp:simplePos x="0" y="0"/>
                 <wp:positionH relativeFrom="margin">
                   <wp:align>left</wp:align>
@@ -5376,7 +5705,7 @@
         <mc:AlternateContent>
           <mc:Choice Requires="wps">
             <w:drawing>
-              <wp:anchor distT="0" distB="0" distL="114300" distR="114300" simplePos="0" relativeHeight="251685888" behindDoc="0" locked="0" layoutInCell="1" allowOverlap="1" wp14:anchorId="14FFF7F8" wp14:editId="3AD88EFB">
+              <wp:anchor distT="0" distB="0" distL="114300" distR="114300" simplePos="0" relativeHeight="251685888" behindDoc="0" locked="0" layoutInCell="1" allowOverlap="1" wp14:anchorId="62AAFFE6" wp14:editId="5528052D">
                 <wp:simplePos x="0" y="0"/>
                 <wp:positionH relativeFrom="column">
                   <wp:posOffset>-209550</wp:posOffset>
@@ -5453,7 +5782,7 @@
         </w:rPr>
         <w:t>3.2.2 – Configuração do HAProxy</w:t>
       </w:r>
-      <w:bookmarkEnd w:id="11"/>
+      <w:bookmarkEnd w:id="13"/>
     </w:p>
     <w:p>
       <w:pPr>
@@ -5463,7 +5792,7 @@
         <w:br w:type="page"/>
       </w:r>
     </w:p>
-    <w:bookmarkStart w:id="12" w:name="_Toc439932653"/>
+    <w:bookmarkStart w:id="14" w:name="_Toc439951906"/>
     <w:p>
       <w:pPr>
         <w:pStyle w:val="Cabealho3"/>
@@ -5483,7 +5812,7 @@
         <mc:AlternateContent>
           <mc:Choice Requires="wps">
             <w:drawing>
-              <wp:anchor distT="0" distB="0" distL="114300" distR="114300" simplePos="0" relativeHeight="251692032" behindDoc="1" locked="0" layoutInCell="1" allowOverlap="1" wp14:anchorId="20F1FB44" wp14:editId="7E412F80">
+              <wp:anchor distT="0" distB="0" distL="114300" distR="114300" simplePos="0" relativeHeight="251692032" behindDoc="1" locked="0" layoutInCell="1" allowOverlap="1" wp14:anchorId="7B5B7B64" wp14:editId="7F99A8AE">
                 <wp:simplePos x="0" y="0"/>
                 <wp:positionH relativeFrom="margin">
                   <wp:align>left</wp:align>
@@ -5951,7 +6280,7 @@
         <mc:AlternateContent>
           <mc:Choice Requires="wps">
             <w:drawing>
-              <wp:anchor distT="0" distB="0" distL="114300" distR="114300" simplePos="0" relativeHeight="251689984" behindDoc="0" locked="0" layoutInCell="1" allowOverlap="1" wp14:anchorId="25C82C80" wp14:editId="0B5FECAA">
+              <wp:anchor distT="0" distB="0" distL="114300" distR="114300" simplePos="0" relativeHeight="251689984" behindDoc="0" locked="0" layoutInCell="1" allowOverlap="1" wp14:anchorId="44E91711" wp14:editId="3D26CAC2">
                 <wp:simplePos x="0" y="0"/>
                 <wp:positionH relativeFrom="column">
                   <wp:posOffset>-226060</wp:posOffset>
@@ -6039,7 +6368,7 @@
         </w:rPr>
         <w:t xml:space="preserve"> PostgreSQL e PHP5</w:t>
       </w:r>
-      <w:bookmarkEnd w:id="12"/>
+      <w:bookmarkEnd w:id="14"/>
     </w:p>
     <w:p>
       <w:pPr>
@@ -6050,7 +6379,7 @@
           <w:noProof/>
         </w:rPr>
         <w:drawing>
-          <wp:anchor distT="0" distB="0" distL="114300" distR="114300" simplePos="0" relativeHeight="251698176" behindDoc="1" locked="0" layoutInCell="1" allowOverlap="1" wp14:anchorId="7A06F824" wp14:editId="786A7ABB">
+          <wp:anchor distT="0" distB="0" distL="114300" distR="114300" simplePos="0" relativeHeight="251698176" behindDoc="1" locked="0" layoutInCell="1" allowOverlap="1" wp14:anchorId="143D3751" wp14:editId="0B7FD2CE">
             <wp:simplePos x="0" y="0"/>
             <wp:positionH relativeFrom="margin">
               <wp:posOffset>2550795</wp:posOffset>
@@ -6125,7 +6454,7 @@
           <w:noProof/>
         </w:rPr>
         <w:drawing>
-          <wp:anchor distT="0" distB="0" distL="114300" distR="114300" simplePos="0" relativeHeight="251699200" behindDoc="1" locked="0" layoutInCell="1" allowOverlap="1" wp14:anchorId="27F3494D" wp14:editId="3B4FE212">
+          <wp:anchor distT="0" distB="0" distL="114300" distR="114300" simplePos="0" relativeHeight="251699200" behindDoc="1" locked="0" layoutInCell="1" allowOverlap="1" wp14:anchorId="41C6DB0A" wp14:editId="04CDDCF0">
             <wp:simplePos x="0" y="0"/>
             <wp:positionH relativeFrom="column">
               <wp:posOffset>4342130</wp:posOffset>
@@ -6310,7 +6639,7 @@
         <mc:AlternateContent>
           <mc:Choice Requires="wps">
             <w:drawing>
-              <wp:anchor distT="91440" distB="91440" distL="114300" distR="114300" simplePos="0" relativeHeight="251701248" behindDoc="0" locked="0" layoutInCell="1" allowOverlap="1" wp14:anchorId="02A090E1" wp14:editId="64E2AE06">
+              <wp:anchor distT="91440" distB="91440" distL="114300" distR="114300" simplePos="0" relativeHeight="251701248" behindDoc="0" locked="0" layoutInCell="1" allowOverlap="1" wp14:anchorId="68A18F8B" wp14:editId="190CB5B8">
                 <wp:simplePos x="0" y="0"/>
                 <wp:positionH relativeFrom="margin">
                   <wp:align>right</wp:align>
@@ -6511,7 +6840,7 @@
         <mc:AlternateContent>
           <mc:Choice Requires="wps">
             <w:drawing>
-              <wp:anchor distT="91440" distB="91440" distL="114300" distR="114300" simplePos="0" relativeHeight="251702272" behindDoc="0" locked="0" layoutInCell="1" allowOverlap="1" wp14:anchorId="673B156A" wp14:editId="60B1704D">
+              <wp:anchor distT="91440" distB="91440" distL="114300" distR="114300" simplePos="0" relativeHeight="251702272" behindDoc="0" locked="0" layoutInCell="1" allowOverlap="1" wp14:anchorId="17A40EBD" wp14:editId="0BD639A9">
                 <wp:simplePos x="0" y="0"/>
                 <wp:positionH relativeFrom="margin">
                   <wp:align>right</wp:align>
@@ -6775,7 +7104,7 @@
         <mc:AlternateContent>
           <mc:Choice Requires="wps">
             <w:drawing>
-              <wp:anchor distT="91440" distB="91440" distL="114300" distR="114300" simplePos="0" relativeHeight="251703296" behindDoc="0" locked="0" layoutInCell="1" allowOverlap="1" wp14:anchorId="122E304A" wp14:editId="10FF3318">
+              <wp:anchor distT="91440" distB="91440" distL="114300" distR="114300" simplePos="0" relativeHeight="251703296" behindDoc="0" locked="0" layoutInCell="1" allowOverlap="1" wp14:anchorId="346EC96F" wp14:editId="19327447">
                 <wp:simplePos x="0" y="0"/>
                 <wp:positionH relativeFrom="margin">
                   <wp:align>right</wp:align>
@@ -6958,7 +7287,7 @@
           <w:noProof/>
         </w:rPr>
         <w:drawing>
-          <wp:anchor distT="0" distB="0" distL="114300" distR="114300" simplePos="0" relativeHeight="251704320" behindDoc="1" locked="0" layoutInCell="1" allowOverlap="1" wp14:anchorId="2957D9A4" wp14:editId="2A452BB7">
+          <wp:anchor distT="0" distB="0" distL="114300" distR="114300" simplePos="0" relativeHeight="251704320" behindDoc="1" locked="0" layoutInCell="1" allowOverlap="1" wp14:anchorId="3FA3902D" wp14:editId="00DED3A9">
             <wp:simplePos x="0" y="0"/>
             <wp:positionH relativeFrom="margin">
               <wp:posOffset>2141220</wp:posOffset>
@@ -7076,7 +7405,7 @@
         <mc:AlternateContent>
           <mc:Choice Requires="wps">
             <w:drawing>
-              <wp:anchor distT="91440" distB="91440" distL="114300" distR="114300" simplePos="0" relativeHeight="251706368" behindDoc="0" locked="0" layoutInCell="1" allowOverlap="1" wp14:anchorId="3AAADBBB" wp14:editId="47BC5D04">
+              <wp:anchor distT="91440" distB="91440" distL="114300" distR="114300" simplePos="0" relativeHeight="251706368" behindDoc="0" locked="0" layoutInCell="1" allowOverlap="1" wp14:anchorId="7F6AAE8B" wp14:editId="3AB6F485">
                 <wp:simplePos x="0" y="0"/>
                 <wp:positionH relativeFrom="margin">
                   <wp:align>center</wp:align>
@@ -7322,7 +7651,7 @@
           <w:noProof/>
         </w:rPr>
         <w:drawing>
-          <wp:anchor distT="0" distB="0" distL="114300" distR="114300" simplePos="0" relativeHeight="251707392" behindDoc="1" locked="0" layoutInCell="1" allowOverlap="1" wp14:anchorId="20493241" wp14:editId="3319AC40">
+          <wp:anchor distT="0" distB="0" distL="114300" distR="114300" simplePos="0" relativeHeight="251707392" behindDoc="1" locked="0" layoutInCell="1" allowOverlap="1" wp14:anchorId="17CF7899" wp14:editId="0D5236BD">
             <wp:simplePos x="0" y="0"/>
             <wp:positionH relativeFrom="margin">
               <wp:align>center</wp:align>
@@ -7479,7 +7808,7 @@
         <mc:AlternateContent>
           <mc:Choice Requires="wps">
             <w:drawing>
-              <wp:anchor distT="91440" distB="91440" distL="114300" distR="114300" simplePos="0" relativeHeight="251709440" behindDoc="0" locked="0" layoutInCell="1" allowOverlap="1" wp14:anchorId="7AF1D569" wp14:editId="2A9505E5">
+              <wp:anchor distT="91440" distB="91440" distL="114300" distR="114300" simplePos="0" relativeHeight="251709440" behindDoc="0" locked="0" layoutInCell="1" allowOverlap="1" wp14:anchorId="260AAA22" wp14:editId="022D9A0B">
                 <wp:simplePos x="0" y="0"/>
                 <wp:positionH relativeFrom="margin">
                   <wp:align>center</wp:align>
@@ -7772,7 +8101,7 @@
         <mc:AlternateContent>
           <mc:Choice Requires="wps">
             <w:drawing>
-              <wp:anchor distT="91440" distB="91440" distL="114300" distR="114300" simplePos="0" relativeHeight="251708416" behindDoc="0" locked="0" layoutInCell="1" allowOverlap="1" wp14:anchorId="320FF9A2" wp14:editId="29E894B8">
+              <wp:anchor distT="91440" distB="91440" distL="114300" distR="114300" simplePos="0" relativeHeight="251708416" behindDoc="0" locked="0" layoutInCell="1" allowOverlap="1" wp14:anchorId="2A7B5A9C" wp14:editId="594FD882">
                 <wp:simplePos x="0" y="0"/>
                 <wp:positionH relativeFrom="margin">
                   <wp:align>center</wp:align>
@@ -8102,7 +8431,23 @@
           <w:sz w:val="24"/>
           <w:szCs w:val="44"/>
         </w:rPr>
-        <w:t xml:space="preserve"> com o comando \q + tecla ENTER.</w:t>
+        <w:t xml:space="preserve"> com o comando \q </w:t>
+      </w:r>
+      <w:proofErr w:type="gramStart"/>
+      <w:r>
+        <w:rPr>
+          <w:sz w:val="24"/>
+          <w:szCs w:val="44"/>
+        </w:rPr>
+        <w:t>+</w:t>
+      </w:r>
+      <w:proofErr w:type="gramEnd"/>
+      <w:r>
+        <w:rPr>
+          <w:sz w:val="24"/>
+          <w:szCs w:val="44"/>
+        </w:rPr>
+        <w:t xml:space="preserve"> tecla ENTER.</w:t>
       </w:r>
     </w:p>
     <w:p>
@@ -8124,7 +8469,7 @@
         <mc:AlternateContent>
           <mc:Choice Requires="wps">
             <w:drawing>
-              <wp:anchor distT="91440" distB="91440" distL="114300" distR="114300" simplePos="0" relativeHeight="251711488" behindDoc="0" locked="0" layoutInCell="1" allowOverlap="1" wp14:anchorId="5A9E1AA7" wp14:editId="7E716144">
+              <wp:anchor distT="91440" distB="91440" distL="114300" distR="114300" simplePos="0" relativeHeight="251711488" behindDoc="0" locked="0" layoutInCell="1" allowOverlap="1" wp14:anchorId="6731C8CB" wp14:editId="7BF0FE37">
                 <wp:simplePos x="0" y="0"/>
                 <wp:positionH relativeFrom="margin">
                   <wp:posOffset>74295</wp:posOffset>
@@ -8443,7 +8788,7 @@
         <mc:AlternateContent>
           <mc:Choice Requires="wps">
             <w:drawing>
-              <wp:anchor distT="91440" distB="91440" distL="114300" distR="114300" simplePos="0" relativeHeight="251710464" behindDoc="0" locked="0" layoutInCell="1" allowOverlap="1" wp14:anchorId="5EAD5D6B" wp14:editId="3BE5CB7B">
+              <wp:anchor distT="91440" distB="91440" distL="114300" distR="114300" simplePos="0" relativeHeight="251710464" behindDoc="0" locked="0" layoutInCell="1" allowOverlap="1" wp14:anchorId="67558874" wp14:editId="5760A960">
                 <wp:simplePos x="0" y="0"/>
                 <wp:positionH relativeFrom="margin">
                   <wp:align>center</wp:align>
@@ -8527,6 +8872,7 @@
                               <w:t>/</w:t>
                             </w:r>
                             <w:proofErr w:type="spellStart"/>
+                            <w:proofErr w:type="gramStart"/>
                             <w:r>
                               <w:rPr>
                                 <w:color w:val="000000" w:themeColor="text1"/>
@@ -8534,6 +8880,7 @@
                               <w:t>init.d</w:t>
                             </w:r>
                             <w:proofErr w:type="spellEnd"/>
+                            <w:proofErr w:type="gramEnd"/>
                             <w:r>
                               <w:rPr>
                                 <w:color w:val="000000" w:themeColor="text1"/>
@@ -8823,7 +9170,7 @@
         <w:spacing w:line="276" w:lineRule="auto"/>
       </w:pPr>
     </w:p>
-    <w:bookmarkStart w:id="13" w:name="_Toc439932654"/>
+    <w:bookmarkStart w:id="15" w:name="_Toc439951907"/>
     <w:p>
       <w:pPr>
         <w:pStyle w:val="Cabealho3"/>
@@ -8843,7 +9190,7 @@
         <mc:AlternateContent>
           <mc:Choice Requires="wps">
             <w:drawing>
-              <wp:anchor distT="0" distB="0" distL="114300" distR="114300" simplePos="0" relativeHeight="251696128" behindDoc="1" locked="0" layoutInCell="1" allowOverlap="1" wp14:anchorId="79BBFFF4" wp14:editId="3C571E6A">
+              <wp:anchor distT="0" distB="0" distL="114300" distR="114300" simplePos="0" relativeHeight="251696128" behindDoc="1" locked="0" layoutInCell="1" allowOverlap="1" wp14:anchorId="324E9C8C" wp14:editId="0CD86414">
                 <wp:simplePos x="0" y="0"/>
                 <wp:positionH relativeFrom="margin">
                   <wp:align>left</wp:align>
@@ -9130,7 +9477,7 @@
         <mc:AlternateContent>
           <mc:Choice Requires="wps">
             <w:drawing>
-              <wp:anchor distT="0" distB="0" distL="114300" distR="114300" simplePos="0" relativeHeight="251694080" behindDoc="0" locked="0" layoutInCell="1" allowOverlap="1" wp14:anchorId="75369C33" wp14:editId="4B134C9C">
+              <wp:anchor distT="0" distB="0" distL="114300" distR="114300" simplePos="0" relativeHeight="251694080" behindDoc="0" locked="0" layoutInCell="1" allowOverlap="1" wp14:anchorId="6484161A" wp14:editId="3A50BE2F">
                 <wp:simplePos x="0" y="0"/>
                 <wp:positionH relativeFrom="column">
                   <wp:posOffset>-209550</wp:posOffset>
@@ -9218,7 +9565,7 @@
         </w:rPr>
         <w:t xml:space="preserve"> e GIT</w:t>
       </w:r>
-      <w:bookmarkEnd w:id="13"/>
+      <w:bookmarkEnd w:id="15"/>
     </w:p>
     <w:p>
       <w:pPr>
@@ -9229,7 +9576,7 @@
           <w:noProof/>
         </w:rPr>
         <w:drawing>
-          <wp:anchor distT="0" distB="0" distL="114300" distR="114300" simplePos="0" relativeHeight="251714560" behindDoc="1" locked="0" layoutInCell="1" allowOverlap="1" wp14:anchorId="3E6ECEB8" wp14:editId="3BFD3EB6">
+          <wp:anchor distT="0" distB="0" distL="114300" distR="114300" simplePos="0" relativeHeight="251714560" behindDoc="1" locked="0" layoutInCell="1" allowOverlap="1" wp14:anchorId="469CE9A4" wp14:editId="0CBC06E2">
             <wp:simplePos x="0" y="0"/>
             <wp:positionH relativeFrom="margin">
               <wp:posOffset>3933190</wp:posOffset>
@@ -9308,7 +9655,7 @@
           <w:noProof/>
         </w:rPr>
         <w:drawing>
-          <wp:anchor distT="0" distB="0" distL="114300" distR="114300" simplePos="0" relativeHeight="251713536" behindDoc="1" locked="0" layoutInCell="1" allowOverlap="1" wp14:anchorId="7D5BAC19" wp14:editId="40E62F12">
+          <wp:anchor distT="0" distB="0" distL="114300" distR="114300" simplePos="0" relativeHeight="251713536" behindDoc="1" locked="0" layoutInCell="1" allowOverlap="1" wp14:anchorId="2460B876" wp14:editId="2D914EBA">
             <wp:simplePos x="0" y="0"/>
             <wp:positionH relativeFrom="column">
               <wp:posOffset>1846580</wp:posOffset>
@@ -9422,7 +9769,7 @@
         <mc:AlternateContent>
           <mc:Choice Requires="wps">
             <w:drawing>
-              <wp:anchor distT="91440" distB="91440" distL="114300" distR="114300" simplePos="0" relativeHeight="251716608" behindDoc="0" locked="0" layoutInCell="1" allowOverlap="1" wp14:anchorId="59A8A645" wp14:editId="35FF9203">
+              <wp:anchor distT="91440" distB="91440" distL="114300" distR="114300" simplePos="0" relativeHeight="251716608" behindDoc="0" locked="0" layoutInCell="1" allowOverlap="1" wp14:anchorId="3A85F077" wp14:editId="3F66D63A">
                 <wp:simplePos x="0" y="0"/>
                 <wp:positionH relativeFrom="margin">
                   <wp:align>right</wp:align>
@@ -9666,7 +10013,7 @@
         <mc:AlternateContent>
           <mc:Choice Requires="wps">
             <w:drawing>
-              <wp:anchor distT="91440" distB="91440" distL="114300" distR="114300" simplePos="0" relativeHeight="251717632" behindDoc="0" locked="0" layoutInCell="1" allowOverlap="1" wp14:anchorId="28915AFA" wp14:editId="6B5BF326">
+              <wp:anchor distT="91440" distB="91440" distL="114300" distR="114300" simplePos="0" relativeHeight="251717632" behindDoc="0" locked="0" layoutInCell="1" allowOverlap="1" wp14:anchorId="67355678" wp14:editId="04432CEA">
                 <wp:simplePos x="0" y="0"/>
                 <wp:positionH relativeFrom="margin">
                   <wp:align>right</wp:align>
@@ -9827,7 +10174,7 @@
           <w:sz w:val="24"/>
         </w:rPr>
         <w:drawing>
-          <wp:anchor distT="0" distB="0" distL="114300" distR="114300" simplePos="0" relativeHeight="251719680" behindDoc="1" locked="0" layoutInCell="1" allowOverlap="1" wp14:anchorId="418BD9D6" wp14:editId="2D30C946">
+          <wp:anchor distT="0" distB="0" distL="114300" distR="114300" simplePos="0" relativeHeight="251719680" behindDoc="1" locked="0" layoutInCell="1" allowOverlap="1" wp14:anchorId="201EAF07" wp14:editId="542D64DA">
             <wp:simplePos x="0" y="0"/>
             <wp:positionH relativeFrom="margin">
               <wp:align>right</wp:align>
@@ -9905,7 +10252,7 @@
         <mc:AlternateContent>
           <mc:Choice Requires="wps">
             <w:drawing>
-              <wp:anchor distT="91440" distB="91440" distL="114300" distR="114300" simplePos="0" relativeHeight="251718656" behindDoc="0" locked="0" layoutInCell="1" allowOverlap="1" wp14:anchorId="43A656CD" wp14:editId="5F5CBE2D">
+              <wp:anchor distT="91440" distB="91440" distL="114300" distR="114300" simplePos="0" relativeHeight="251718656" behindDoc="0" locked="0" layoutInCell="1" allowOverlap="1" wp14:anchorId="6C82D9B5" wp14:editId="72E6DEC6">
                 <wp:simplePos x="0" y="0"/>
                 <wp:positionH relativeFrom="margin">
                   <wp:align>right</wp:align>
@@ -10118,7 +10465,7 @@
         <mc:AlternateContent>
           <mc:Choice Requires="wps">
             <w:drawing>
-              <wp:anchor distT="91440" distB="91440" distL="114300" distR="114300" simplePos="0" relativeHeight="251720704" behindDoc="0" locked="0" layoutInCell="1" allowOverlap="1" wp14:anchorId="03F8BE09" wp14:editId="789F1225">
+              <wp:anchor distT="91440" distB="91440" distL="114300" distR="114300" simplePos="0" relativeHeight="251720704" behindDoc="0" locked="0" layoutInCell="1" allowOverlap="1" wp14:anchorId="1DFD5309" wp14:editId="1A67328D">
                 <wp:simplePos x="0" y="0"/>
                 <wp:positionH relativeFrom="margin">
                   <wp:align>right</wp:align>
@@ -10316,7 +10663,7 @@
         <mc:AlternateContent>
           <mc:Choice Requires="wps">
             <w:drawing>
-              <wp:anchor distT="91440" distB="91440" distL="114300" distR="114300" simplePos="0" relativeHeight="251722752" behindDoc="0" locked="0" layoutInCell="1" allowOverlap="1" wp14:anchorId="0987FC19" wp14:editId="40DEF8DD">
+              <wp:anchor distT="91440" distB="91440" distL="114300" distR="114300" simplePos="0" relativeHeight="251722752" behindDoc="0" locked="0" layoutInCell="1" allowOverlap="1" wp14:anchorId="040AFA22" wp14:editId="342A9297">
                 <wp:simplePos x="0" y="0"/>
                 <wp:positionH relativeFrom="margin">
                   <wp:align>center</wp:align>
@@ -10494,7 +10841,7 @@
           <w:noProof/>
         </w:rPr>
         <w:drawing>
-          <wp:anchor distT="0" distB="0" distL="114300" distR="114300" simplePos="0" relativeHeight="251723776" behindDoc="1" locked="0" layoutInCell="1" allowOverlap="1" wp14:anchorId="44FE0F73" wp14:editId="61A38E76">
+          <wp:anchor distT="0" distB="0" distL="114300" distR="114300" simplePos="0" relativeHeight="251723776" behindDoc="1" locked="0" layoutInCell="1" allowOverlap="1" wp14:anchorId="60467316" wp14:editId="09B9F0BB">
             <wp:simplePos x="0" y="0"/>
             <wp:positionH relativeFrom="margin">
               <wp:align>center</wp:align>
@@ -10588,7 +10935,7 @@
         <mc:AlternateContent>
           <mc:Choice Requires="wps">
             <w:drawing>
-              <wp:anchor distT="91440" distB="91440" distL="114300" distR="114300" simplePos="0" relativeHeight="251724800" behindDoc="0" locked="0" layoutInCell="1" allowOverlap="1" wp14:anchorId="5A9D1CFB" wp14:editId="586DBA66">
+              <wp:anchor distT="91440" distB="91440" distL="114300" distR="114300" simplePos="0" relativeHeight="251724800" behindDoc="0" locked="0" layoutInCell="1" allowOverlap="1" wp14:anchorId="3D54F254" wp14:editId="7EE1436C">
                 <wp:simplePos x="0" y="0"/>
                 <wp:positionH relativeFrom="margin">
                   <wp:align>right</wp:align>
@@ -10807,7 +11154,7 @@
           <w:noProof/>
         </w:rPr>
         <w:drawing>
-          <wp:inline distT="0" distB="0" distL="0" distR="0" wp14:anchorId="0494C681" wp14:editId="5A900878">
+          <wp:inline distT="0" distB="0" distL="0" distR="0" wp14:anchorId="22E48E4E" wp14:editId="35341AC8">
             <wp:extent cx="6227445" cy="561933"/>
             <wp:effectExtent l="0" t="0" r="1905" b="0"/>
             <wp:docPr id="111" name="Imagem 111" descr="https://scontent-lhr3-1.xx.fbcdn.net/hphotos-xpl1/v/t34.0-12/10622143_1137463792945485_1419614986_n.jpg?oh=11bf7e12a8b47edb5e840a4ea3454a55&amp;oe=568DFEC4"/>
@@ -10865,7 +11212,7 @@
         <mc:AlternateContent>
           <mc:Choice Requires="wps">
             <w:drawing>
-              <wp:anchor distT="91440" distB="91440" distL="114300" distR="114300" simplePos="0" relativeHeight="251725824" behindDoc="0" locked="0" layoutInCell="1" allowOverlap="1" wp14:anchorId="62A1D9FB" wp14:editId="76344BB8">
+              <wp:anchor distT="91440" distB="91440" distL="114300" distR="114300" simplePos="0" relativeHeight="251725824" behindDoc="0" locked="0" layoutInCell="1" allowOverlap="1" wp14:anchorId="2AF43955" wp14:editId="76484113">
                 <wp:simplePos x="0" y="0"/>
                 <wp:positionH relativeFrom="margin">
                   <wp:posOffset>933450</wp:posOffset>
@@ -11049,7 +11396,7 @@
           <w:noProof/>
         </w:rPr>
         <w:drawing>
-          <wp:inline distT="0" distB="0" distL="0" distR="0" wp14:anchorId="4F49D45E" wp14:editId="5E65042C">
+          <wp:inline distT="0" distB="0" distL="0" distR="0" wp14:anchorId="4CF575E1" wp14:editId="7FB81BDD">
             <wp:extent cx="5724525" cy="742950"/>
             <wp:effectExtent l="0" t="0" r="9525" b="0"/>
             <wp:docPr id="112" name="Imagem 112" descr="https://scontent-lhr3-1.xx.fbcdn.net/hphotos-xft1/v/t34.0-12/10681961_1137463989612132_642682360_n.jpg?oh=26b2c63bf81e24e535b4baf4bff22d0e&amp;oe=568EBCF3"/>
@@ -11168,7 +11515,7 @@
           <w:noProof/>
         </w:rPr>
         <w:drawing>
-          <wp:inline distT="0" distB="0" distL="0" distR="0" wp14:anchorId="645DE6A5" wp14:editId="01663FE8">
+          <wp:inline distT="0" distB="0" distL="0" distR="0" wp14:anchorId="5511F966" wp14:editId="2D99B1AC">
             <wp:extent cx="6000750" cy="962025"/>
             <wp:effectExtent l="0" t="0" r="0" b="9525"/>
             <wp:docPr id="119" name="Imagem 119" descr="https://scontent-lhr3-1.xx.fbcdn.net/hphotos-xfp1/v/t34.0-12/12380322_1137465359611995_2122678731_n.jpg?oh=81297a37c7a1e7a9c6ac9ac88b5063a3&amp;oe=568DC04B"/>
@@ -11228,12 +11575,12 @@
       <w:r>
         <w:rPr>
           <w:noProof/>
-          <w:highlight w:val="yellow"/>
+          <w:u w:val="single"/>
         </w:rPr>
         <mc:AlternateContent>
           <mc:Choice Requires="wps">
             <w:drawing>
-              <wp:anchor distT="91440" distB="91440" distL="114300" distR="114300" simplePos="0" relativeHeight="251731968" behindDoc="0" locked="0" layoutInCell="1" allowOverlap="1" wp14:anchorId="4AAE5357" wp14:editId="1CC002F5">
+              <wp:anchor distT="91440" distB="91440" distL="114300" distR="114300" simplePos="0" relativeHeight="251731968" behindDoc="0" locked="0" layoutInCell="1" allowOverlap="1" wp14:anchorId="7C41D15F" wp14:editId="040A2B11">
                 <wp:simplePos x="0" y="0"/>
                 <wp:positionH relativeFrom="margin">
                   <wp:align>center</wp:align>
@@ -11480,12 +11827,12 @@
       <w:r>
         <w:rPr>
           <w:noProof/>
-          <w:highlight w:val="yellow"/>
+          <w:u w:val="single"/>
         </w:rPr>
         <mc:AlternateContent>
           <mc:Choice Requires="wps">
             <w:drawing>
-              <wp:anchor distT="91440" distB="91440" distL="114300" distR="114300" simplePos="0" relativeHeight="251730944" behindDoc="0" locked="0" layoutInCell="1" allowOverlap="1" wp14:anchorId="0D3E217C" wp14:editId="23975988">
+              <wp:anchor distT="91440" distB="91440" distL="114300" distR="114300" simplePos="0" relativeHeight="251730944" behindDoc="0" locked="0" layoutInCell="1" allowOverlap="1" wp14:anchorId="1522E0E7" wp14:editId="761ABA75">
                 <wp:simplePos x="0" y="0"/>
                 <wp:positionH relativeFrom="margin">
                   <wp:align>center</wp:align>
@@ -11676,12 +12023,12 @@
       <w:r>
         <w:rPr>
           <w:noProof/>
-          <w:highlight w:val="yellow"/>
+          <w:u w:val="single"/>
         </w:rPr>
         <mc:AlternateContent>
           <mc:Choice Requires="wps">
             <w:drawing>
-              <wp:anchor distT="91440" distB="91440" distL="114300" distR="114300" simplePos="0" relativeHeight="251729920" behindDoc="0" locked="0" layoutInCell="1" allowOverlap="1" wp14:anchorId="005274D3" wp14:editId="765881E4">
+              <wp:anchor distT="91440" distB="91440" distL="114300" distR="114300" simplePos="0" relativeHeight="251729920" behindDoc="0" locked="0" layoutInCell="1" allowOverlap="1" wp14:anchorId="7A7011B6" wp14:editId="38647305">
                 <wp:simplePos x="0" y="0"/>
                 <wp:positionH relativeFrom="margin">
                   <wp:align>center</wp:align>
@@ -11890,12 +12237,12 @@
       <w:r>
         <w:rPr>
           <w:noProof/>
-          <w:highlight w:val="yellow"/>
+          <w:u w:val="single"/>
         </w:rPr>
         <mc:AlternateContent>
           <mc:Choice Requires="wps">
             <w:drawing>
-              <wp:anchor distT="91440" distB="91440" distL="114300" distR="114300" simplePos="0" relativeHeight="251728896" behindDoc="0" locked="0" layoutInCell="1" allowOverlap="1" wp14:anchorId="3C7BED5C" wp14:editId="794DA913">
+              <wp:anchor distT="91440" distB="91440" distL="114300" distR="114300" simplePos="0" relativeHeight="251728896" behindDoc="0" locked="0" layoutInCell="1" allowOverlap="1" wp14:anchorId="009D630F" wp14:editId="30EDDA91">
                 <wp:simplePos x="0" y="0"/>
                 <wp:positionH relativeFrom="margin">
                   <wp:align>center</wp:align>
@@ -12076,12 +12423,12 @@
       <w:r>
         <w:rPr>
           <w:noProof/>
-          <w:highlight w:val="yellow"/>
+          <w:u w:val="single"/>
         </w:rPr>
         <mc:AlternateContent>
           <mc:Choice Requires="wps">
             <w:drawing>
-              <wp:anchor distT="91440" distB="91440" distL="114300" distR="114300" simplePos="0" relativeHeight="251727872" behindDoc="0" locked="0" layoutInCell="1" allowOverlap="1" wp14:anchorId="335C491F" wp14:editId="766DF09E">
+              <wp:anchor distT="91440" distB="91440" distL="114300" distR="114300" simplePos="0" relativeHeight="251727872" behindDoc="0" locked="0" layoutInCell="1" allowOverlap="1" wp14:anchorId="2FE6B549" wp14:editId="40C570DF">
                 <wp:simplePos x="0" y="0"/>
                 <wp:positionH relativeFrom="margin">
                   <wp:align>center</wp:align>
@@ -12358,15 +12705,20 @@
       <w:r>
         <w:rPr>
           <w:sz w:val="24"/>
-          <w:highlight w:val="yellow"/>
-        </w:rPr>
-        <w:t xml:space="preserve">Explicação sucinta: Como se configurou um repositório local no passo anterior, este irá ser copiado para o </w:t>
+          <w:u w:val="single"/>
+        </w:rPr>
+        <w:t>Explicação sucinta</w:t>
+      </w:r>
+      <w:r>
+        <w:rPr>
+          <w:sz w:val="24"/>
+        </w:rPr>
+        <w:t xml:space="preserve">: Como se configurou um repositório local no passo anterior, este irá ser copiado para o </w:t>
       </w:r>
       <w:proofErr w:type="spellStart"/>
       <w:r>
         <w:rPr>
           <w:sz w:val="24"/>
-          <w:highlight w:val="yellow"/>
         </w:rPr>
         <w:t>webroot</w:t>
       </w:r>
@@ -12374,7 +12726,6 @@
       <w:r>
         <w:rPr>
           <w:sz w:val="24"/>
-          <w:highlight w:val="yellow"/>
         </w:rPr>
         <w:t xml:space="preserve"> após quaisquer </w:t>
       </w:r>
@@ -12382,7 +12733,6 @@
       <w:r>
         <w:rPr>
           <w:sz w:val="24"/>
-          <w:highlight w:val="yellow"/>
         </w:rPr>
         <w:t>updates</w:t>
       </w:r>
@@ -12390,7 +12740,6 @@
       <w:r>
         <w:rPr>
           <w:sz w:val="24"/>
-          <w:highlight w:val="yellow"/>
         </w:rPr>
         <w:t xml:space="preserve"> ou alterações que tenham sido feitos. Ter o repositório local fora do </w:t>
       </w:r>
@@ -12398,7 +12747,6 @@
       <w:r>
         <w:rPr>
           <w:sz w:val="24"/>
-          <w:highlight w:val="yellow"/>
         </w:rPr>
         <w:t>webroot</w:t>
       </w:r>
@@ -12406,7 +12754,6 @@
       <w:r>
         <w:rPr>
           <w:sz w:val="24"/>
-          <w:highlight w:val="yellow"/>
         </w:rPr>
         <w:t>, tal como foi feito na diretoria /</w:t>
       </w:r>
@@ -12414,7 +12761,6 @@
       <w:r>
         <w:rPr>
           <w:sz w:val="24"/>
-          <w:highlight w:val="yellow"/>
         </w:rPr>
         <w:t>opt</w:t>
       </w:r>
@@ -12422,7 +12768,6 @@
       <w:r>
         <w:rPr>
           <w:sz w:val="24"/>
-          <w:highlight w:val="yellow"/>
         </w:rPr>
         <w:t xml:space="preserve">, permite que os upgrades ao </w:t>
       </w:r>
@@ -12430,7 +12775,6 @@
       <w:r>
         <w:rPr>
           <w:sz w:val="24"/>
-          <w:highlight w:val="yellow"/>
         </w:rPr>
         <w:t>Moodle</w:t>
       </w:r>
@@ -12438,7 +12782,6 @@
       <w:r>
         <w:rPr>
           <w:sz w:val="24"/>
-          <w:highlight w:val="yellow"/>
         </w:rPr>
         <w:t xml:space="preserve"> sejam realizados de uma forma mais eficiente. Por exemplo, quando se instalam </w:t>
       </w:r>
@@ -12446,7 +12789,6 @@
       <w:r>
         <w:rPr>
           <w:sz w:val="24"/>
-          <w:highlight w:val="yellow"/>
         </w:rPr>
         <w:t>plugins</w:t>
       </w:r>
@@ -12454,7 +12796,6 @@
       <w:r>
         <w:rPr>
           <w:sz w:val="24"/>
-          <w:highlight w:val="yellow"/>
         </w:rPr>
         <w:t xml:space="preserve">, normalmente, é transferido o </w:t>
       </w:r>
@@ -12462,7 +12803,6 @@
       <w:r>
         <w:rPr>
           <w:sz w:val="24"/>
-          <w:highlight w:val="yellow"/>
         </w:rPr>
         <w:t>plugin</w:t>
       </w:r>
@@ -12470,7 +12810,6 @@
       <w:r>
         <w:rPr>
           <w:sz w:val="24"/>
-          <w:highlight w:val="yellow"/>
         </w:rPr>
         <w:t xml:space="preserve"> e este é copiado para o repositório local do </w:t>
       </w:r>
@@ -12478,7 +12817,6 @@
       <w:r>
         <w:rPr>
           <w:sz w:val="24"/>
-          <w:highlight w:val="yellow"/>
         </w:rPr>
         <w:t>Moodle</w:t>
       </w:r>
@@ -12486,7 +12824,6 @@
       <w:r>
         <w:rPr>
           <w:sz w:val="24"/>
-          <w:highlight w:val="yellow"/>
         </w:rPr>
         <w:t>. Possivelmente, terá depois de editar o ficheiro localizado na diretoria /</w:t>
       </w:r>
@@ -12494,7 +12831,6 @@
       <w:r>
         <w:rPr>
           <w:sz w:val="24"/>
-          <w:highlight w:val="yellow"/>
         </w:rPr>
         <w:t>opt</w:t>
       </w:r>
@@ -12502,7 +12838,6 @@
       <w:r>
         <w:rPr>
           <w:sz w:val="24"/>
-          <w:highlight w:val="yellow"/>
         </w:rPr>
         <w:t>/</w:t>
       </w:r>
@@ -12510,15 +12845,14 @@
       <w:r>
         <w:rPr>
           <w:sz w:val="24"/>
-          <w:highlight w:val="yellow"/>
         </w:rPr>
         <w:t>moodle</w:t>
       </w:r>
       <w:proofErr w:type="spellEnd"/>
-      <w:r>
-        <w:rPr>
-          <w:sz w:val="24"/>
-          <w:highlight w:val="yellow"/>
+      <w:proofErr w:type="gramStart"/>
+      <w:r>
+        <w:rPr>
+          <w:sz w:val="24"/>
         </w:rPr>
         <w:t>/.</w:t>
       </w:r>
@@ -12526,15 +12860,14 @@
       <w:r>
         <w:rPr>
           <w:sz w:val="24"/>
-          <w:highlight w:val="yellow"/>
         </w:rPr>
         <w:t>git</w:t>
       </w:r>
       <w:proofErr w:type="spellEnd"/>
-      <w:r>
-        <w:rPr>
-          <w:sz w:val="24"/>
-          <w:highlight w:val="yellow"/>
+      <w:proofErr w:type="gramEnd"/>
+      <w:r>
+        <w:rPr>
+          <w:sz w:val="24"/>
         </w:rPr>
         <w:t>/</w:t>
       </w:r>
@@ -12542,7 +12875,6 @@
       <w:r>
         <w:rPr>
           <w:sz w:val="24"/>
-          <w:highlight w:val="yellow"/>
         </w:rPr>
         <w:t>info</w:t>
       </w:r>
@@ -12550,7 +12882,6 @@
       <w:r>
         <w:rPr>
           <w:sz w:val="24"/>
-          <w:highlight w:val="yellow"/>
         </w:rPr>
         <w:t>/</w:t>
       </w:r>
@@ -12558,7 +12889,6 @@
       <w:r>
         <w:rPr>
           <w:sz w:val="24"/>
-          <w:highlight w:val="yellow"/>
         </w:rPr>
         <w:t>exclude</w:t>
       </w:r>
@@ -12566,31 +12896,79 @@
       <w:r>
         <w:rPr>
           <w:sz w:val="24"/>
-          <w:highlight w:val="yellow"/>
-        </w:rPr>
-        <w:t xml:space="preserve">. Dentro desse </w:t>
+        </w:rPr>
+        <w:t>. Dentro desse fichei</w:t>
+      </w:r>
+      <w:r>
+        <w:rPr>
+          <w:sz w:val="24"/>
+        </w:rPr>
+        <w:t>r</w:t>
+      </w:r>
+      <w:r>
+        <w:rPr>
+          <w:sz w:val="24"/>
+        </w:rPr>
+        <w:t xml:space="preserve">o, serão configuradas as pastas que devem ser excluídas pelo </w:t>
       </w:r>
       <w:proofErr w:type="spellStart"/>
       <w:r>
         <w:rPr>
           <w:sz w:val="24"/>
-          <w:highlight w:val="yellow"/>
-        </w:rPr>
-        <w:t>ficheio</w:t>
+        </w:rPr>
+        <w:t>git</w:t>
       </w:r>
       <w:proofErr w:type="spellEnd"/>
       <w:r>
         <w:rPr>
           <w:sz w:val="24"/>
-          <w:highlight w:val="yellow"/>
-        </w:rPr>
-        <w:t xml:space="preserve">, serão configuradas as pastas que devem ser excluídas pelo </w:t>
+        </w:rPr>
+        <w:t xml:space="preserve"> quando este faz um “pull” a</w:t>
+      </w:r>
+      <w:r>
+        <w:rPr>
+          <w:sz w:val="24"/>
+        </w:rPr>
+        <w:t xml:space="preserve">os </w:t>
       </w:r>
       <w:proofErr w:type="spellStart"/>
       <w:r>
         <w:rPr>
           <w:sz w:val="24"/>
-          <w:highlight w:val="yellow"/>
+        </w:rPr>
+        <w:t>updates</w:t>
+      </w:r>
+      <w:proofErr w:type="spellEnd"/>
+      <w:r>
+        <w:rPr>
+          <w:sz w:val="24"/>
+        </w:rPr>
+        <w:t xml:space="preserve"> do repositório assim que</w:t>
+      </w:r>
+      <w:r>
+        <w:rPr>
+          <w:sz w:val="24"/>
+        </w:rPr>
+        <w:t xml:space="preserve"> é efetuado o comando “</w:t>
+      </w:r>
+      <w:proofErr w:type="spellStart"/>
+      <w:r>
+        <w:rPr>
+          <w:sz w:val="24"/>
+        </w:rPr>
+        <w:t>sudo</w:t>
+      </w:r>
+      <w:proofErr w:type="spellEnd"/>
+      <w:r>
+        <w:rPr>
+          <w:sz w:val="24"/>
+        </w:rPr>
+        <w:t xml:space="preserve"> </w:t>
+      </w:r>
+      <w:proofErr w:type="spellStart"/>
+      <w:r>
+        <w:rPr>
+          <w:sz w:val="24"/>
         </w:rPr>
         <w:t>git</w:t>
       </w:r>
@@ -12598,64 +12976,15 @@
       <w:r>
         <w:rPr>
           <w:sz w:val="24"/>
-          <w:highlight w:val="yellow"/>
-        </w:rPr>
-        <w:t xml:space="preserve"> quando este faz um “pull” aos </w:t>
-      </w:r>
-      <w:proofErr w:type="spellStart"/>
-      <w:r>
-        <w:rPr>
-          <w:sz w:val="24"/>
-          <w:highlight w:val="yellow"/>
-        </w:rPr>
-        <w:t>updates</w:t>
-      </w:r>
-      <w:proofErr w:type="spellEnd"/>
-      <w:r>
-        <w:rPr>
-          <w:sz w:val="24"/>
-          <w:highlight w:val="yellow"/>
-        </w:rPr>
-        <w:t xml:space="preserve"> do repositório quando é efetuado o comando “</w:t>
-      </w:r>
-      <w:proofErr w:type="spellStart"/>
-      <w:r>
-        <w:rPr>
-          <w:sz w:val="24"/>
-          <w:highlight w:val="yellow"/>
-        </w:rPr>
-        <w:t>sudo</w:t>
-      </w:r>
-      <w:proofErr w:type="spellEnd"/>
-      <w:r>
-        <w:rPr>
-          <w:sz w:val="24"/>
-          <w:highlight w:val="yellow"/>
+        </w:rPr>
+        <w:t xml:space="preserve"> pull”.</w:t>
+      </w:r>
+      <w:r>
+        <w:rPr>
+          <w:sz w:val="24"/>
         </w:rPr>
         <w:t xml:space="preserve"> </w:t>
       </w:r>
-      <w:proofErr w:type="spellStart"/>
-      <w:r>
-        <w:rPr>
-          <w:sz w:val="24"/>
-          <w:highlight w:val="yellow"/>
-        </w:rPr>
-        <w:t>git</w:t>
-      </w:r>
-      <w:proofErr w:type="spellEnd"/>
-      <w:r>
-        <w:rPr>
-          <w:sz w:val="24"/>
-          <w:highlight w:val="yellow"/>
-        </w:rPr>
-        <w:t xml:space="preserve"> pull”.</w:t>
-      </w:r>
-      <w:r>
-        <w:rPr>
-          <w:sz w:val="24"/>
-        </w:rPr>
-        <w:t xml:space="preserve"> </w:t>
-      </w:r>
     </w:p>
     <w:p>
       <w:pPr>
@@ -12669,7 +12998,7 @@
           <w:noProof/>
         </w:rPr>
         <w:drawing>
-          <wp:anchor distT="0" distB="0" distL="114300" distR="114300" simplePos="0" relativeHeight="251732992" behindDoc="1" locked="0" layoutInCell="1" allowOverlap="1" wp14:anchorId="72B4CCBD" wp14:editId="1D1F6BDE">
+          <wp:anchor distT="0" distB="0" distL="114300" distR="114300" simplePos="0" relativeHeight="251732992" behindDoc="1" locked="0" layoutInCell="1" allowOverlap="1" wp14:anchorId="7187F7CF" wp14:editId="083AABCD">
             <wp:simplePos x="0" y="0"/>
             <wp:positionH relativeFrom="margin">
               <wp:align>left</wp:align>
@@ -12816,7 +13145,25 @@
         <w:rPr>
           <w:sz w:val="24"/>
         </w:rPr>
-        <w:t>(Para uma instalação detalhada, verifique o capítulo dos anexos)</w:t>
+        <w:t xml:space="preserve">Para uma instalação detalhada, verifique o </w:t>
+      </w:r>
+      <w:r>
+        <w:rPr>
+          <w:sz w:val="24"/>
+        </w:rPr>
+        <w:t>sub</w:t>
+      </w:r>
+      <w:r>
+        <w:rPr>
+          <w:sz w:val="24"/>
+        </w:rPr>
+        <w:t>ca</w:t>
+      </w:r>
+      <w:r>
+        <w:rPr>
+          <w:sz w:val="24"/>
+        </w:rPr>
+        <w:t>pítulo 6.1. (Anexos).</w:t>
       </w:r>
     </w:p>
     <w:p>
@@ -12838,7 +13185,7 @@
         <w:ind w:left="2948"/>
       </w:pPr>
     </w:p>
-    <w:bookmarkStart w:id="14" w:name="_Toc439932655"/>
+    <w:bookmarkStart w:id="16" w:name="_Toc439951908"/>
     <w:p>
       <w:pPr>
         <w:pStyle w:val="Cabealho3"/>
@@ -12855,7 +13202,7 @@
         <mc:AlternateContent>
           <mc:Choice Requires="wps">
             <w:drawing>
-              <wp:anchor distT="0" distB="0" distL="114300" distR="114300" simplePos="0" relativeHeight="251737088" behindDoc="1" locked="0" layoutInCell="1" allowOverlap="1" wp14:anchorId="5979EB34" wp14:editId="354115A3">
+              <wp:anchor distT="0" distB="0" distL="114300" distR="114300" simplePos="0" relativeHeight="251737088" behindDoc="1" locked="0" layoutInCell="1" allowOverlap="1" wp14:anchorId="4DDD84A7" wp14:editId="4636E8D0">
                 <wp:simplePos x="0" y="0"/>
                 <wp:positionH relativeFrom="margin">
                   <wp:align>left</wp:align>
@@ -13097,7 +13444,7 @@
         <mc:AlternateContent>
           <mc:Choice Requires="wps">
             <w:drawing>
-              <wp:anchor distT="0" distB="0" distL="114300" distR="114300" simplePos="0" relativeHeight="251735040" behindDoc="0" locked="0" layoutInCell="1" allowOverlap="1" wp14:anchorId="1CE7EFB3" wp14:editId="08E36592">
+              <wp:anchor distT="0" distB="0" distL="114300" distR="114300" simplePos="0" relativeHeight="251735040" behindDoc="0" locked="0" layoutInCell="1" allowOverlap="1" wp14:anchorId="438E4DDA" wp14:editId="454D7950">
                 <wp:simplePos x="0" y="0"/>
                 <wp:positionH relativeFrom="column">
                   <wp:posOffset>-209550</wp:posOffset>
@@ -13170,7 +13517,7 @@
       <w:r>
         <w:t>3.2.5 – Configuração do Webmin</w:t>
       </w:r>
-      <w:bookmarkEnd w:id="14"/>
+      <w:bookmarkEnd w:id="16"/>
     </w:p>
     <w:p>
       <w:pPr>
@@ -13181,7 +13528,7 @@
           <w:noProof/>
         </w:rPr>
         <w:drawing>
-          <wp:anchor distT="0" distB="0" distL="114300" distR="114300" simplePos="0" relativeHeight="251739136" behindDoc="1" locked="0" layoutInCell="1" allowOverlap="1" wp14:anchorId="16BC46B7" wp14:editId="4FF1A88E">
+          <wp:anchor distT="0" distB="0" distL="114300" distR="114300" simplePos="0" relativeHeight="251739136" behindDoc="1" locked="0" layoutInCell="1" allowOverlap="1" wp14:anchorId="4833D917" wp14:editId="081C17D5">
             <wp:simplePos x="0" y="0"/>
             <wp:positionH relativeFrom="column">
               <wp:posOffset>1855470</wp:posOffset>
@@ -13352,7 +13699,7 @@
         <mc:AlternateContent>
           <mc:Choice Requires="wps">
             <w:drawing>
-              <wp:anchor distT="91440" distB="91440" distL="114300" distR="114300" simplePos="0" relativeHeight="251742208" behindDoc="0" locked="0" layoutInCell="1" allowOverlap="1" wp14:anchorId="04DC33C5" wp14:editId="0EBABA6D">
+              <wp:anchor distT="91440" distB="91440" distL="114300" distR="114300" simplePos="0" relativeHeight="251742208" behindDoc="0" locked="0" layoutInCell="1" allowOverlap="1" wp14:anchorId="38CAFD01" wp14:editId="5E58D2CC">
                 <wp:simplePos x="0" y="0"/>
                 <wp:positionH relativeFrom="margin">
                   <wp:align>right</wp:align>
@@ -13648,7 +13995,7 @@
         <mc:AlternateContent>
           <mc:Choice Requires="wps">
             <w:drawing>
-              <wp:anchor distT="91440" distB="91440" distL="114300" distR="114300" simplePos="0" relativeHeight="251741184" behindDoc="0" locked="0" layoutInCell="1" allowOverlap="1" wp14:anchorId="2C8EA15E" wp14:editId="76D16EB5">
+              <wp:anchor distT="91440" distB="91440" distL="114300" distR="114300" simplePos="0" relativeHeight="251741184" behindDoc="0" locked="0" layoutInCell="1" allowOverlap="1" wp14:anchorId="109BC83C" wp14:editId="435D5D65">
                 <wp:simplePos x="0" y="0"/>
                 <wp:positionH relativeFrom="margin">
                   <wp:posOffset>2076450</wp:posOffset>
@@ -13866,7 +14213,7 @@
         <mc:AlternateContent>
           <mc:Choice Requires="wps">
             <w:drawing>
-              <wp:anchor distT="91440" distB="91440" distL="114300" distR="114300" simplePos="0" relativeHeight="251743232" behindDoc="0" locked="0" layoutInCell="1" allowOverlap="1" wp14:anchorId="5B91149B" wp14:editId="67D06C14">
+              <wp:anchor distT="91440" distB="91440" distL="114300" distR="114300" simplePos="0" relativeHeight="251743232" behindDoc="0" locked="0" layoutInCell="1" allowOverlap="1" wp14:anchorId="6FD4BCFC" wp14:editId="4F6312D2">
                 <wp:simplePos x="0" y="0"/>
                 <wp:positionH relativeFrom="margin">
                   <wp:align>right</wp:align>
@@ -14194,7 +14541,7 @@
         <mc:AlternateContent>
           <mc:Choice Requires="wps">
             <w:drawing>
-              <wp:anchor distT="91440" distB="91440" distL="114300" distR="114300" simplePos="0" relativeHeight="251746304" behindDoc="0" locked="0" layoutInCell="1" allowOverlap="1" wp14:anchorId="41CF1913" wp14:editId="4101D7A0">
+              <wp:anchor distT="91440" distB="91440" distL="114300" distR="114300" simplePos="0" relativeHeight="251746304" behindDoc="0" locked="0" layoutInCell="1" allowOverlap="1" wp14:anchorId="26D5E51F" wp14:editId="76C3A023">
                 <wp:simplePos x="0" y="0"/>
                 <wp:positionH relativeFrom="margin">
                   <wp:align>center</wp:align>
@@ -14422,7 +14769,7 @@
         <mc:AlternateContent>
           <mc:Choice Requires="wps">
             <w:drawing>
-              <wp:anchor distT="91440" distB="91440" distL="114300" distR="114300" simplePos="0" relativeHeight="251745280" behindDoc="0" locked="0" layoutInCell="1" allowOverlap="1" wp14:anchorId="7EB9FA46" wp14:editId="3FC357E0">
+              <wp:anchor distT="91440" distB="91440" distL="114300" distR="114300" simplePos="0" relativeHeight="251745280" behindDoc="0" locked="0" layoutInCell="1" allowOverlap="1" wp14:anchorId="49E362AA" wp14:editId="334CE8A7">
                 <wp:simplePos x="0" y="0"/>
                 <wp:positionH relativeFrom="margin">
                   <wp:align>center</wp:align>
@@ -14715,7 +15062,7 @@
           <w:noProof/>
         </w:rPr>
         <w:drawing>
-          <wp:inline distT="0" distB="0" distL="0" distR="0" wp14:anchorId="440EFD5F" wp14:editId="0E1B0CEB">
+          <wp:inline distT="0" distB="0" distL="0" distR="0" wp14:anchorId="288620CB" wp14:editId="3CA4C238">
             <wp:extent cx="6227445" cy="2741930"/>
             <wp:effectExtent l="0" t="0" r="1905" b="1270"/>
             <wp:docPr id="131" name="Imagem 131"/>
@@ -14775,12 +15122,12 @@
       <w:pPr>
         <w:pStyle w:val="Cabealho1"/>
       </w:pPr>
-      <w:bookmarkStart w:id="15" w:name="_Toc439932656"/>
+      <w:bookmarkStart w:id="17" w:name="_Toc439951909"/>
       <w:r>
         <w:lastRenderedPageBreak/>
         <w:t>Capítulo 4: Scripts e Gestão de Logs</w:t>
       </w:r>
-      <w:bookmarkEnd w:id="15"/>
+      <w:bookmarkEnd w:id="17"/>
     </w:p>
     <w:p/>
     <w:p>
@@ -14795,12 +15142,12 @@
       <w:pPr>
         <w:pStyle w:val="Cabealho1"/>
       </w:pPr>
-      <w:bookmarkStart w:id="16" w:name="_Toc439932657"/>
+      <w:bookmarkStart w:id="18" w:name="_Toc439951910"/>
       <w:r>
         <w:lastRenderedPageBreak/>
         <w:t>Capítulo 5: Conclusão</w:t>
       </w:r>
-      <w:bookmarkEnd w:id="16"/>
+      <w:bookmarkEnd w:id="18"/>
     </w:p>
     <w:p/>
     <w:p>
@@ -15145,8 +15492,6 @@
         </w:rPr>
         <w:t>a identificar</w:t>
       </w:r>
-      <w:bookmarkStart w:id="17" w:name="_GoBack"/>
-      <w:bookmarkEnd w:id="17"/>
       <w:r>
         <w:rPr>
           <w:sz w:val="24"/>
@@ -15164,26 +15509,21 @@
     <w:p/>
     <w:p/>
     <w:p/>
-    <w:p/>
-    <w:p/>
     <w:p>
       <w:pPr>
         <w:spacing w:line="276" w:lineRule="auto"/>
       </w:pPr>
-      <w:r>
-        <w:br w:type="page"/>
-      </w:r>
     </w:p>
     <w:p>
       <w:pPr>
         <w:pStyle w:val="Cabealho1"/>
       </w:pPr>
-      <w:bookmarkStart w:id="18" w:name="_Toc439932658"/>
+      <w:bookmarkStart w:id="19" w:name="_Toc439951911"/>
       <w:r>
         <w:lastRenderedPageBreak/>
         <w:t>Capítulo 6: Anexos</w:t>
       </w:r>
-      <w:bookmarkEnd w:id="18"/>
+      <w:bookmarkEnd w:id="19"/>
     </w:p>
     <w:p>
       <w:pPr>
@@ -15192,7 +15532,7 @@
           <w:sz w:val="24"/>
         </w:rPr>
       </w:pPr>
-      <w:bookmarkStart w:id="19" w:name="_Toc439932659"/>
+      <w:bookmarkStart w:id="20" w:name="_Toc439951912"/>
       <w:r>
         <w:rPr>
           <w:sz w:val="24"/>
@@ -15206,7 +15546,7 @@
         </w:rPr>
         <w:t>Moodle</w:t>
       </w:r>
-      <w:bookmarkEnd w:id="19"/>
+      <w:bookmarkEnd w:id="20"/>
       <w:proofErr w:type="spellEnd"/>
     </w:p>
     <w:p/>
@@ -15216,7 +15556,7 @@
           <w:noProof/>
         </w:rPr>
         <w:drawing>
-          <wp:inline distT="0" distB="0" distL="0" distR="0" wp14:anchorId="3ECB39F6" wp14:editId="157B5AC0">
+          <wp:inline distT="0" distB="0" distL="0" distR="0" wp14:anchorId="17BBBA35" wp14:editId="17E35142">
             <wp:extent cx="6227445" cy="2947670"/>
             <wp:effectExtent l="0" t="0" r="1905" b="5080"/>
             <wp:docPr id="126" name="Imagem 126"/>
@@ -15261,7 +15601,7 @@
           <w:noProof/>
         </w:rPr>
         <w:drawing>
-          <wp:inline distT="0" distB="0" distL="0" distR="0" wp14:anchorId="38553D0F" wp14:editId="391442F7">
+          <wp:inline distT="0" distB="0" distL="0" distR="0" wp14:anchorId="06B107D4" wp14:editId="508601FE">
             <wp:extent cx="6227445" cy="2973070"/>
             <wp:effectExtent l="0" t="0" r="1905" b="0"/>
             <wp:docPr id="127" name="Imagem 127"/>
@@ -15307,7 +15647,7 @@
         </w:rPr>
         <w:lastRenderedPageBreak/>
         <w:drawing>
-          <wp:inline distT="0" distB="0" distL="0" distR="0" wp14:anchorId="5959C164" wp14:editId="635CF3FD">
+          <wp:inline distT="0" distB="0" distL="0" distR="0" wp14:anchorId="40074D08" wp14:editId="73230AFD">
             <wp:extent cx="6227445" cy="2947670"/>
             <wp:effectExtent l="0" t="0" r="1905" b="5080"/>
             <wp:docPr id="128" name="Imagem 128"/>
@@ -15352,7 +15692,7 @@
           <w:noProof/>
         </w:rPr>
         <w:drawing>
-          <wp:inline distT="0" distB="0" distL="0" distR="0" wp14:anchorId="000928E0" wp14:editId="7A71C56E">
+          <wp:inline distT="0" distB="0" distL="0" distR="0" wp14:anchorId="22697902" wp14:editId="4354072F">
             <wp:extent cx="6227445" cy="2942590"/>
             <wp:effectExtent l="0" t="0" r="1905" b="0"/>
             <wp:docPr id="132" name="Imagem 132"/>
@@ -15397,7 +15737,7 @@
           <w:noProof/>
         </w:rPr>
         <w:drawing>
-          <wp:inline distT="0" distB="0" distL="0" distR="0" wp14:anchorId="79B005AB" wp14:editId="70D67092">
+          <wp:inline distT="0" distB="0" distL="0" distR="0" wp14:anchorId="09A47E87" wp14:editId="0696BC77">
             <wp:extent cx="5934075" cy="2798521"/>
             <wp:effectExtent l="0" t="0" r="0" b="1905"/>
             <wp:docPr id="133" name="Imagem 133"/>
@@ -15443,7 +15783,7 @@
         </w:rPr>
         <w:lastRenderedPageBreak/>
         <w:drawing>
-          <wp:inline distT="0" distB="0" distL="0" distR="0" wp14:anchorId="6DA99031" wp14:editId="1D0D8B15">
+          <wp:inline distT="0" distB="0" distL="0" distR="0" wp14:anchorId="5FC8D647" wp14:editId="36D152B6">
             <wp:extent cx="6227445" cy="2939415"/>
             <wp:effectExtent l="0" t="0" r="1905" b="0"/>
             <wp:docPr id="134" name="Imagem 134"/>
@@ -15488,7 +15828,7 @@
           <w:noProof/>
         </w:rPr>
         <w:drawing>
-          <wp:inline distT="0" distB="0" distL="0" distR="0" wp14:anchorId="2B9D7208" wp14:editId="522C68BC">
+          <wp:inline distT="0" distB="0" distL="0" distR="0" wp14:anchorId="175EDFB2" wp14:editId="2DB85F65">
             <wp:extent cx="6227445" cy="2939415"/>
             <wp:effectExtent l="0" t="0" r="1905" b="0"/>
             <wp:docPr id="135" name="Imagem 135"/>
@@ -15533,7 +15873,7 @@
           <w:noProof/>
         </w:rPr>
         <w:drawing>
-          <wp:inline distT="0" distB="0" distL="0" distR="0" wp14:anchorId="0CBAC73F" wp14:editId="747A7248">
+          <wp:inline distT="0" distB="0" distL="0" distR="0" wp14:anchorId="15307438" wp14:editId="7EE7499A">
             <wp:extent cx="6227445" cy="2509520"/>
             <wp:effectExtent l="0" t="0" r="1905" b="5080"/>
             <wp:docPr id="136" name="Imagem 136"/>
@@ -15579,7 +15919,7 @@
         </w:rPr>
         <w:lastRenderedPageBreak/>
         <w:drawing>
-          <wp:inline distT="0" distB="0" distL="0" distR="0" wp14:anchorId="187F2F6B" wp14:editId="624AC7B4">
+          <wp:inline distT="0" distB="0" distL="0" distR="0" wp14:anchorId="09FFA12B" wp14:editId="2ED6AACA">
             <wp:extent cx="6227445" cy="2955290"/>
             <wp:effectExtent l="0" t="0" r="1905" b="0"/>
             <wp:docPr id="137" name="Imagem 137"/>
@@ -15624,7 +15964,7 @@
           <w:noProof/>
         </w:rPr>
         <w:drawing>
-          <wp:inline distT="0" distB="0" distL="0" distR="0" wp14:anchorId="69DC2831" wp14:editId="3DFEDDE8">
+          <wp:inline distT="0" distB="0" distL="0" distR="0" wp14:anchorId="7C62DBC0" wp14:editId="779542D1">
             <wp:extent cx="6227445" cy="2876550"/>
             <wp:effectExtent l="0" t="0" r="1905" b="0"/>
             <wp:docPr id="138" name="Imagem 138"/>
@@ -15669,7 +16009,7 @@
           <w:noProof/>
         </w:rPr>
         <w:drawing>
-          <wp:inline distT="0" distB="0" distL="0" distR="0" wp14:anchorId="7593DBA7" wp14:editId="445E95B8">
+          <wp:inline distT="0" distB="0" distL="0" distR="0" wp14:anchorId="343145AF" wp14:editId="614B2ADB">
             <wp:extent cx="5991225" cy="2827917"/>
             <wp:effectExtent l="0" t="0" r="0" b="0"/>
             <wp:docPr id="139" name="Imagem 139"/>
@@ -15715,7 +16055,7 @@
         </w:rPr>
         <w:lastRenderedPageBreak/>
         <w:drawing>
-          <wp:inline distT="0" distB="0" distL="0" distR="0" wp14:anchorId="7BA29E04" wp14:editId="2894E80E">
+          <wp:inline distT="0" distB="0" distL="0" distR="0" wp14:anchorId="1BB7FD0F" wp14:editId="7C73F8B2">
             <wp:extent cx="6227445" cy="2941955"/>
             <wp:effectExtent l="0" t="0" r="1905" b="0"/>
             <wp:docPr id="140" name="Imagem 140"/>
@@ -15760,7 +16100,7 @@
           <w:noProof/>
         </w:rPr>
         <w:drawing>
-          <wp:inline distT="0" distB="0" distL="0" distR="0" wp14:anchorId="73972A70" wp14:editId="0944043A">
+          <wp:inline distT="0" distB="0" distL="0" distR="0" wp14:anchorId="0818B31D" wp14:editId="369C091F">
             <wp:extent cx="6227445" cy="2936875"/>
             <wp:effectExtent l="0" t="0" r="1905" b="0"/>
             <wp:docPr id="141" name="Imagem 141"/>
@@ -15808,12 +16148,12 @@
       <w:pPr>
         <w:pStyle w:val="Cabealho1"/>
       </w:pPr>
-      <w:bookmarkStart w:id="20" w:name="_Toc439932660"/>
+      <w:bookmarkStart w:id="21" w:name="_Toc439951913"/>
       <w:r>
         <w:lastRenderedPageBreak/>
         <w:t>Bibliografia</w:t>
       </w:r>
-      <w:bookmarkEnd w:id="20"/>
+      <w:bookmarkEnd w:id="21"/>
     </w:p>
     <w:sectPr>
       <w:footerReference w:type="default" r:id="rId41"/>
@@ -16090,7 +16430,7 @@
                               <w:color w:val="000000" w:themeColor="text1"/>
                               <w:sz w:val="44"/>
                             </w:rPr>
-                            <w:t>25</w:t>
+                            <w:t>5</w:t>
                           </w:r>
                           <w:r>
                             <w:rPr>
@@ -16173,7 +16513,7 @@
                         <w:color w:val="000000" w:themeColor="text1"/>
                         <w:sz w:val="44"/>
                       </w:rPr>
-                      <w:t>25</w:t>
+                      <w:t>5</w:t>
                     </w:r>
                     <w:r>
                       <w:rPr>
@@ -17936,7 +18276,7 @@
 </file>
 
 <file path=customXml/itemProps2.xml><?xml version="1.0" encoding="utf-8"?>
-<ds:datastoreItem xmlns:ds="http://schemas.openxmlformats.org/officeDocument/2006/customXml" ds:itemID="{8D59B82A-CE39-4C74-BACC-BFA464E0B47D}">
+<ds:datastoreItem xmlns:ds="http://schemas.openxmlformats.org/officeDocument/2006/customXml" ds:itemID="{43E288D7-0B39-4ABC-AF06-F4CA8E27623A}">
   <ds:schemaRefs>
     <ds:schemaRef ds:uri="http://schemas.openxmlformats.org/officeDocument/2006/bibliography"/>
   </ds:schemaRefs>

</xml_diff>